<commit_message>
front-end + documentation updates
</commit_message>
<xml_diff>
--- a/Documentation.docx
+++ b/Documentation.docx
@@ -1,6 +1,6 @@
 
 <file path=word/document.xml><?xml version="1.0" encoding="utf-8"?>
-<w:document xmlns:wpc="http://schemas.microsoft.com/office/word/2010/wordprocessingCanvas" xmlns:cx="http://schemas.microsoft.com/office/drawing/2014/chartex" xmlns:cx1="http://schemas.microsoft.com/office/drawing/2015/9/8/chartex" xmlns:cx2="http://schemas.microsoft.com/office/drawing/2015/10/21/chartex" xmlns:cx3="http://schemas.microsoft.com/office/drawing/2016/5/9/chartex" xmlns:cx4="http://schemas.microsoft.com/office/drawing/2016/5/10/chartex" xmlns:cx5="http://schemas.microsoft.com/office/drawing/2016/5/11/chartex" xmlns:cx6="http://schemas.microsoft.com/office/drawing/2016/5/12/chartex" xmlns:cx7="http://schemas.microsoft.com/office/drawing/2016/5/13/chartex" xmlns:cx8="http://schemas.microsoft.com/office/drawing/2016/5/14/chartex" xmlns:mc="http://schemas.openxmlformats.org/markup-compatibility/2006" xmlns:aink="http://schemas.microsoft.com/office/drawing/2016/ink" xmlns:am3d="http://schemas.microsoft.com/office/drawing/2017/model3d" xmlns:o="urn:schemas-microsoft-com:office:office" xmlns:oel="http://schemas.microsoft.com/office/2019/extlst" xmlns:r="http://schemas.openxmlformats.org/officeDocument/2006/relationships" xmlns:m="http://schemas.openxmlformats.org/officeDocument/2006/math" xmlns:v="urn:schemas-microsoft-com:vml" xmlns:wp14="http://schemas.microsoft.com/office/word/2010/wordprocessingDrawing" xmlns:wp="http://schemas.openxmlformats.org/drawingml/2006/wordprocessingDrawing" xmlns:w10="urn:schemas-microsoft-com:office:word" xmlns:w="http://schemas.openxmlformats.org/wordprocessingml/2006/main" xmlns:w14="http://schemas.microsoft.com/office/word/2010/wordml" xmlns:w15="http://schemas.microsoft.com/office/word/2012/wordml" xmlns:w16cex="http://schemas.microsoft.com/office/word/2018/wordml/cex" xmlns:w16cid="http://schemas.microsoft.com/office/word/2016/wordml/cid" xmlns:w16="http://schemas.microsoft.com/office/word/2018/wordml" xmlns:w16sdtdh="http://schemas.microsoft.com/office/word/2020/wordml/sdtdatahash" xmlns:w16se="http://schemas.microsoft.com/office/word/2015/wordml/symex" xmlns:wpg="http://schemas.microsoft.com/office/word/2010/wordprocessingGroup" xmlns:wpi="http://schemas.microsoft.com/office/word/2010/wordprocessingInk" xmlns:wne="http://schemas.microsoft.com/office/word/2006/wordml" xmlns:wps="http://schemas.microsoft.com/office/word/2010/wordprocessingShape" mc:Ignorable="w14 w15 w16se w16cid w16 w16cex w16sdtdh wp14">
+<w:document xmlns:wpc="http://schemas.microsoft.com/office/word/2010/wordprocessingCanvas" xmlns:cx="http://schemas.microsoft.com/office/drawing/2014/chartex" xmlns:cx1="http://schemas.microsoft.com/office/drawing/2015/9/8/chartex" xmlns:cx2="http://schemas.microsoft.com/office/drawing/2015/10/21/chartex" xmlns:cx3="http://schemas.microsoft.com/office/drawing/2016/5/9/chartex" xmlns:cx4="http://schemas.microsoft.com/office/drawing/2016/5/10/chartex" xmlns:cx5="http://schemas.microsoft.com/office/drawing/2016/5/11/chartex" xmlns:cx6="http://schemas.microsoft.com/office/drawing/2016/5/12/chartex" xmlns:cx7="http://schemas.microsoft.com/office/drawing/2016/5/13/chartex" xmlns:cx8="http://schemas.microsoft.com/office/drawing/2016/5/14/chartex" xmlns:mc="http://schemas.openxmlformats.org/markup-compatibility/2006" xmlns:aink="http://schemas.microsoft.com/office/drawing/2016/ink" xmlns:am3d="http://schemas.microsoft.com/office/drawing/2017/model3d" xmlns:o="urn:schemas-microsoft-com:office:office" xmlns:oel="http://schemas.microsoft.com/office/2019/extlst" xmlns:r="http://schemas.openxmlformats.org/officeDocument/2006/relationships" xmlns:m="http://schemas.openxmlformats.org/officeDocument/2006/math" xmlns:v="urn:schemas-microsoft-com:vml" xmlns:wp14="http://schemas.microsoft.com/office/word/2010/wordprocessingDrawing" xmlns:wp="http://schemas.openxmlformats.org/drawingml/2006/wordprocessingDrawing" xmlns:w10="urn:schemas-microsoft-com:office:word" xmlns:w="http://schemas.openxmlformats.org/wordprocessingml/2006/main" xmlns:w14="http://schemas.microsoft.com/office/word/2010/wordml" xmlns:w15="http://schemas.microsoft.com/office/word/2012/wordml" xmlns:w16cex="http://schemas.microsoft.com/office/word/2018/wordml/cex" xmlns:w16cid="http://schemas.microsoft.com/office/word/2016/wordml/cid" xmlns:w16="http://schemas.microsoft.com/office/word/2018/wordml" xmlns:w16du="http://schemas.microsoft.com/office/word/2023/wordml/word16du" xmlns:w16sdtdh="http://schemas.microsoft.com/office/word/2020/wordml/sdtdatahash" xmlns:w16se="http://schemas.microsoft.com/office/word/2015/wordml/symex" xmlns:wpg="http://schemas.microsoft.com/office/word/2010/wordprocessingGroup" xmlns:wpi="http://schemas.microsoft.com/office/word/2010/wordprocessingInk" xmlns:wne="http://schemas.microsoft.com/office/word/2006/wordml" xmlns:wps="http://schemas.microsoft.com/office/word/2010/wordprocessingShape" mc:Ignorable="w14 w15 w16se w16cid w16 w16cex w16sdtdh wp14">
   <w:body>
     <w:p>
       <w:pPr>
@@ -15,14 +15,14 @@
           <w:rFonts w:ascii="Times New Roman" w:hAnsi="Times New Roman" w:cs="Times New Roman"/>
           <w:lang w:val="en-US"/>
         </w:rPr>
-        <w:t xml:space="preserve">A Deliverable </w:t>
+        <w:t xml:space="preserve">Deliverable </w:t>
       </w:r>
       <w:r>
         <w:rPr>
           <w:rFonts w:ascii="Times New Roman" w:hAnsi="Times New Roman" w:cs="Times New Roman"/>
           <w:lang w:val="en-US"/>
         </w:rPr>
-        <w:t>1</w:t>
+        <w:t>2</w:t>
       </w:r>
       <w:r>
         <w:rPr>
@@ -2734,7 +2734,9 @@
           <w:lang w:val="en-US"/>
         </w:rPr>
       </w:pPr>
-      <w:r>
+    </w:p>
+    <w:p>
+      <w:pPr>
         <w:rPr>
           <w:rFonts w:ascii="Times New Roman" w:eastAsiaTheme="majorEastAsia" w:hAnsi="Times New Roman" w:cs="Times New Roman"/>
           <w:color w:val="2F5496" w:themeColor="accent1" w:themeShade="BF"/>
@@ -2742,249 +2744,7 @@
           <w:szCs w:val="32"/>
           <w:lang w:val="en-US"/>
         </w:rPr>
-        <w:br w:type="page"/>
-      </w:r>
-    </w:p>
-    <w:p>
-      <w:pPr>
-        <w:pStyle w:val="Sectiontitle"/>
-        <w:spacing w:before="2040"/>
-      </w:pPr>
-      <w:bookmarkStart w:id="0" w:name="_Toc117247975"/>
-    </w:p>
-    <w:p>
-      <w:pPr>
-        <w:pStyle w:val="Sectiontitle"/>
-        <w:spacing w:before="2040"/>
-        <w:ind w:left="720"/>
-        <w:jc w:val="center"/>
-      </w:pPr>
-      <w:bookmarkStart w:id="1" w:name="_Toc130209867"/>
-      <w:r>
-        <w:t>Abstract</w:t>
-      </w:r>
-      <w:bookmarkEnd w:id="0"/>
-      <w:bookmarkEnd w:id="1"/>
-    </w:p>
-    <w:p>
-      <w:pPr>
-        <w:ind w:left="1620" w:right="1106"/>
-        <w:jc w:val="both"/>
-        <w:rPr>
-          <w:rFonts w:ascii="Times New Roman" w:hAnsi="Times New Roman" w:cs="Times New Roman"/>
-          <w:lang w:val="en-US"/>
-        </w:rPr>
-      </w:pPr>
-      <w:r>
-        <w:rPr>
-          <w:rFonts w:ascii="Times New Roman" w:hAnsi="Times New Roman" w:cs="Times New Roman"/>
-          <w:lang w:val="en-US"/>
-        </w:rPr>
-        <w:t>This web application aims to be a simpler version of the well-known application ‘</w:t>
-      </w:r>
-      <w:proofErr w:type="spellStart"/>
-      <w:r>
-        <w:rPr>
-          <w:rFonts w:ascii="Times New Roman" w:hAnsi="Times New Roman" w:cs="Times New Roman"/>
-          <w:lang w:val="en-US"/>
-        </w:rPr>
-        <w:t>Stakoverflow</w:t>
-      </w:r>
-      <w:proofErr w:type="spellEnd"/>
-      <w:r>
-        <w:rPr>
-          <w:rFonts w:ascii="Times New Roman" w:hAnsi="Times New Roman" w:cs="Times New Roman"/>
-          <w:lang w:val="en-US"/>
-        </w:rPr>
-        <w:t xml:space="preserve">’. This app is widely used by programmers all around the world to ask questions related to programming or the computer science domain in general, and these questions are answered by other programmers who use the application. Every user has an account after registering and after that he can post his own questions or answer to the questions posted by others. This is the general idea of the </w:t>
-      </w:r>
-      <w:proofErr w:type="gramStart"/>
-      <w:r>
-        <w:rPr>
-          <w:rFonts w:ascii="Times New Roman" w:hAnsi="Times New Roman" w:cs="Times New Roman"/>
-          <w:lang w:val="en-US"/>
-        </w:rPr>
-        <w:t>app,</w:t>
-      </w:r>
-      <w:proofErr w:type="gramEnd"/>
-      <w:r>
-        <w:rPr>
-          <w:rFonts w:ascii="Times New Roman" w:hAnsi="Times New Roman" w:cs="Times New Roman"/>
-          <w:lang w:val="en-US"/>
-        </w:rPr>
-        <w:t xml:space="preserve"> however, this porotype later could be extended with many other features.</w:t>
-      </w:r>
-      <w:r>
-        <w:rPr>
-          <w:rFonts w:ascii="Times New Roman" w:hAnsi="Times New Roman" w:cs="Times New Roman"/>
-          <w:lang w:val="en-US"/>
-        </w:rPr>
-        <w:br w:type="page"/>
-      </w:r>
-    </w:p>
-    <w:p>
-      <w:pPr>
-        <w:pStyle w:val="Sectiontitle"/>
-      </w:pPr>
-      <w:bookmarkStart w:id="2" w:name="_Toc117247976"/>
-      <w:bookmarkStart w:id="3" w:name="_Toc130209868"/>
-      <w:r>
-        <w:lastRenderedPageBreak/>
-        <w:t>1</w:t>
-      </w:r>
-      <w:r>
-        <w:t xml:space="preserve">. </w:t>
-      </w:r>
-      <w:r>
-        <w:t>Introduction</w:t>
-      </w:r>
-      <w:bookmarkEnd w:id="2"/>
-      <w:bookmarkEnd w:id="3"/>
-    </w:p>
-    <w:p>
-      <w:pPr>
-        <w:pStyle w:val="Subtitle"/>
-      </w:pPr>
-      <w:bookmarkStart w:id="4" w:name="_Toc117247977"/>
-      <w:bookmarkStart w:id="5" w:name="_Toc130209869"/>
-      <w:r>
-        <w:t>1</w:t>
-      </w:r>
-      <w:r>
-        <w:t xml:space="preserve">.1 </w:t>
-      </w:r>
-      <w:r>
-        <w:t>Background</w:t>
-      </w:r>
-      <w:bookmarkEnd w:id="4"/>
-      <w:bookmarkEnd w:id="5"/>
-    </w:p>
-    <w:p>
-      <w:pPr>
-        <w:pStyle w:val="Textcontent"/>
-      </w:pPr>
-      <w:r>
-        <w:t>This project is my first web application that tries to follow the idea behind ‘</w:t>
-      </w:r>
-      <w:proofErr w:type="spellStart"/>
-      <w:r>
-        <w:t>Stackoverflow</w:t>
-      </w:r>
-      <w:proofErr w:type="spellEnd"/>
-      <w:r>
-        <w:t>’. Hence the name. For this first deliverable the back-end part of the application will be presented.</w:t>
-      </w:r>
-    </w:p>
-    <w:p>
-      <w:pPr>
-        <w:pStyle w:val="Subtitle"/>
-      </w:pPr>
-      <w:bookmarkStart w:id="6" w:name="_Toc130209870"/>
-      <w:r>
-        <w:t>1.2 Key features</w:t>
-      </w:r>
-      <w:bookmarkEnd w:id="6"/>
-    </w:p>
-    <w:p>
-      <w:pPr>
-        <w:pStyle w:val="Textcontent"/>
-      </w:pPr>
-      <w:r>
-        <w:t xml:space="preserve">The application will provide 2 types of users: the regular user and the administrator. The administrator is not yet implemented. Therefore, all the features </w:t>
-      </w:r>
-      <w:r>
-        <w:t>presented below are features that any user can take advantage of.</w:t>
-      </w:r>
-    </w:p>
-    <w:p>
-      <w:pPr>
-        <w:pStyle w:val="Textcontent"/>
-      </w:pPr>
-      <w:r>
-        <w:t>The login system is the first window that a user would see when they search for the website. Any other endpoint redirects them to the login page if they have not logged in yet. There, the user must provide their username and password to proceed further. If the user is not registered, they can choose to register by clicking on a button.</w:t>
-      </w:r>
-      <w:r>
-        <w:t xml:space="preserve"> If the user has already logged in, then the system will store that information in a cookie and no login is required.</w:t>
-      </w:r>
-    </w:p>
-    <w:p>
-      <w:pPr>
-        <w:pStyle w:val="Textcontent"/>
-      </w:pPr>
-      <w:r>
-        <w:t>For registration the user must provide their first and last name</w:t>
-      </w:r>
-      <w:r>
-        <w:t xml:space="preserve"> starting with capital letters</w:t>
-      </w:r>
-      <w:r>
-        <w:t xml:space="preserve">, a username that is not yet taken by other users, a password, an email </w:t>
-      </w:r>
-      <w:proofErr w:type="gramStart"/>
-      <w:r>
-        <w:t>address</w:t>
-      </w:r>
-      <w:proofErr w:type="gramEnd"/>
-      <w:r>
-        <w:t xml:space="preserve"> and his phone number.</w:t>
-      </w:r>
-      <w:r>
-        <w:t xml:space="preserve"> </w:t>
-      </w:r>
-      <w:proofErr w:type="gramStart"/>
-      <w:r>
-        <w:t>All of</w:t>
-      </w:r>
-      <w:proofErr w:type="gramEnd"/>
-      <w:r>
-        <w:t xml:space="preserve"> these inputs get validated</w:t>
-      </w:r>
-      <w:r>
-        <w:t>. After that, the user can log in.</w:t>
-      </w:r>
-    </w:p>
-    <w:p>
-      <w:pPr>
-        <w:pStyle w:val="Textcontent"/>
-      </w:pPr>
-      <w:r>
-        <w:t>When logged in, the user can read the questions posted by themselves or other users. The latest questions are posted first. The user can react to the questions of others by clicking on like or dislike buttons.</w:t>
-      </w:r>
-    </w:p>
-    <w:p>
-      <w:pPr>
-        <w:pStyle w:val="Textcontent"/>
-      </w:pPr>
-      <w:r>
-        <w:t>The user cannot react to their own questions but can update them or delete them. The user can post new questions as well by filling out a form with a question title, some content and by adding tags if they prefer to. Multiple tags can be added to any question.</w:t>
-      </w:r>
-    </w:p>
-    <w:p>
-      <w:pPr>
-        <w:pStyle w:val="Textcontent"/>
-      </w:pPr>
-      <w:r>
-        <w:t>If the user clicks on the ‘View’ button, he can view all the comments posted for that question. The comments appear by vote count in descending order. The answer that proved to be the most useful (with the highest vote count) will be the first on the list and so on. The user can also add their own comments regardless of the author of the question (it’s their own question or somebody else’s). They can also react to the comments posted by others with a like or a dislike, thus contributing to the vote count.</w:t>
-      </w:r>
-    </w:p>
-    <w:p>
-      <w:pPr>
-        <w:pStyle w:val="Textcontent"/>
-      </w:pPr>
-      <w:r>
-        <w:t xml:space="preserve">The user can filter questions based on different criteria. Any user can filter their own questions, questions based on a keyword that they type in. They can filter based on tags that they type in or </w:t>
-      </w:r>
-      <w:r>
-        <w:t>by username, providing an existing username in the system.</w:t>
-      </w:r>
-    </w:p>
-    <w:p>
-      <w:pPr>
-        <w:pStyle w:val="Textcontent"/>
-      </w:pPr>
-      <w:r>
-        <w:t>In case of switching users, any user can log out and they will be redirected to the login page.</w:t>
-      </w:r>
+      </w:pPr>
     </w:p>
     <w:p>
       <w:pPr>
@@ -2996,299 +2756,6 @@
           <w:lang w:val="en-US"/>
         </w:rPr>
       </w:pPr>
-      <w:r>
-        <w:br w:type="page"/>
-      </w:r>
-    </w:p>
-    <w:p>
-      <w:pPr>
-        <w:pStyle w:val="Sectiontitle"/>
-      </w:pPr>
-      <w:bookmarkStart w:id="7" w:name="_Toc130209871"/>
-      <w:r>
-        <w:lastRenderedPageBreak/>
-        <w:t>2.Technology</w:t>
-      </w:r>
-      <w:bookmarkEnd w:id="7"/>
-    </w:p>
-    <w:p>
-      <w:pPr>
-        <w:pStyle w:val="Subtitle"/>
-      </w:pPr>
-      <w:bookmarkStart w:id="8" w:name="_Toc130209872"/>
-      <w:r>
-        <w:t>2.1 Spring Framework</w:t>
-      </w:r>
-      <w:bookmarkEnd w:id="8"/>
-    </w:p>
-    <w:p>
-      <w:pPr>
-        <w:pStyle w:val="Textcontent"/>
-      </w:pPr>
-      <w:r>
-        <w:t xml:space="preserve">The Spring Framework is an open-source Java-based application development framework that helps programmers building light-weight web application. I chose this framework because it supports object-oriented programming, and it provides front-end and back-end technologies in one place. It provides a lot of features like dependency injection, data access, and transaction management. </w:t>
-      </w:r>
-      <w:r>
-        <w:t xml:space="preserve">Spring integrates with other popular Java frameworks and technologies like Hibernate, also used in this project. It has a modular and extensible architecture that allows for maintainability, </w:t>
-      </w:r>
-      <w:proofErr w:type="gramStart"/>
-      <w:r>
-        <w:t>scalability</w:t>
-      </w:r>
-      <w:proofErr w:type="gramEnd"/>
-      <w:r>
-        <w:t xml:space="preserve"> and flexibility. In the future, if this application were to publish on the market, the underlying Spring technologies would enable the developers to easily adapt to the clients’ needs.</w:t>
-      </w:r>
-    </w:p>
-    <w:p>
-      <w:pPr>
-        <w:pStyle w:val="Subtitle"/>
-      </w:pPr>
-      <w:bookmarkStart w:id="9" w:name="_Toc130209873"/>
-      <w:r>
-        <w:t>2.2 Spring Data JPA</w:t>
-      </w:r>
-      <w:bookmarkEnd w:id="9"/>
-    </w:p>
-    <w:p>
-      <w:pPr>
-        <w:pStyle w:val="Textcontent"/>
-      </w:pPr>
-      <w:r>
-        <w:t xml:space="preserve">The Spring Data JPA is a module of the Spring Framework that provides a simplified way for working with Java Persistence API in the data access layer. It comes with a set of generic interfaces and implementations that can be extended and customized to fit the programmer’s needs. For the CRUD operations (create, read, update, delete) the programmer doesn’t have to write all the code just use a generic </w:t>
-      </w:r>
-      <w:proofErr w:type="spellStart"/>
-      <w:r>
-        <w:t>JPARepository</w:t>
-      </w:r>
-      <w:proofErr w:type="spellEnd"/>
-      <w:r>
-        <w:t>, like in this project. This repository enables these CRUD operations to be generated automatically just by specifying the method’s signature. It creates DAOs (data access objects) automatically at compile time. It uses ORMs (object related mappings) in these DAOs.</w:t>
-      </w:r>
-      <w:r>
-        <w:t xml:space="preserve"> This allows developers to focus on writing business logic rather than code for data access.</w:t>
-      </w:r>
-    </w:p>
-    <w:p>
-      <w:pPr>
-        <w:pStyle w:val="Subtitle"/>
-      </w:pPr>
-      <w:bookmarkStart w:id="10" w:name="_Toc130209874"/>
-      <w:r>
-        <w:t>2.3 Spring Test Framework</w:t>
-      </w:r>
-      <w:bookmarkEnd w:id="10"/>
-    </w:p>
-    <w:p>
-      <w:pPr>
-        <w:pStyle w:val="Textcontent"/>
-      </w:pPr>
-      <w:r>
-        <w:t xml:space="preserve">This module of the Spring Framework provides annotations and many utilities for testing in a Spring-based application. It offers support for testing different Spring components, such as controllers (in the example below at </w:t>
-      </w:r>
-      <w:proofErr w:type="gramStart"/>
-      <w:r>
-        <w:rPr>
-          <w:color w:val="2F5496" w:themeColor="accent1" w:themeShade="BF"/>
-        </w:rPr>
-        <w:t>8.Testing</w:t>
-      </w:r>
-      <w:proofErr w:type="gramEnd"/>
-      <w:r>
-        <w:t xml:space="preserve">), services, repositories and others. It allows integrations tests, unit tests, end-to-end </w:t>
-      </w:r>
-      <w:proofErr w:type="gramStart"/>
-      <w:r>
-        <w:t>tests</w:t>
-      </w:r>
-      <w:proofErr w:type="gramEnd"/>
-      <w:r>
-        <w:t xml:space="preserve"> and tests on different levels of the application stack. The Spring Test Framework provides powerful testing features, such as dependency injection for the test classes, transaction management, and web testing support. It enables for reliable tests and robust code.</w:t>
-      </w:r>
-    </w:p>
-    <w:p>
-      <w:pPr>
-        <w:pStyle w:val="Textcontent"/>
-      </w:pPr>
-      <w:r>
-        <w:t>I have used J</w:t>
-      </w:r>
-      <w:r>
-        <w:t>U</w:t>
-      </w:r>
-      <w:r>
-        <w:t>nit as an open-source testing framework for my application. It can be easily integrated with Gradle and provides simple ways to write and run different type of tests. I wrote some unit tests to verify individual methods and classes, such as the Controller classes and through them the Service classes and their methods and the DAOs and the Mappers. J</w:t>
-      </w:r>
-      <w:r>
-        <w:t>U</w:t>
-      </w:r>
-      <w:r>
-        <w:t>nit is a standard tool for testing application is Java, in general.</w:t>
-      </w:r>
-    </w:p>
-    <w:p>
-      <w:pPr>
-        <w:pStyle w:val="Textcontent"/>
-      </w:pPr>
-      <w:r>
-        <w:t>Next to JUnit, I have used the Mockito open-source Java testing framework that provides tools to create mock objects for testing. It allows developers to simulate the behavior of dependencies without having to set up a real instance of those dependencies. With Mockito, it is easy to isolate parts of the code under test and focus on specific scenarios.</w:t>
-      </w:r>
-    </w:p>
-    <w:p>
-      <w:pPr>
-        <w:pStyle w:val="Textcontent"/>
-      </w:pPr>
-      <w:r>
-        <w:t>For the dependencies I have used the Spring Boot Starter Test module of the Spring Boot framework. It provides dependencies and annotations to simplify testing</w:t>
-      </w:r>
-      <w:r>
-        <w:t>. It includes testing frameworks like JUnit and Mockito, also used in this project. It includes utilities for testing web applications. Programmers can write efficient and comprehensive tests using this module.</w:t>
-      </w:r>
-    </w:p>
-    <w:p>
-      <w:pPr>
-        <w:pStyle w:val="Textcontent"/>
-      </w:pPr>
-    </w:p>
-    <w:p>
-      <w:pPr>
-        <w:pStyle w:val="Subtitle"/>
-      </w:pPr>
-      <w:bookmarkStart w:id="11" w:name="_Toc130209875"/>
-      <w:r>
-        <w:t>2.4 Smaller libraries</w:t>
-      </w:r>
-      <w:bookmarkEnd w:id="11"/>
-    </w:p>
-    <w:p>
-      <w:pPr>
-        <w:pStyle w:val="Textcontent"/>
-      </w:pPr>
-      <w:r>
-        <w:t xml:space="preserve">The </w:t>
-      </w:r>
-      <w:r>
-        <w:rPr>
-          <w:i/>
-          <w:iCs/>
-          <w:color w:val="2F5496" w:themeColor="accent1" w:themeShade="BF"/>
-        </w:rPr>
-        <w:t>Spring Validation API</w:t>
-      </w:r>
-      <w:r>
-        <w:rPr>
-          <w:color w:val="2F5496" w:themeColor="accent1" w:themeShade="BF"/>
-        </w:rPr>
-        <w:t xml:space="preserve"> </w:t>
-      </w:r>
-      <w:r>
-        <w:t>is a module of the Java Spring Framework that provide a flexible way to perform validation of Java objects and attributes. It is based on the Java Bean Validation API and extends it with additional features and functionalities. It allows developers to define custom validation rules and constraints. It provides a set of in-built validators for common use cases, like @NotNull or @Pattern for regex validation. This module allows validation to be seamlessly integrated with web applications. Therefore, it ensures the quality and reliability of the application when it comes to user input.</w:t>
-      </w:r>
-    </w:p>
-    <w:p>
-      <w:pPr>
-        <w:pStyle w:val="Textcontent"/>
-      </w:pPr>
-      <w:r>
-        <w:t xml:space="preserve">Another library that I have used is </w:t>
-      </w:r>
-      <w:proofErr w:type="spellStart"/>
-      <w:r>
-        <w:rPr>
-          <w:i/>
-          <w:iCs/>
-          <w:color w:val="2F5496" w:themeColor="accent1" w:themeShade="BF"/>
-        </w:rPr>
-        <w:t>Mapstruct</w:t>
-      </w:r>
-      <w:proofErr w:type="spellEnd"/>
-      <w:r>
-        <w:t xml:space="preserve">, an open-source Java based library that simplifies the mapping between Java beans. It automates the creation of mapping code and reduces the code necessary for converting between Java beans. It uses annotations and templates to generate mapping code at compile time. It allows for a customized mapping process. </w:t>
-      </w:r>
-      <w:proofErr w:type="spellStart"/>
-      <w:r>
-        <w:t>Mapstruct</w:t>
-      </w:r>
-      <w:proofErr w:type="spellEnd"/>
-      <w:r>
-        <w:t xml:space="preserve"> reduces the coding process with a considerable amount when it comes to mapping and improving performance.</w:t>
-      </w:r>
-    </w:p>
-    <w:p>
-      <w:pPr>
-        <w:pStyle w:val="Textcontent"/>
-      </w:pPr>
-      <w:r>
-        <w:rPr>
-          <w:i/>
-          <w:iCs/>
-          <w:color w:val="2F5496" w:themeColor="accent1" w:themeShade="BF"/>
-        </w:rPr>
-        <w:t>Lombok</w:t>
-      </w:r>
-      <w:r>
-        <w:t xml:space="preserve">, another open-source library for Java, provides a set of annotations to reduce the amount of repetitive code required for common tasks, such as constructor methods, getters and setters or </w:t>
-      </w:r>
-      <w:proofErr w:type="spellStart"/>
-      <w:r>
-        <w:t>toString</w:t>
-      </w:r>
-      <w:proofErr w:type="spellEnd"/>
-      <w:r>
-        <w:t xml:space="preserve"> </w:t>
-      </w:r>
-      <w:proofErr w:type="spellStart"/>
-      <w:r>
-        <w:t>ans</w:t>
-      </w:r>
-      <w:proofErr w:type="spellEnd"/>
-      <w:r>
-        <w:t xml:space="preserve"> </w:t>
-      </w:r>
-      <w:proofErr w:type="spellStart"/>
-      <w:r>
-        <w:t>hashCode</w:t>
-      </w:r>
-      <w:proofErr w:type="spellEnd"/>
-      <w:r>
-        <w:t xml:space="preserve"> methods. It provides annotations for logging, null </w:t>
-      </w:r>
-      <w:proofErr w:type="gramStart"/>
-      <w:r>
-        <w:t>checking</w:t>
-      </w:r>
-      <w:proofErr w:type="gramEnd"/>
-      <w:r>
-        <w:t xml:space="preserve"> and many others. This library helps developers to save time and increase productivity being easily integrated in both Maven and Gradle build tools.</w:t>
-      </w:r>
-    </w:p>
-    <w:p>
-      <w:pPr>
-        <w:pStyle w:val="Textcontent"/>
-      </w:pPr>
-      <w:r>
-        <w:rPr>
-          <w:i/>
-          <w:iCs/>
-          <w:color w:val="2F5496" w:themeColor="accent1" w:themeShade="BF"/>
-        </w:rPr>
-        <w:t>Gradle Linter</w:t>
-      </w:r>
-      <w:r>
-        <w:rPr>
-          <w:color w:val="2F5496" w:themeColor="accent1" w:themeShade="BF"/>
-        </w:rPr>
-        <w:t xml:space="preserve"> </w:t>
-      </w:r>
-      <w:r>
-        <w:t xml:space="preserve">is another tool that I used for enforcing coding standards in this Gradle project. It provides automated checks for various aspects such as syntax errors, deprecated methods, and best practices. It helps to improve the quality of the code, reduce errors, and increase readability in the whole project. This tool is easy to integrate into the Gradle build process. </w:t>
-      </w:r>
-      <w:r>
-        <w:t>Gradle Linter is a great too to maintain consistency and quality throughout a Gradle project.</w:t>
-      </w:r>
-      <w:r>
-        <w:t xml:space="preserve"> </w:t>
-      </w:r>
     </w:p>
     <w:p>
       <w:pPr>
@@ -3300,6 +2767,1371 @@
           <w:lang w:val="en-US"/>
         </w:rPr>
       </w:pPr>
+    </w:p>
+    <w:p>
+      <w:pPr>
+        <w:rPr>
+          <w:rFonts w:ascii="Times New Roman" w:eastAsiaTheme="majorEastAsia" w:hAnsi="Times New Roman" w:cs="Times New Roman"/>
+          <w:color w:val="2F5496" w:themeColor="accent1" w:themeShade="BF"/>
+          <w:sz w:val="32"/>
+          <w:szCs w:val="32"/>
+          <w:lang w:val="en-US"/>
+        </w:rPr>
+      </w:pPr>
+      <w:r>
+        <w:rPr>
+          <w:rFonts w:ascii="Times New Roman" w:eastAsiaTheme="majorEastAsia" w:hAnsi="Times New Roman" w:cs="Times New Roman"/>
+          <w:color w:val="2F5496" w:themeColor="accent1" w:themeShade="BF"/>
+          <w:sz w:val="32"/>
+          <w:szCs w:val="32"/>
+          <w:lang w:val="en-US"/>
+        </w:rPr>
+        <w:br w:type="page"/>
+      </w:r>
+    </w:p>
+    <w:p>
+      <w:pPr>
+        <w:jc w:val="center"/>
+        <w:rPr>
+          <w:noProof/>
+        </w:rPr>
+      </w:pPr>
+      <w:r>
+        <w:rPr>
+          <w:rFonts w:ascii="Times New Roman" w:eastAsiaTheme="majorEastAsia" w:hAnsi="Times New Roman" w:cs="Times New Roman"/>
+          <w:color w:val="2F5496" w:themeColor="accent1" w:themeShade="BF"/>
+          <w:sz w:val="32"/>
+          <w:szCs w:val="32"/>
+          <w:lang w:val="en-US"/>
+        </w:rPr>
+        <w:lastRenderedPageBreak/>
+        <w:t>Table of Figures</w:t>
+      </w:r>
+      <w:r>
+        <w:rPr>
+          <w:rFonts w:ascii="Times New Roman" w:eastAsiaTheme="majorEastAsia" w:hAnsi="Times New Roman" w:cs="Times New Roman"/>
+          <w:color w:val="2F5496" w:themeColor="accent1" w:themeShade="BF"/>
+          <w:sz w:val="32"/>
+          <w:szCs w:val="32"/>
+          <w:lang w:val="en-US"/>
+        </w:rPr>
+        <w:fldChar w:fldCharType="begin"/>
+      </w:r>
+      <w:r>
+        <w:rPr>
+          <w:rFonts w:ascii="Times New Roman" w:eastAsiaTheme="majorEastAsia" w:hAnsi="Times New Roman" w:cs="Times New Roman"/>
+          <w:color w:val="2F5496" w:themeColor="accent1" w:themeShade="BF"/>
+          <w:sz w:val="32"/>
+          <w:szCs w:val="32"/>
+          <w:lang w:val="en-US"/>
+        </w:rPr>
+        <w:instrText xml:space="preserve"> TOC \h \z \c "Figure" </w:instrText>
+      </w:r>
+      <w:r>
+        <w:rPr>
+          <w:rFonts w:ascii="Times New Roman" w:eastAsiaTheme="majorEastAsia" w:hAnsi="Times New Roman" w:cs="Times New Roman"/>
+          <w:color w:val="2F5496" w:themeColor="accent1" w:themeShade="BF"/>
+          <w:sz w:val="32"/>
+          <w:szCs w:val="32"/>
+          <w:lang w:val="en-US"/>
+        </w:rPr>
+        <w:fldChar w:fldCharType="separate"/>
+      </w:r>
+    </w:p>
+    <w:p>
+      <w:pPr>
+        <w:pStyle w:val="TableofFigures"/>
+        <w:tabs>
+          <w:tab w:val="right" w:leader="dot" w:pos="9016"/>
+        </w:tabs>
+        <w:rPr>
+          <w:rFonts w:ascii="Times New Roman" w:eastAsiaTheme="minorEastAsia" w:hAnsi="Times New Roman" w:cs="Times New Roman"/>
+          <w:noProof/>
+          <w:lang w:eastAsia="en-GB"/>
+        </w:rPr>
+      </w:pPr>
+      <w:hyperlink w:anchor="_Toc132104438" w:history="1">
+        <w:r>
+          <w:rPr>
+            <w:rStyle w:val="Hyperlink"/>
+            <w:rFonts w:ascii="Times New Roman" w:hAnsi="Times New Roman" w:cs="Times New Roman"/>
+            <w:noProof/>
+          </w:rPr>
+          <w:t>Figure 1 Use Case Diagram</w:t>
+        </w:r>
+        <w:r>
+          <w:rPr>
+            <w:rFonts w:ascii="Times New Roman" w:hAnsi="Times New Roman" w:cs="Times New Roman"/>
+            <w:noProof/>
+            <w:webHidden/>
+          </w:rPr>
+          <w:tab/>
+        </w:r>
+        <w:r>
+          <w:rPr>
+            <w:rFonts w:ascii="Times New Roman" w:hAnsi="Times New Roman" w:cs="Times New Roman"/>
+            <w:noProof/>
+            <w:webHidden/>
+          </w:rPr>
+          <w:fldChar w:fldCharType="begin"/>
+        </w:r>
+        <w:r>
+          <w:rPr>
+            <w:rFonts w:ascii="Times New Roman" w:hAnsi="Times New Roman" w:cs="Times New Roman"/>
+            <w:noProof/>
+            <w:webHidden/>
+          </w:rPr>
+          <w:instrText xml:space="preserve"> PAGEREF _Toc132104438 \h </w:instrText>
+        </w:r>
+        <w:r>
+          <w:rPr>
+            <w:rFonts w:ascii="Times New Roman" w:hAnsi="Times New Roman" w:cs="Times New Roman"/>
+            <w:noProof/>
+            <w:webHidden/>
+          </w:rPr>
+        </w:r>
+        <w:r>
+          <w:rPr>
+            <w:rFonts w:ascii="Times New Roman" w:hAnsi="Times New Roman" w:cs="Times New Roman"/>
+            <w:noProof/>
+            <w:webHidden/>
+          </w:rPr>
+          <w:fldChar w:fldCharType="separate"/>
+        </w:r>
+        <w:r>
+          <w:rPr>
+            <w:rFonts w:ascii="Times New Roman" w:hAnsi="Times New Roman" w:cs="Times New Roman"/>
+            <w:noProof/>
+            <w:webHidden/>
+          </w:rPr>
+          <w:t>8</w:t>
+        </w:r>
+        <w:r>
+          <w:rPr>
+            <w:rFonts w:ascii="Times New Roman" w:hAnsi="Times New Roman" w:cs="Times New Roman"/>
+            <w:noProof/>
+            <w:webHidden/>
+          </w:rPr>
+          <w:fldChar w:fldCharType="end"/>
+        </w:r>
+      </w:hyperlink>
+    </w:p>
+    <w:p>
+      <w:pPr>
+        <w:pStyle w:val="TableofFigures"/>
+        <w:tabs>
+          <w:tab w:val="right" w:leader="dot" w:pos="9016"/>
+        </w:tabs>
+        <w:rPr>
+          <w:rFonts w:ascii="Times New Roman" w:eastAsiaTheme="minorEastAsia" w:hAnsi="Times New Roman" w:cs="Times New Roman"/>
+          <w:noProof/>
+          <w:lang w:eastAsia="en-GB"/>
+        </w:rPr>
+      </w:pPr>
+      <w:hyperlink r:id="rId9" w:anchor="_Toc132104439" w:history="1">
+        <w:r>
+          <w:rPr>
+            <w:rStyle w:val="Hyperlink"/>
+            <w:rFonts w:ascii="Times New Roman" w:hAnsi="Times New Roman" w:cs="Times New Roman"/>
+            <w:noProof/>
+          </w:rPr>
+          <w:t>Figure 2</w:t>
+        </w:r>
+        <w:r>
+          <w:rPr>
+            <w:rFonts w:ascii="Times New Roman" w:hAnsi="Times New Roman" w:cs="Times New Roman"/>
+            <w:noProof/>
+            <w:webHidden/>
+          </w:rPr>
+          <w:tab/>
+        </w:r>
+        <w:r>
+          <w:rPr>
+            <w:rFonts w:ascii="Times New Roman" w:hAnsi="Times New Roman" w:cs="Times New Roman"/>
+            <w:noProof/>
+            <w:webHidden/>
+          </w:rPr>
+          <w:fldChar w:fldCharType="begin"/>
+        </w:r>
+        <w:r>
+          <w:rPr>
+            <w:rFonts w:ascii="Times New Roman" w:hAnsi="Times New Roman" w:cs="Times New Roman"/>
+            <w:noProof/>
+            <w:webHidden/>
+          </w:rPr>
+          <w:instrText xml:space="preserve"> PAGEREF _Toc132104439 \h </w:instrText>
+        </w:r>
+        <w:r>
+          <w:rPr>
+            <w:rFonts w:ascii="Times New Roman" w:hAnsi="Times New Roman" w:cs="Times New Roman"/>
+            <w:noProof/>
+            <w:webHidden/>
+          </w:rPr>
+        </w:r>
+        <w:r>
+          <w:rPr>
+            <w:rFonts w:ascii="Times New Roman" w:hAnsi="Times New Roman" w:cs="Times New Roman"/>
+            <w:noProof/>
+            <w:webHidden/>
+          </w:rPr>
+          <w:fldChar w:fldCharType="separate"/>
+        </w:r>
+        <w:r>
+          <w:rPr>
+            <w:rFonts w:ascii="Times New Roman" w:hAnsi="Times New Roman" w:cs="Times New Roman"/>
+            <w:noProof/>
+            <w:webHidden/>
+          </w:rPr>
+          <w:t>13</w:t>
+        </w:r>
+        <w:r>
+          <w:rPr>
+            <w:rFonts w:ascii="Times New Roman" w:hAnsi="Times New Roman" w:cs="Times New Roman"/>
+            <w:noProof/>
+            <w:webHidden/>
+          </w:rPr>
+          <w:fldChar w:fldCharType="end"/>
+        </w:r>
+      </w:hyperlink>
+    </w:p>
+    <w:p>
+      <w:pPr>
+        <w:pStyle w:val="TableofFigures"/>
+        <w:tabs>
+          <w:tab w:val="right" w:leader="dot" w:pos="9016"/>
+        </w:tabs>
+        <w:rPr>
+          <w:rFonts w:ascii="Times New Roman" w:eastAsiaTheme="minorEastAsia" w:hAnsi="Times New Roman" w:cs="Times New Roman"/>
+          <w:noProof/>
+          <w:lang w:eastAsia="en-GB"/>
+        </w:rPr>
+      </w:pPr>
+      <w:hyperlink w:anchor="_Toc132104440" w:history="1">
+        <w:r>
+          <w:rPr>
+            <w:rStyle w:val="Hyperlink"/>
+            <w:rFonts w:ascii="Times New Roman" w:hAnsi="Times New Roman" w:cs="Times New Roman"/>
+            <w:noProof/>
+          </w:rPr>
+          <w:t>Figure 3 Package Diagram</w:t>
+        </w:r>
+        <w:r>
+          <w:rPr>
+            <w:rFonts w:ascii="Times New Roman" w:hAnsi="Times New Roman" w:cs="Times New Roman"/>
+            <w:noProof/>
+            <w:webHidden/>
+          </w:rPr>
+          <w:tab/>
+        </w:r>
+        <w:r>
+          <w:rPr>
+            <w:rFonts w:ascii="Times New Roman" w:hAnsi="Times New Roman" w:cs="Times New Roman"/>
+            <w:noProof/>
+            <w:webHidden/>
+          </w:rPr>
+          <w:fldChar w:fldCharType="begin"/>
+        </w:r>
+        <w:r>
+          <w:rPr>
+            <w:rFonts w:ascii="Times New Roman" w:hAnsi="Times New Roman" w:cs="Times New Roman"/>
+            <w:noProof/>
+            <w:webHidden/>
+          </w:rPr>
+          <w:instrText xml:space="preserve"> PAGEREF _Toc132104440 \h </w:instrText>
+        </w:r>
+        <w:r>
+          <w:rPr>
+            <w:rFonts w:ascii="Times New Roman" w:hAnsi="Times New Roman" w:cs="Times New Roman"/>
+            <w:noProof/>
+            <w:webHidden/>
+          </w:rPr>
+        </w:r>
+        <w:r>
+          <w:rPr>
+            <w:rFonts w:ascii="Times New Roman" w:hAnsi="Times New Roman" w:cs="Times New Roman"/>
+            <w:noProof/>
+            <w:webHidden/>
+          </w:rPr>
+          <w:fldChar w:fldCharType="separate"/>
+        </w:r>
+        <w:r>
+          <w:rPr>
+            <w:rFonts w:ascii="Times New Roman" w:hAnsi="Times New Roman" w:cs="Times New Roman"/>
+            <w:noProof/>
+            <w:webHidden/>
+          </w:rPr>
+          <w:t>14</w:t>
+        </w:r>
+        <w:r>
+          <w:rPr>
+            <w:rFonts w:ascii="Times New Roman" w:hAnsi="Times New Roman" w:cs="Times New Roman"/>
+            <w:noProof/>
+            <w:webHidden/>
+          </w:rPr>
+          <w:fldChar w:fldCharType="end"/>
+        </w:r>
+      </w:hyperlink>
+    </w:p>
+    <w:p>
+      <w:pPr>
+        <w:pStyle w:val="TableofFigures"/>
+        <w:tabs>
+          <w:tab w:val="right" w:leader="dot" w:pos="9016"/>
+        </w:tabs>
+        <w:rPr>
+          <w:rFonts w:ascii="Times New Roman" w:eastAsiaTheme="minorEastAsia" w:hAnsi="Times New Roman" w:cs="Times New Roman"/>
+          <w:noProof/>
+          <w:lang w:eastAsia="en-GB"/>
+        </w:rPr>
+      </w:pPr>
+      <w:hyperlink r:id="rId10" w:anchor="_Toc132104441" w:history="1">
+        <w:r>
+          <w:rPr>
+            <w:rStyle w:val="Hyperlink"/>
+            <w:rFonts w:ascii="Times New Roman" w:hAnsi="Times New Roman" w:cs="Times New Roman"/>
+            <w:noProof/>
+          </w:rPr>
+          <w:t>Figure 4 Class Diagram of controller package</w:t>
+        </w:r>
+        <w:r>
+          <w:rPr>
+            <w:rFonts w:ascii="Times New Roman" w:hAnsi="Times New Roman" w:cs="Times New Roman"/>
+            <w:noProof/>
+            <w:webHidden/>
+          </w:rPr>
+          <w:tab/>
+        </w:r>
+        <w:r>
+          <w:rPr>
+            <w:rFonts w:ascii="Times New Roman" w:hAnsi="Times New Roman" w:cs="Times New Roman"/>
+            <w:noProof/>
+            <w:webHidden/>
+          </w:rPr>
+          <w:fldChar w:fldCharType="begin"/>
+        </w:r>
+        <w:r>
+          <w:rPr>
+            <w:rFonts w:ascii="Times New Roman" w:hAnsi="Times New Roman" w:cs="Times New Roman"/>
+            <w:noProof/>
+            <w:webHidden/>
+          </w:rPr>
+          <w:instrText xml:space="preserve"> PAGEREF _Toc132104441 \h </w:instrText>
+        </w:r>
+        <w:r>
+          <w:rPr>
+            <w:rFonts w:ascii="Times New Roman" w:hAnsi="Times New Roman" w:cs="Times New Roman"/>
+            <w:noProof/>
+            <w:webHidden/>
+          </w:rPr>
+        </w:r>
+        <w:r>
+          <w:rPr>
+            <w:rFonts w:ascii="Times New Roman" w:hAnsi="Times New Roman" w:cs="Times New Roman"/>
+            <w:noProof/>
+            <w:webHidden/>
+          </w:rPr>
+          <w:fldChar w:fldCharType="separate"/>
+        </w:r>
+        <w:r>
+          <w:rPr>
+            <w:rFonts w:ascii="Times New Roman" w:hAnsi="Times New Roman" w:cs="Times New Roman"/>
+            <w:noProof/>
+            <w:webHidden/>
+          </w:rPr>
+          <w:t>15</w:t>
+        </w:r>
+        <w:r>
+          <w:rPr>
+            <w:rFonts w:ascii="Times New Roman" w:hAnsi="Times New Roman" w:cs="Times New Roman"/>
+            <w:noProof/>
+            <w:webHidden/>
+          </w:rPr>
+          <w:fldChar w:fldCharType="end"/>
+        </w:r>
+      </w:hyperlink>
+    </w:p>
+    <w:p>
+      <w:pPr>
+        <w:pStyle w:val="TableofFigures"/>
+        <w:tabs>
+          <w:tab w:val="right" w:leader="dot" w:pos="9016"/>
+        </w:tabs>
+        <w:rPr>
+          <w:rFonts w:ascii="Times New Roman" w:eastAsiaTheme="minorEastAsia" w:hAnsi="Times New Roman" w:cs="Times New Roman"/>
+          <w:noProof/>
+          <w:lang w:eastAsia="en-GB"/>
+        </w:rPr>
+      </w:pPr>
+      <w:hyperlink w:anchor="_Toc132104442" w:history="1">
+        <w:r>
+          <w:rPr>
+            <w:rStyle w:val="Hyperlink"/>
+            <w:rFonts w:ascii="Times New Roman" w:hAnsi="Times New Roman" w:cs="Times New Roman"/>
+            <w:noProof/>
+          </w:rPr>
+          <w:t>Figure 5 Class Diagram of dao package</w:t>
+        </w:r>
+        <w:r>
+          <w:rPr>
+            <w:rFonts w:ascii="Times New Roman" w:hAnsi="Times New Roman" w:cs="Times New Roman"/>
+            <w:noProof/>
+            <w:webHidden/>
+          </w:rPr>
+          <w:tab/>
+        </w:r>
+        <w:r>
+          <w:rPr>
+            <w:rFonts w:ascii="Times New Roman" w:hAnsi="Times New Roman" w:cs="Times New Roman"/>
+            <w:noProof/>
+            <w:webHidden/>
+          </w:rPr>
+          <w:fldChar w:fldCharType="begin"/>
+        </w:r>
+        <w:r>
+          <w:rPr>
+            <w:rFonts w:ascii="Times New Roman" w:hAnsi="Times New Roman" w:cs="Times New Roman"/>
+            <w:noProof/>
+            <w:webHidden/>
+          </w:rPr>
+          <w:instrText xml:space="preserve"> PAGEREF _Toc132104442 \h </w:instrText>
+        </w:r>
+        <w:r>
+          <w:rPr>
+            <w:rFonts w:ascii="Times New Roman" w:hAnsi="Times New Roman" w:cs="Times New Roman"/>
+            <w:noProof/>
+            <w:webHidden/>
+          </w:rPr>
+        </w:r>
+        <w:r>
+          <w:rPr>
+            <w:rFonts w:ascii="Times New Roman" w:hAnsi="Times New Roman" w:cs="Times New Roman"/>
+            <w:noProof/>
+            <w:webHidden/>
+          </w:rPr>
+          <w:fldChar w:fldCharType="separate"/>
+        </w:r>
+        <w:r>
+          <w:rPr>
+            <w:rFonts w:ascii="Times New Roman" w:hAnsi="Times New Roman" w:cs="Times New Roman"/>
+            <w:noProof/>
+            <w:webHidden/>
+          </w:rPr>
+          <w:t>15</w:t>
+        </w:r>
+        <w:r>
+          <w:rPr>
+            <w:rFonts w:ascii="Times New Roman" w:hAnsi="Times New Roman" w:cs="Times New Roman"/>
+            <w:noProof/>
+            <w:webHidden/>
+          </w:rPr>
+          <w:fldChar w:fldCharType="end"/>
+        </w:r>
+      </w:hyperlink>
+    </w:p>
+    <w:p>
+      <w:pPr>
+        <w:pStyle w:val="TableofFigures"/>
+        <w:tabs>
+          <w:tab w:val="right" w:leader="dot" w:pos="9016"/>
+        </w:tabs>
+        <w:rPr>
+          <w:rFonts w:ascii="Times New Roman" w:eastAsiaTheme="minorEastAsia" w:hAnsi="Times New Roman" w:cs="Times New Roman"/>
+          <w:noProof/>
+          <w:lang w:eastAsia="en-GB"/>
+        </w:rPr>
+      </w:pPr>
+      <w:hyperlink w:anchor="_Toc132104443" w:history="1">
+        <w:r>
+          <w:rPr>
+            <w:rStyle w:val="Hyperlink"/>
+            <w:rFonts w:ascii="Times New Roman" w:hAnsi="Times New Roman" w:cs="Times New Roman"/>
+            <w:noProof/>
+          </w:rPr>
+          <w:t>Figure 6 Class Diagram of model package</w:t>
+        </w:r>
+        <w:r>
+          <w:rPr>
+            <w:rFonts w:ascii="Times New Roman" w:hAnsi="Times New Roman" w:cs="Times New Roman"/>
+            <w:noProof/>
+            <w:webHidden/>
+          </w:rPr>
+          <w:tab/>
+        </w:r>
+        <w:r>
+          <w:rPr>
+            <w:rFonts w:ascii="Times New Roman" w:hAnsi="Times New Roman" w:cs="Times New Roman"/>
+            <w:noProof/>
+            <w:webHidden/>
+          </w:rPr>
+          <w:fldChar w:fldCharType="begin"/>
+        </w:r>
+        <w:r>
+          <w:rPr>
+            <w:rFonts w:ascii="Times New Roman" w:hAnsi="Times New Roman" w:cs="Times New Roman"/>
+            <w:noProof/>
+            <w:webHidden/>
+          </w:rPr>
+          <w:instrText xml:space="preserve"> PAGEREF _Toc132104443 \h </w:instrText>
+        </w:r>
+        <w:r>
+          <w:rPr>
+            <w:rFonts w:ascii="Times New Roman" w:hAnsi="Times New Roman" w:cs="Times New Roman"/>
+            <w:noProof/>
+            <w:webHidden/>
+          </w:rPr>
+        </w:r>
+        <w:r>
+          <w:rPr>
+            <w:rFonts w:ascii="Times New Roman" w:hAnsi="Times New Roman" w:cs="Times New Roman"/>
+            <w:noProof/>
+            <w:webHidden/>
+          </w:rPr>
+          <w:fldChar w:fldCharType="separate"/>
+        </w:r>
+        <w:r>
+          <w:rPr>
+            <w:rFonts w:ascii="Times New Roman" w:hAnsi="Times New Roman" w:cs="Times New Roman"/>
+            <w:noProof/>
+            <w:webHidden/>
+          </w:rPr>
+          <w:t>15</w:t>
+        </w:r>
+        <w:r>
+          <w:rPr>
+            <w:rFonts w:ascii="Times New Roman" w:hAnsi="Times New Roman" w:cs="Times New Roman"/>
+            <w:noProof/>
+            <w:webHidden/>
+          </w:rPr>
+          <w:fldChar w:fldCharType="end"/>
+        </w:r>
+      </w:hyperlink>
+    </w:p>
+    <w:p>
+      <w:pPr>
+        <w:pStyle w:val="TableofFigures"/>
+        <w:tabs>
+          <w:tab w:val="right" w:leader="dot" w:pos="9016"/>
+        </w:tabs>
+        <w:rPr>
+          <w:rFonts w:ascii="Times New Roman" w:eastAsiaTheme="minorEastAsia" w:hAnsi="Times New Roman" w:cs="Times New Roman"/>
+          <w:noProof/>
+          <w:lang w:eastAsia="en-GB"/>
+        </w:rPr>
+      </w:pPr>
+      <w:hyperlink w:anchor="_Toc132104444" w:history="1">
+        <w:r>
+          <w:rPr>
+            <w:rStyle w:val="Hyperlink"/>
+            <w:rFonts w:ascii="Times New Roman" w:hAnsi="Times New Roman" w:cs="Times New Roman"/>
+            <w:noProof/>
+          </w:rPr>
+          <w:t>Figure 7 Class Diagram of service package</w:t>
+        </w:r>
+        <w:r>
+          <w:rPr>
+            <w:rFonts w:ascii="Times New Roman" w:hAnsi="Times New Roman" w:cs="Times New Roman"/>
+            <w:noProof/>
+            <w:webHidden/>
+          </w:rPr>
+          <w:tab/>
+        </w:r>
+        <w:r>
+          <w:rPr>
+            <w:rFonts w:ascii="Times New Roman" w:hAnsi="Times New Roman" w:cs="Times New Roman"/>
+            <w:noProof/>
+            <w:webHidden/>
+          </w:rPr>
+          <w:fldChar w:fldCharType="begin"/>
+        </w:r>
+        <w:r>
+          <w:rPr>
+            <w:rFonts w:ascii="Times New Roman" w:hAnsi="Times New Roman" w:cs="Times New Roman"/>
+            <w:noProof/>
+            <w:webHidden/>
+          </w:rPr>
+          <w:instrText xml:space="preserve"> PAGEREF _Toc132104444 \h </w:instrText>
+        </w:r>
+        <w:r>
+          <w:rPr>
+            <w:rFonts w:ascii="Times New Roman" w:hAnsi="Times New Roman" w:cs="Times New Roman"/>
+            <w:noProof/>
+            <w:webHidden/>
+          </w:rPr>
+        </w:r>
+        <w:r>
+          <w:rPr>
+            <w:rFonts w:ascii="Times New Roman" w:hAnsi="Times New Roman" w:cs="Times New Roman"/>
+            <w:noProof/>
+            <w:webHidden/>
+          </w:rPr>
+          <w:fldChar w:fldCharType="separate"/>
+        </w:r>
+        <w:r>
+          <w:rPr>
+            <w:rFonts w:ascii="Times New Roman" w:hAnsi="Times New Roman" w:cs="Times New Roman"/>
+            <w:noProof/>
+            <w:webHidden/>
+          </w:rPr>
+          <w:t>16</w:t>
+        </w:r>
+        <w:r>
+          <w:rPr>
+            <w:rFonts w:ascii="Times New Roman" w:hAnsi="Times New Roman" w:cs="Times New Roman"/>
+            <w:noProof/>
+            <w:webHidden/>
+          </w:rPr>
+          <w:fldChar w:fldCharType="end"/>
+        </w:r>
+      </w:hyperlink>
+    </w:p>
+    <w:p>
+      <w:pPr>
+        <w:pStyle w:val="TableofFigures"/>
+        <w:tabs>
+          <w:tab w:val="right" w:leader="dot" w:pos="9016"/>
+        </w:tabs>
+        <w:rPr>
+          <w:rFonts w:ascii="Times New Roman" w:eastAsiaTheme="minorEastAsia" w:hAnsi="Times New Roman" w:cs="Times New Roman"/>
+          <w:noProof/>
+          <w:lang w:eastAsia="en-GB"/>
+        </w:rPr>
+      </w:pPr>
+      <w:hyperlink r:id="rId11" w:anchor="_Toc132104445" w:history="1">
+        <w:r>
+          <w:rPr>
+            <w:rStyle w:val="Hyperlink"/>
+            <w:rFonts w:ascii="Times New Roman" w:hAnsi="Times New Roman" w:cs="Times New Roman"/>
+            <w:noProof/>
+          </w:rPr>
+          <w:t>Figure 8 Database Diagram</w:t>
+        </w:r>
+        <w:r>
+          <w:rPr>
+            <w:rFonts w:ascii="Times New Roman" w:hAnsi="Times New Roman" w:cs="Times New Roman"/>
+            <w:noProof/>
+            <w:webHidden/>
+          </w:rPr>
+          <w:tab/>
+        </w:r>
+        <w:r>
+          <w:rPr>
+            <w:rFonts w:ascii="Times New Roman" w:hAnsi="Times New Roman" w:cs="Times New Roman"/>
+            <w:noProof/>
+            <w:webHidden/>
+          </w:rPr>
+          <w:fldChar w:fldCharType="begin"/>
+        </w:r>
+        <w:r>
+          <w:rPr>
+            <w:rFonts w:ascii="Times New Roman" w:hAnsi="Times New Roman" w:cs="Times New Roman"/>
+            <w:noProof/>
+            <w:webHidden/>
+          </w:rPr>
+          <w:instrText xml:space="preserve"> PAGEREF _Toc132104445 \h </w:instrText>
+        </w:r>
+        <w:r>
+          <w:rPr>
+            <w:rFonts w:ascii="Times New Roman" w:hAnsi="Times New Roman" w:cs="Times New Roman"/>
+            <w:noProof/>
+            <w:webHidden/>
+          </w:rPr>
+        </w:r>
+        <w:r>
+          <w:rPr>
+            <w:rFonts w:ascii="Times New Roman" w:hAnsi="Times New Roman" w:cs="Times New Roman"/>
+            <w:noProof/>
+            <w:webHidden/>
+          </w:rPr>
+          <w:fldChar w:fldCharType="separate"/>
+        </w:r>
+        <w:r>
+          <w:rPr>
+            <w:rFonts w:ascii="Times New Roman" w:hAnsi="Times New Roman" w:cs="Times New Roman"/>
+            <w:noProof/>
+            <w:webHidden/>
+          </w:rPr>
+          <w:t>17</w:t>
+        </w:r>
+        <w:r>
+          <w:rPr>
+            <w:rFonts w:ascii="Times New Roman" w:hAnsi="Times New Roman" w:cs="Times New Roman"/>
+            <w:noProof/>
+            <w:webHidden/>
+          </w:rPr>
+          <w:fldChar w:fldCharType="end"/>
+        </w:r>
+      </w:hyperlink>
+    </w:p>
+    <w:p>
+      <w:pPr>
+        <w:pStyle w:val="TableofFigures"/>
+        <w:tabs>
+          <w:tab w:val="right" w:leader="dot" w:pos="9016"/>
+        </w:tabs>
+        <w:rPr>
+          <w:rFonts w:ascii="Times New Roman" w:eastAsiaTheme="minorEastAsia" w:hAnsi="Times New Roman" w:cs="Times New Roman"/>
+          <w:noProof/>
+          <w:lang w:eastAsia="en-GB"/>
+        </w:rPr>
+      </w:pPr>
+      <w:hyperlink w:anchor="_Toc132104446" w:history="1">
+        <w:r>
+          <w:rPr>
+            <w:rStyle w:val="Hyperlink"/>
+            <w:rFonts w:ascii="Times New Roman" w:hAnsi="Times New Roman" w:cs="Times New Roman"/>
+            <w:noProof/>
+          </w:rPr>
+          <w:t>Figure 9 UserController test case example</w:t>
+        </w:r>
+        <w:r>
+          <w:rPr>
+            <w:rFonts w:ascii="Times New Roman" w:hAnsi="Times New Roman" w:cs="Times New Roman"/>
+            <w:noProof/>
+            <w:webHidden/>
+          </w:rPr>
+          <w:tab/>
+        </w:r>
+        <w:r>
+          <w:rPr>
+            <w:rFonts w:ascii="Times New Roman" w:hAnsi="Times New Roman" w:cs="Times New Roman"/>
+            <w:noProof/>
+            <w:webHidden/>
+          </w:rPr>
+          <w:fldChar w:fldCharType="begin"/>
+        </w:r>
+        <w:r>
+          <w:rPr>
+            <w:rFonts w:ascii="Times New Roman" w:hAnsi="Times New Roman" w:cs="Times New Roman"/>
+            <w:noProof/>
+            <w:webHidden/>
+          </w:rPr>
+          <w:instrText xml:space="preserve"> PAGEREF _Toc132104446 \h </w:instrText>
+        </w:r>
+        <w:r>
+          <w:rPr>
+            <w:rFonts w:ascii="Times New Roman" w:hAnsi="Times New Roman" w:cs="Times New Roman"/>
+            <w:noProof/>
+            <w:webHidden/>
+          </w:rPr>
+        </w:r>
+        <w:r>
+          <w:rPr>
+            <w:rFonts w:ascii="Times New Roman" w:hAnsi="Times New Roman" w:cs="Times New Roman"/>
+            <w:noProof/>
+            <w:webHidden/>
+          </w:rPr>
+          <w:fldChar w:fldCharType="separate"/>
+        </w:r>
+        <w:r>
+          <w:rPr>
+            <w:rFonts w:ascii="Times New Roman" w:hAnsi="Times New Roman" w:cs="Times New Roman"/>
+            <w:noProof/>
+            <w:webHidden/>
+          </w:rPr>
+          <w:t>21</w:t>
+        </w:r>
+        <w:r>
+          <w:rPr>
+            <w:rFonts w:ascii="Times New Roman" w:hAnsi="Times New Roman" w:cs="Times New Roman"/>
+            <w:noProof/>
+            <w:webHidden/>
+          </w:rPr>
+          <w:fldChar w:fldCharType="end"/>
+        </w:r>
+      </w:hyperlink>
+    </w:p>
+    <w:p>
+      <w:pPr>
+        <w:rPr>
+          <w:rFonts w:ascii="Times New Roman" w:eastAsiaTheme="majorEastAsia" w:hAnsi="Times New Roman" w:cs="Times New Roman"/>
+          <w:color w:val="2F5496" w:themeColor="accent1" w:themeShade="BF"/>
+          <w:sz w:val="32"/>
+          <w:szCs w:val="32"/>
+          <w:lang w:val="en-US"/>
+        </w:rPr>
+      </w:pPr>
+      <w:r>
+        <w:rPr>
+          <w:rFonts w:ascii="Times New Roman" w:eastAsiaTheme="majorEastAsia" w:hAnsi="Times New Roman" w:cs="Times New Roman"/>
+          <w:color w:val="2F5496" w:themeColor="accent1" w:themeShade="BF"/>
+          <w:sz w:val="32"/>
+          <w:szCs w:val="32"/>
+          <w:lang w:val="en-US"/>
+        </w:rPr>
+        <w:fldChar w:fldCharType="end"/>
+      </w:r>
+    </w:p>
+    <w:p>
+      <w:pPr>
+        <w:pStyle w:val="Sectiontitle"/>
+        <w:spacing w:before="2040"/>
+      </w:pPr>
+      <w:bookmarkStart w:id="0" w:name="_Toc117247975"/>
+    </w:p>
+    <w:p>
+      <w:pPr>
+        <w:pStyle w:val="Sectiontitle"/>
+        <w:spacing w:before="2040"/>
+        <w:ind w:left="720"/>
+        <w:jc w:val="center"/>
+      </w:pPr>
+      <w:bookmarkStart w:id="1" w:name="_Toc130209867"/>
+      <w:r>
+        <w:t>Abstract</w:t>
+      </w:r>
+      <w:bookmarkEnd w:id="0"/>
+      <w:bookmarkEnd w:id="1"/>
+    </w:p>
+    <w:p>
+      <w:pPr>
+        <w:ind w:left="1620" w:right="1106"/>
+        <w:jc w:val="both"/>
+        <w:rPr>
+          <w:rFonts w:ascii="Times New Roman" w:hAnsi="Times New Roman" w:cs="Times New Roman"/>
+          <w:lang w:val="en-US"/>
+        </w:rPr>
+      </w:pPr>
+      <w:r>
+        <w:rPr>
+          <w:rFonts w:ascii="Times New Roman" w:hAnsi="Times New Roman" w:cs="Times New Roman"/>
+          <w:lang w:val="en-US"/>
+        </w:rPr>
+        <w:t>This web application aims to be a simpler version of the well-known application ‘</w:t>
+      </w:r>
+      <w:proofErr w:type="spellStart"/>
+      <w:r>
+        <w:rPr>
+          <w:rFonts w:ascii="Times New Roman" w:hAnsi="Times New Roman" w:cs="Times New Roman"/>
+          <w:lang w:val="en-US"/>
+        </w:rPr>
+        <w:t>Stakoverflow</w:t>
+      </w:r>
+      <w:proofErr w:type="spellEnd"/>
+      <w:r>
+        <w:rPr>
+          <w:rFonts w:ascii="Times New Roman" w:hAnsi="Times New Roman" w:cs="Times New Roman"/>
+          <w:lang w:val="en-US"/>
+        </w:rPr>
+        <w:t xml:space="preserve">’. This app is widely used by programmers all around the world to ask questions related to programming or the computer science domain in general, and these questions are answered by other programmers who use the application. Every user has an account after registering and after that he can post his own questions or answer to the questions posted by others. This is the general idea of the </w:t>
+      </w:r>
+      <w:proofErr w:type="gramStart"/>
+      <w:r>
+        <w:rPr>
+          <w:rFonts w:ascii="Times New Roman" w:hAnsi="Times New Roman" w:cs="Times New Roman"/>
+          <w:lang w:val="en-US"/>
+        </w:rPr>
+        <w:t>app,</w:t>
+      </w:r>
+      <w:proofErr w:type="gramEnd"/>
+      <w:r>
+        <w:rPr>
+          <w:rFonts w:ascii="Times New Roman" w:hAnsi="Times New Roman" w:cs="Times New Roman"/>
+          <w:lang w:val="en-US"/>
+        </w:rPr>
+        <w:t xml:space="preserve"> however, this porotype later could be extended with many other features.</w:t>
+      </w:r>
+      <w:r>
+        <w:rPr>
+          <w:rFonts w:ascii="Times New Roman" w:hAnsi="Times New Roman" w:cs="Times New Roman"/>
+          <w:lang w:val="en-US"/>
+        </w:rPr>
+        <w:br w:type="page"/>
+      </w:r>
+    </w:p>
+    <w:p>
+      <w:pPr>
+        <w:pStyle w:val="Sectiontitle"/>
+      </w:pPr>
+      <w:bookmarkStart w:id="2" w:name="_Toc117247976"/>
+      <w:bookmarkStart w:id="3" w:name="_Toc130209868"/>
+      <w:r>
+        <w:lastRenderedPageBreak/>
+        <w:t>1</w:t>
+      </w:r>
+      <w:r>
+        <w:t xml:space="preserve">. </w:t>
+      </w:r>
+      <w:r>
+        <w:t>Introduction</w:t>
+      </w:r>
+      <w:bookmarkEnd w:id="2"/>
+      <w:bookmarkEnd w:id="3"/>
+    </w:p>
+    <w:p>
+      <w:pPr>
+        <w:pStyle w:val="Subtitle"/>
+      </w:pPr>
+      <w:bookmarkStart w:id="4" w:name="_Toc117247977"/>
+      <w:bookmarkStart w:id="5" w:name="_Toc130209869"/>
+      <w:r>
+        <w:t>1</w:t>
+      </w:r>
+      <w:r>
+        <w:t xml:space="preserve">.1 </w:t>
+      </w:r>
+      <w:r>
+        <w:t>Background</w:t>
+      </w:r>
+      <w:bookmarkEnd w:id="4"/>
+      <w:bookmarkEnd w:id="5"/>
+    </w:p>
+    <w:p>
+      <w:pPr>
+        <w:pStyle w:val="Textcontent"/>
+      </w:pPr>
+      <w:r>
+        <w:t>This project is my first web application that tries to follow the idea behind ‘</w:t>
+      </w:r>
+      <w:proofErr w:type="spellStart"/>
+      <w:r>
+        <w:t>Stackoverflow</w:t>
+      </w:r>
+      <w:proofErr w:type="spellEnd"/>
+      <w:r>
+        <w:t>’. Hence the name. For this first deliverable the back-end part of the application will be presented.</w:t>
+      </w:r>
+    </w:p>
+    <w:p>
+      <w:pPr>
+        <w:pStyle w:val="Subtitle"/>
+      </w:pPr>
+      <w:bookmarkStart w:id="6" w:name="_Toc130209870"/>
+      <w:r>
+        <w:t>1.2 Key features</w:t>
+      </w:r>
+      <w:bookmarkEnd w:id="6"/>
+    </w:p>
+    <w:p>
+      <w:pPr>
+        <w:pStyle w:val="Textcontent"/>
+      </w:pPr>
+      <w:r>
+        <w:t xml:space="preserve">The application will provide 2 types of users: the regular user and the administrator. The administrator is not yet implemented. Therefore, all the features </w:t>
+      </w:r>
+      <w:r>
+        <w:t>presented below are features that any user can take advantage of.</w:t>
+      </w:r>
+    </w:p>
+    <w:p>
+      <w:pPr>
+        <w:pStyle w:val="Textcontent"/>
+      </w:pPr>
+      <w:r>
+        <w:t>The login system is the first window that a user would see when they search for the website. Any other endpoint redirects them to the login page if they have not logged in yet. There, the user must provide their username and password to proceed further. If the user is not registered, they can choose to register by clicking on a button.</w:t>
+      </w:r>
+      <w:r>
+        <w:t xml:space="preserve"> If the user has already logged in, then the system will store that information in a cookie and no login is required.</w:t>
+      </w:r>
+    </w:p>
+    <w:p>
+      <w:pPr>
+        <w:pStyle w:val="Textcontent"/>
+      </w:pPr>
+      <w:r>
+        <w:t>For registration the user must provide their first and last name</w:t>
+      </w:r>
+      <w:r>
+        <w:t xml:space="preserve"> starting with capital letters</w:t>
+      </w:r>
+      <w:r>
+        <w:t xml:space="preserve">, a username that </w:t>
+      </w:r>
+      <w:proofErr w:type="gramStart"/>
+      <w:r>
+        <w:t>is</w:t>
+      </w:r>
+      <w:proofErr w:type="gramEnd"/>
+      <w:r>
+        <w:t xml:space="preserve"> not yet taken by other users, a password, an email </w:t>
+      </w:r>
+      <w:proofErr w:type="gramStart"/>
+      <w:r>
+        <w:t>address</w:t>
+      </w:r>
+      <w:proofErr w:type="gramEnd"/>
+      <w:r>
+        <w:t xml:space="preserve"> and his phone number.</w:t>
+      </w:r>
+      <w:r>
+        <w:t xml:space="preserve"> </w:t>
+      </w:r>
+      <w:proofErr w:type="gramStart"/>
+      <w:r>
+        <w:t>All of</w:t>
+      </w:r>
+      <w:proofErr w:type="gramEnd"/>
+      <w:r>
+        <w:t xml:space="preserve"> these inputs get validated</w:t>
+      </w:r>
+      <w:r>
+        <w:t>. After that, the user can log in.</w:t>
+      </w:r>
+    </w:p>
+    <w:p>
+      <w:pPr>
+        <w:pStyle w:val="Textcontent"/>
+      </w:pPr>
+      <w:r>
+        <w:t>When logged in, the user can read the questions posted by themselves or other users. The latest questions are posted first. The user can react to the questions of others by clicking on like or dislike buttons.</w:t>
+      </w:r>
+    </w:p>
+    <w:p>
+      <w:pPr>
+        <w:pStyle w:val="Textcontent"/>
+      </w:pPr>
+      <w:r>
+        <w:t>The user cannot react to their own questions but can update them or delete them. The user can post new questions as well by filling out a form with a question title, some content and by adding tags if they prefer to. Multiple tags can be added to any question.</w:t>
+      </w:r>
+    </w:p>
+    <w:p>
+      <w:pPr>
+        <w:pStyle w:val="Textcontent"/>
+      </w:pPr>
+      <w:r>
+        <w:t>If the user clicks on the ‘View’ button, he can view all the comments posted for that question. The comments appear by vote count in descending order. The answer that proved to be the most useful (with the highest vote count) will be the first on the list and so on. The user can also add their own comments regardless of the author of the question (it’s their own question or somebody else’s). They can also react to the comments posted by others with a like or a dislike, thus contributing to the vote count.</w:t>
+      </w:r>
+    </w:p>
+    <w:p>
+      <w:pPr>
+        <w:pStyle w:val="Textcontent"/>
+      </w:pPr>
+      <w:r>
+        <w:t xml:space="preserve">The user can filter questions based on different criteria. Any user can filter their own questions, questions based on a keyword that they type in. They can filter based on tags that they type in or </w:t>
+      </w:r>
+      <w:r>
+        <w:t>by username, providing an existing username in the system.</w:t>
+      </w:r>
+    </w:p>
+    <w:p>
+      <w:pPr>
+        <w:pStyle w:val="Textcontent"/>
+      </w:pPr>
+      <w:r>
+        <w:t>In case of switching users, any user can log out and they will be redirected to the login page.</w:t>
+      </w:r>
+    </w:p>
+    <w:p>
+      <w:pPr>
+        <w:rPr>
+          <w:rFonts w:ascii="Times New Roman" w:eastAsiaTheme="majorEastAsia" w:hAnsi="Times New Roman" w:cs="Times New Roman"/>
+          <w:color w:val="2F5496" w:themeColor="accent1" w:themeShade="BF"/>
+          <w:sz w:val="32"/>
+          <w:szCs w:val="32"/>
+          <w:lang w:val="en-US"/>
+        </w:rPr>
+      </w:pPr>
+      <w:r>
+        <w:br w:type="page"/>
+      </w:r>
+    </w:p>
+    <w:p>
+      <w:pPr>
+        <w:pStyle w:val="Sectiontitle"/>
+      </w:pPr>
+      <w:bookmarkStart w:id="7" w:name="_Toc130209871"/>
+      <w:r>
+        <w:lastRenderedPageBreak/>
+        <w:t>2.Technology</w:t>
+      </w:r>
+      <w:bookmarkEnd w:id="7"/>
+    </w:p>
+    <w:p>
+      <w:pPr>
+        <w:pStyle w:val="Subtitle"/>
+      </w:pPr>
+      <w:bookmarkStart w:id="8" w:name="_Toc130209872"/>
+      <w:r>
+        <w:t>2.1 Spring Framework</w:t>
+      </w:r>
+      <w:bookmarkEnd w:id="8"/>
+    </w:p>
+    <w:p>
+      <w:pPr>
+        <w:pStyle w:val="Textcontent"/>
+      </w:pPr>
+      <w:r>
+        <w:t xml:space="preserve">The Spring Framework is an open-source Java-based application development framework that helps programmers building light-weight web application. I chose this framework because it supports object-oriented programming, and it provides front-end and back-end technologies in one place. It provides a lot of features like dependency injection, data access, and transaction management. </w:t>
+      </w:r>
+      <w:r>
+        <w:t xml:space="preserve">Spring integrates with other popular Java frameworks and technologies like Hibernate, also used in this project. It has a modular and extensible architecture that allows for maintainability, </w:t>
+      </w:r>
+      <w:proofErr w:type="gramStart"/>
+      <w:r>
+        <w:t>scalability</w:t>
+      </w:r>
+      <w:proofErr w:type="gramEnd"/>
+      <w:r>
+        <w:t xml:space="preserve"> and flexibility. In the future, if this application were to publish on the market, the underlying Spring technologies would enable the developers to easily adapt to the clients’ needs.</w:t>
+      </w:r>
+    </w:p>
+    <w:p>
+      <w:pPr>
+        <w:pStyle w:val="Subtitle"/>
+      </w:pPr>
+      <w:bookmarkStart w:id="9" w:name="_Toc130209873"/>
+      <w:r>
+        <w:t>2.2 Spring Data JPA</w:t>
+      </w:r>
+      <w:bookmarkEnd w:id="9"/>
+    </w:p>
+    <w:p>
+      <w:pPr>
+        <w:pStyle w:val="Textcontent"/>
+      </w:pPr>
+      <w:r>
+        <w:t xml:space="preserve">The Spring Data JPA is a module of the Spring Framework that provides a simplified way for working with Java Persistence API in the data access layer. It comes with a set of generic interfaces and implementations that can be extended and customized to fit the programmer’s needs. For the CRUD operations (create, read, update, delete) the programmer doesn’t have to write all the code just use a generic </w:t>
+      </w:r>
+      <w:proofErr w:type="spellStart"/>
+      <w:r>
+        <w:t>JPARepository</w:t>
+      </w:r>
+      <w:proofErr w:type="spellEnd"/>
+      <w:r>
+        <w:t>, like in this project. This repository enables these CRUD operations to be generated automatically just by specifying the method’s signature. It creates DAOs (data access objects) automatically at compile time. It uses ORMs (object related mappings) in these DAOs.</w:t>
+      </w:r>
+      <w:r>
+        <w:t xml:space="preserve"> This allows developers to focus on writing business logic rather than code for data access.</w:t>
+      </w:r>
+    </w:p>
+    <w:p>
+      <w:pPr>
+        <w:pStyle w:val="Subtitle"/>
+      </w:pPr>
+      <w:bookmarkStart w:id="10" w:name="_Toc130209874"/>
+      <w:r>
+        <w:t>2.3 Spring Test Framework</w:t>
+      </w:r>
+      <w:bookmarkEnd w:id="10"/>
+    </w:p>
+    <w:p>
+      <w:pPr>
+        <w:pStyle w:val="Textcontent"/>
+      </w:pPr>
+      <w:r>
+        <w:t xml:space="preserve">This module of the Spring Framework provides annotations and many utilities for testing in a Spring-based application. It offers support for testing different Spring components, such as controllers (in the example below at </w:t>
+      </w:r>
+      <w:proofErr w:type="gramStart"/>
+      <w:r>
+        <w:rPr>
+          <w:color w:val="2F5496" w:themeColor="accent1" w:themeShade="BF"/>
+        </w:rPr>
+        <w:t>8.Testing</w:t>
+      </w:r>
+      <w:proofErr w:type="gramEnd"/>
+      <w:r>
+        <w:t xml:space="preserve">), services, repositories and others. It allows integrations tests, unit tests, end-to-end </w:t>
+      </w:r>
+      <w:proofErr w:type="gramStart"/>
+      <w:r>
+        <w:t>tests</w:t>
+      </w:r>
+      <w:proofErr w:type="gramEnd"/>
+      <w:r>
+        <w:t xml:space="preserve"> and tests on different levels of the application stack. The Spring Test Framework provides powerful testing features, such as dependency injection for the test classes, transaction management, and web testing support. It enables for reliable tests and robust code.</w:t>
+      </w:r>
+    </w:p>
+    <w:p>
+      <w:pPr>
+        <w:pStyle w:val="Textcontent"/>
+      </w:pPr>
+      <w:r>
+        <w:t>I have used J</w:t>
+      </w:r>
+      <w:r>
+        <w:t>U</w:t>
+      </w:r>
+      <w:r>
+        <w:t>nit as an open-source testing framework for my application. It can be easily integrated with Gradle and provides simple ways to write and run different type of tests. I wrote some unit tests to verify individual methods and classes, such as the Controller classes and through them the Service classes and their methods and the DAOs and the Mappers. J</w:t>
+      </w:r>
+      <w:r>
+        <w:t>U</w:t>
+      </w:r>
+      <w:r>
+        <w:t>nit is a standard tool for testing application is Java, in general.</w:t>
+      </w:r>
+    </w:p>
+    <w:p>
+      <w:pPr>
+        <w:pStyle w:val="Textcontent"/>
+      </w:pPr>
+      <w:r>
+        <w:t>Next to JUnit, I have used the Mockito open-source Java testing framework that provides tools to create mock objects for testing. It allows developers to simulate the behavior of dependencies without having to set up a real instance of those dependencies. With Mockito, it is easy to isolate parts of the code under test and focus on specific scenarios.</w:t>
+      </w:r>
+    </w:p>
+    <w:p>
+      <w:pPr>
+        <w:pStyle w:val="Textcontent"/>
+      </w:pPr>
+      <w:r>
+        <w:t>For the dependencies I have used the Spring Boot Starter Test module of the Spring Boot framework. It provides dependencies and annotations to simplify testing</w:t>
+      </w:r>
+      <w:r>
+        <w:t>. It includes testing frameworks like JUnit and Mockito, also used in this project. It includes utilities for testing web applications. Programmers can write efficient and comprehensive tests using this module.</w:t>
+      </w:r>
+    </w:p>
+    <w:p>
+      <w:pPr>
+        <w:pStyle w:val="Textcontent"/>
+      </w:pPr>
+    </w:p>
+    <w:p>
+      <w:pPr>
+        <w:pStyle w:val="Subtitle"/>
+      </w:pPr>
+      <w:bookmarkStart w:id="11" w:name="_Toc130209875"/>
+      <w:r>
+        <w:t>2.4 Smaller libraries</w:t>
+      </w:r>
+      <w:bookmarkEnd w:id="11"/>
+    </w:p>
+    <w:p>
+      <w:pPr>
+        <w:pStyle w:val="Textcontent"/>
+      </w:pPr>
+      <w:r>
+        <w:t xml:space="preserve">The </w:t>
+      </w:r>
+      <w:r>
+        <w:rPr>
+          <w:i/>
+          <w:iCs/>
+          <w:color w:val="2F5496" w:themeColor="accent1" w:themeShade="BF"/>
+        </w:rPr>
+        <w:t>Spring Validation API</w:t>
+      </w:r>
+      <w:r>
+        <w:rPr>
+          <w:color w:val="2F5496" w:themeColor="accent1" w:themeShade="BF"/>
+        </w:rPr>
+        <w:t xml:space="preserve"> </w:t>
+      </w:r>
+      <w:r>
+        <w:t>is a module of the Java Spring Framework that provide a flexible way to perform validation of Java objects and attributes. It is based on the Java Bean Validation API and extends it with additional features and functionalities. It allows developers to define custom validation rules and constraints. It provides a set of in-built validators for common use cases, like @NotNull or @Pattern for regex validation. This module allows validation to be seamlessly integrated with web applications. Therefore, it ensures the quality and reliability of the application when it comes to user input.</w:t>
+      </w:r>
+    </w:p>
+    <w:p>
+      <w:pPr>
+        <w:pStyle w:val="Textcontent"/>
+      </w:pPr>
+      <w:r>
+        <w:t xml:space="preserve">Another library that I have used is </w:t>
+      </w:r>
+      <w:proofErr w:type="spellStart"/>
+      <w:r>
+        <w:rPr>
+          <w:i/>
+          <w:iCs/>
+          <w:color w:val="2F5496" w:themeColor="accent1" w:themeShade="BF"/>
+        </w:rPr>
+        <w:t>Mapstruct</w:t>
+      </w:r>
+      <w:proofErr w:type="spellEnd"/>
+      <w:r>
+        <w:t xml:space="preserve">, an open-source Java based library that simplifies the mapping between Java beans. It automates the creation of mapping code and reduces the code necessary for converting between Java beans. It uses annotations and templates to generate mapping code at compile time. It allows for a customized mapping process. </w:t>
+      </w:r>
+      <w:proofErr w:type="spellStart"/>
+      <w:r>
+        <w:t>Mapstruct</w:t>
+      </w:r>
+      <w:proofErr w:type="spellEnd"/>
+      <w:r>
+        <w:t xml:space="preserve"> reduces the coding process with a considerable amount when it comes to mapping and improving performance.</w:t>
+      </w:r>
+    </w:p>
+    <w:p>
+      <w:pPr>
+        <w:pStyle w:val="Textcontent"/>
+      </w:pPr>
+      <w:r>
+        <w:rPr>
+          <w:i/>
+          <w:iCs/>
+          <w:color w:val="2F5496" w:themeColor="accent1" w:themeShade="BF"/>
+        </w:rPr>
+        <w:t>Lombok</w:t>
+      </w:r>
+      <w:r>
+        <w:t xml:space="preserve">, another open-source library for Java, provides a set of annotations to reduce the amount of repetitive code required for common tasks, such as constructor methods, </w:t>
+      </w:r>
+      <w:proofErr w:type="gramStart"/>
+      <w:r>
+        <w:t>getters</w:t>
+      </w:r>
+      <w:proofErr w:type="gramEnd"/>
+      <w:r>
+        <w:t xml:space="preserve"> and setters or </w:t>
+      </w:r>
+      <w:proofErr w:type="spellStart"/>
+      <w:r>
+        <w:t>toString</w:t>
+      </w:r>
+      <w:proofErr w:type="spellEnd"/>
+      <w:r>
+        <w:t xml:space="preserve"> </w:t>
+      </w:r>
+      <w:proofErr w:type="spellStart"/>
+      <w:r>
+        <w:t>ans</w:t>
+      </w:r>
+      <w:proofErr w:type="spellEnd"/>
+      <w:r>
+        <w:t xml:space="preserve"> </w:t>
+      </w:r>
+      <w:proofErr w:type="spellStart"/>
+      <w:r>
+        <w:t>hashCode</w:t>
+      </w:r>
+      <w:proofErr w:type="spellEnd"/>
+      <w:r>
+        <w:t xml:space="preserve"> methods. It provides annotations for logging, null </w:t>
+      </w:r>
+      <w:proofErr w:type="gramStart"/>
+      <w:r>
+        <w:t>checking</w:t>
+      </w:r>
+      <w:proofErr w:type="gramEnd"/>
+      <w:r>
+        <w:t xml:space="preserve"> and many others. This library helps developers to save time and increase productivity being easily integrated in both Maven and Gradle build tools.</w:t>
+      </w:r>
+    </w:p>
+    <w:p>
+      <w:pPr>
+        <w:pStyle w:val="Textcontent"/>
+      </w:pPr>
+      <w:r>
+        <w:rPr>
+          <w:i/>
+          <w:iCs/>
+          <w:color w:val="2F5496" w:themeColor="accent1" w:themeShade="BF"/>
+        </w:rPr>
+        <w:t>Gradle Linter</w:t>
+      </w:r>
+      <w:r>
+        <w:rPr>
+          <w:color w:val="2F5496" w:themeColor="accent1" w:themeShade="BF"/>
+        </w:rPr>
+        <w:t xml:space="preserve"> </w:t>
+      </w:r>
+      <w:r>
+        <w:t xml:space="preserve">is another tool that I used for enforcing coding standards in this Gradle project. It provides automated checks for various aspects such as syntax errors, deprecated methods, and best practices. It helps to improve the quality of the code, reduce errors, and increase readability in the whole project. This tool is easy to integrate into the Gradle build process. </w:t>
+      </w:r>
+      <w:r>
+        <w:t>Gradle Linter is a great too to maintain consistency and quality throughout a Gradle project.</w:t>
+      </w:r>
+      <w:r>
+        <w:t xml:space="preserve"> </w:t>
+      </w:r>
+    </w:p>
+    <w:p>
+      <w:pPr>
+        <w:rPr>
+          <w:rFonts w:ascii="Times New Roman" w:eastAsiaTheme="majorEastAsia" w:hAnsi="Times New Roman" w:cs="Times New Roman"/>
+          <w:color w:val="2F5496" w:themeColor="accent1" w:themeShade="BF"/>
+          <w:sz w:val="32"/>
+          <w:szCs w:val="32"/>
+          <w:lang w:val="en-US"/>
+        </w:rPr>
+      </w:pPr>
       <w:bookmarkStart w:id="12" w:name="_Toc117247980"/>
       <w:r>
         <w:br w:type="page"/>
@@ -3525,7 +4357,23 @@
         <w:t xml:space="preserve"> </w:t>
       </w:r>
       <w:r>
-        <w:t>the time for the web application to load and switching in between pages should happen in a very short time period. User shouldn’t wait for the application’s response.</w:t>
+        <w:t xml:space="preserve">the time for the web application to load and </w:t>
+      </w:r>
+      <w:proofErr w:type="gramStart"/>
+      <w:r>
+        <w:t>switching</w:t>
+      </w:r>
+      <w:proofErr w:type="gramEnd"/>
+      <w:r>
+        <w:t xml:space="preserve"> in between pages should happen in a very short </w:t>
+      </w:r>
+      <w:proofErr w:type="gramStart"/>
+      <w:r>
+        <w:t>time period</w:t>
+      </w:r>
+      <w:proofErr w:type="gramEnd"/>
+      <w:r>
+        <w:t>. User shouldn’t wait for the application’s response.</w:t>
       </w:r>
       <w:r>
         <w:t xml:space="preserve"> </w:t>
@@ -3784,7 +4632,15 @@
         <w:t xml:space="preserve"> </w:t>
       </w:r>
       <w:r>
-        <w:t>is aimed to graphically capture the system</w:t>
+        <w:t xml:space="preserve">is aimed </w:t>
+      </w:r>
+      <w:proofErr w:type="gramStart"/>
+      <w:r>
+        <w:t>to</w:t>
+      </w:r>
+      <w:proofErr w:type="gramEnd"/>
+      <w:r>
+        <w:t xml:space="preserve"> graphically capture the system</w:t>
       </w:r>
       <w:r>
         <w:t>’</w:t>
@@ -3830,26 +4686,118 @@
     </w:p>
     <w:p>
       <w:pPr>
+        <w:keepNext/>
         <w:spacing w:after="0" w:line="240" w:lineRule="auto"/>
+        <w:jc w:val="center"/>
+      </w:pPr>
+      <w:r>
         <w:rPr>
           <w:rFonts w:ascii="Times New Roman" w:hAnsi="Times New Roman"/>
           <w:iCs/>
+          <w:noProof/>
           <w:sz w:val="20"/>
           <w:szCs w:val="18"/>
           <w:lang w:val="en-US"/>
         </w:rPr>
-      </w:pPr>
-    </w:p>
-    <w:p>
-      <w:pPr>
-        <w:pStyle w:val="Textcontent"/>
-        <w:contextualSpacing/>
-      </w:pPr>
-      <w:r>
-        <w:rPr>
+        <w:drawing>
+          <wp:inline distT="0" distB="0" distL="0" distR="0" wp14:anchorId="407B78CB" wp14:editId="773BADF4">
+            <wp:extent cx="2508434" cy="6184900"/>
+            <wp:effectExtent l="0" t="0" r="6350" b="6350"/>
+            <wp:docPr id="720062505" name="Picture 1"/>
+            <wp:cNvGraphicFramePr>
+              <a:graphicFrameLocks xmlns:a="http://schemas.openxmlformats.org/drawingml/2006/main" noChangeAspect="1"/>
+            </wp:cNvGraphicFramePr>
+            <a:graphic xmlns:a="http://schemas.openxmlformats.org/drawingml/2006/main">
+              <a:graphicData uri="http://schemas.openxmlformats.org/drawingml/2006/picture">
+                <pic:pic xmlns:pic="http://schemas.openxmlformats.org/drawingml/2006/picture">
+                  <pic:nvPicPr>
+                    <pic:cNvPr id="720062505" name="Picture 720062505"/>
+                    <pic:cNvPicPr/>
+                  </pic:nvPicPr>
+                  <pic:blipFill>
+                    <a:blip r:embed="rId12">
+                      <a:extLst>
+                        <a:ext uri="{28A0092B-C50C-407E-A947-70E740481C1C}">
+                          <a14:useLocalDpi xmlns:a14="http://schemas.microsoft.com/office/drawing/2010/main" val="0"/>
+                        </a:ext>
+                      </a:extLst>
+                    </a:blip>
+                    <a:stretch>
+                      <a:fillRect/>
+                    </a:stretch>
+                  </pic:blipFill>
+                  <pic:spPr>
+                    <a:xfrm>
+                      <a:off x="0" y="0"/>
+                      <a:ext cx="2511914" cy="6193481"/>
+                    </a:xfrm>
+                    <a:prstGeom prst="rect">
+                      <a:avLst/>
+                    </a:prstGeom>
+                  </pic:spPr>
+                </pic:pic>
+              </a:graphicData>
+            </a:graphic>
+          </wp:inline>
+        </w:drawing>
+      </w:r>
+    </w:p>
+    <w:p>
+      <w:pPr>
+        <w:pStyle w:val="Caption"/>
+        <w:jc w:val="center"/>
+        <w:rPr>
+          <w:rFonts w:ascii="Times New Roman" w:hAnsi="Times New Roman"/>
+          <w:iCs w:val="0"/>
+          <w:sz w:val="20"/>
+          <w:lang w:val="en-US"/>
+        </w:rPr>
+      </w:pPr>
+      <w:bookmarkStart w:id="22" w:name="_Toc132104438"/>
+      <w:r>
+        <w:t xml:space="preserve">Figure </w:t>
+      </w:r>
+      <w:fldSimple w:instr=" SEQ Figure \* ARABIC ">
+        <w:r>
+          <w:rPr>
+            <w:noProof/>
+          </w:rPr>
+          <w:t>1</w:t>
+        </w:r>
+      </w:fldSimple>
+      <w:r>
+        <w:t xml:space="preserve"> Use Case Diagram</w:t>
+      </w:r>
+      <w:bookmarkEnd w:id="22"/>
+    </w:p>
+    <w:p>
+      <w:pPr>
+        <w:rPr>
+          <w:rFonts w:ascii="Times New Roman" w:hAnsi="Times New Roman" w:cs="Times New Roman"/>
           <w:b/>
           <w:bCs/>
-        </w:rPr>
+          <w:lang w:val="en-US"/>
+        </w:rPr>
+      </w:pPr>
+      <w:r>
+        <w:rPr>
+          <w:b/>
+          <w:bCs/>
+        </w:rPr>
+        <w:br w:type="page"/>
+      </w:r>
+    </w:p>
+    <w:p>
+      <w:pPr>
+        <w:pStyle w:val="Textcontent"/>
+        <w:contextualSpacing/>
+      </w:pPr>
+      <w:r>
+        <w:rPr>
+          <w:b/>
+          <w:bCs/>
+        </w:rPr>
+        <w:lastRenderedPageBreak/>
         <w:t>Use Case</w:t>
       </w:r>
       <w:r>
@@ -4137,8 +5085,13 @@
         <w:contextualSpacing/>
       </w:pPr>
       <w:r>
-        <w:t>They would write a username and a password, the username being unique in the system</w:t>
-      </w:r>
+        <w:t xml:space="preserve">They would write a username and a password, the username being unique in the </w:t>
+      </w:r>
+      <w:proofErr w:type="gramStart"/>
+      <w:r>
+        <w:t>system</w:t>
+      </w:r>
+      <w:proofErr w:type="gramEnd"/>
     </w:p>
     <w:p>
       <w:pPr>
@@ -4231,7 +5184,15 @@
         <w:contextualSpacing/>
       </w:pPr>
       <w:r>
-        <w:t>The user writes a username already present in the system. They would get an error message informing them that the username is already taken and they should choose another username.</w:t>
+        <w:t xml:space="preserve">The user writes a username already present in the system. They would get an error message informing them that the username is already </w:t>
+      </w:r>
+      <w:proofErr w:type="gramStart"/>
+      <w:r>
+        <w:t>taken</w:t>
+      </w:r>
+      <w:proofErr w:type="gramEnd"/>
+      <w:r>
+        <w:t xml:space="preserve"> and they should choose another username.</w:t>
       </w:r>
     </w:p>
     <w:p>
@@ -4257,7 +5218,23 @@
         <w:contextualSpacing/>
       </w:pPr>
       <w:r>
-        <w:t>The user writes a phone number that is not valid or it contains letters or other special characters. They would get an error message informing them that the phone number is incorrect.</w:t>
+        <w:t xml:space="preserve">The user writes a phone number that is not </w:t>
+      </w:r>
+      <w:proofErr w:type="gramStart"/>
+      <w:r>
+        <w:t>valid</w:t>
+      </w:r>
+      <w:proofErr w:type="gramEnd"/>
+      <w:r>
+        <w:t xml:space="preserve"> </w:t>
+      </w:r>
+      <w:proofErr w:type="gramStart"/>
+      <w:r>
+        <w:t>or it</w:t>
+      </w:r>
+      <w:proofErr w:type="gramEnd"/>
+      <w:r>
+        <w:t xml:space="preserve"> contains letters or other special characters. They would get an error message informing them that the phone number is incorrect.</w:t>
       </w:r>
     </w:p>
     <w:p>
@@ -4302,8 +5279,14 @@
           <w:b/>
           <w:bCs/>
         </w:rPr>
-        <w:lastRenderedPageBreak/>
-        <w:t>Use Case 1</w:t>
+        <w:t xml:space="preserve">Use Case </w:t>
+      </w:r>
+      <w:r>
+        <w:rPr>
+          <w:b/>
+          <w:bCs/>
+        </w:rPr>
+        <w:t>3</w:t>
       </w:r>
       <w:r>
         <w:t xml:space="preserve">: </w:t>
@@ -4391,8 +5374,13 @@
         <w:contextualSpacing/>
       </w:pPr>
       <w:r>
-        <w:t>User should write a title, a content and optionally some tags, separated with ;</w:t>
-      </w:r>
+        <w:t xml:space="preserve">User should write a title, a content and optionally some tags, separated </w:t>
+      </w:r>
+      <w:proofErr w:type="gramStart"/>
+      <w:r>
+        <w:t>with ;</w:t>
+      </w:r>
+      <w:proofErr w:type="gramEnd"/>
     </w:p>
     <w:p>
       <w:pPr>
@@ -4437,6 +5425,7 @@
         <w:contextualSpacing/>
       </w:pPr>
       <w:r>
+        <w:lastRenderedPageBreak/>
         <w:t>If the user doesn’t provide title or content to their question, they should get an error message that some of the required fields were left blank.</w:t>
       </w:r>
     </w:p>
@@ -4473,7 +5462,14 @@
           <w:b/>
           <w:bCs/>
         </w:rPr>
-        <w:t>Use Case 1</w:t>
+        <w:t xml:space="preserve">Use Case </w:t>
+      </w:r>
+      <w:r>
+        <w:rPr>
+          <w:b/>
+          <w:bCs/>
+        </w:rPr>
+        <w:t>4</w:t>
       </w:r>
       <w:r>
         <w:t xml:space="preserve">: </w:t>
@@ -4636,7 +5632,14 @@
           <w:b/>
           <w:bCs/>
         </w:rPr>
-        <w:t>Use Case 1</w:t>
+        <w:t xml:space="preserve">Use Case </w:t>
+      </w:r>
+      <w:r>
+        <w:rPr>
+          <w:b/>
+          <w:bCs/>
+        </w:rPr>
+        <w:t>5</w:t>
       </w:r>
       <w:r>
         <w:t xml:space="preserve">: </w:t>
@@ -4751,7 +5754,14 @@
           <w:b/>
           <w:bCs/>
         </w:rPr>
-        <w:t>Use Case 1</w:t>
+        <w:t xml:space="preserve">Use Case </w:t>
+      </w:r>
+      <w:r>
+        <w:rPr>
+          <w:b/>
+          <w:bCs/>
+        </w:rPr>
+        <w:t>6</w:t>
       </w:r>
       <w:r>
         <w:t xml:space="preserve">: </w:t>
@@ -4903,17 +5913,24 @@
           <w:b/>
           <w:bCs/>
         </w:rPr>
-        <w:t>Use Case 1</w:t>
+        <w:t xml:space="preserve">Use Case </w:t>
+      </w:r>
+      <w:r>
+        <w:rPr>
+          <w:b/>
+          <w:bCs/>
+        </w:rPr>
+        <w:t>7</w:t>
       </w:r>
       <w:r>
         <w:t xml:space="preserve">: </w:t>
       </w:r>
       <w:r>
-        <w:t xml:space="preserve">user reacts to a comment on a </w:t>
+        <w:t xml:space="preserve">user reacts to a </w:t>
       </w:r>
       <w:proofErr w:type="gramStart"/>
       <w:r>
-        <w:t>question</w:t>
+        <w:t>comment</w:t>
       </w:r>
       <w:proofErr w:type="gramEnd"/>
     </w:p>
@@ -4975,7 +5992,6 @@
         <w:contextualSpacing/>
       </w:pPr>
       <w:r>
-        <w:lastRenderedPageBreak/>
         <w:t>User clicks on the Like/Dislike button under one of the comments.</w:t>
       </w:r>
     </w:p>
@@ -5077,30 +6093,38 @@
           <w:b/>
           <w:bCs/>
         </w:rPr>
-        <w:t>Use Case 1</w:t>
-      </w:r>
-      <w:r>
-        <w:t xml:space="preserve">: </w:t>
-      </w:r>
-      <w:r>
-        <w:t xml:space="preserve">user filters the </w:t>
-      </w:r>
-      <w:proofErr w:type="gramStart"/>
-      <w:r>
-        <w:t>questions</w:t>
-      </w:r>
-      <w:proofErr w:type="gramEnd"/>
-    </w:p>
-    <w:p>
-      <w:pPr>
-        <w:pStyle w:val="Textcontent"/>
-        <w:contextualSpacing/>
-      </w:pPr>
+        <w:t xml:space="preserve">Use Case </w:t>
+      </w:r>
       <w:r>
         <w:rPr>
           <w:b/>
           <w:bCs/>
         </w:rPr>
+        <w:t>8</w:t>
+      </w:r>
+      <w:r>
+        <w:t xml:space="preserve">: </w:t>
+      </w:r>
+      <w:r>
+        <w:t xml:space="preserve">user filters the </w:t>
+      </w:r>
+      <w:proofErr w:type="gramStart"/>
+      <w:r>
+        <w:t>questions</w:t>
+      </w:r>
+      <w:proofErr w:type="gramEnd"/>
+    </w:p>
+    <w:p>
+      <w:pPr>
+        <w:pStyle w:val="Textcontent"/>
+        <w:contextualSpacing/>
+      </w:pPr>
+      <w:r>
+        <w:rPr>
+          <w:b/>
+          <w:bCs/>
+        </w:rPr>
+        <w:lastRenderedPageBreak/>
         <w:t>Primary Actor</w:t>
       </w:r>
       <w:r>
@@ -5257,7 +6281,14 @@
           <w:b/>
           <w:bCs/>
         </w:rPr>
-        <w:t>Use Case 1</w:t>
+        <w:t xml:space="preserve">Use Case </w:t>
+      </w:r>
+      <w:r>
+        <w:rPr>
+          <w:b/>
+          <w:bCs/>
+        </w:rPr>
+        <w:t>9</w:t>
       </w:r>
       <w:r>
         <w:t xml:space="preserve">: </w:t>
@@ -5355,19 +6386,85 @@
     </w:p>
     <w:p>
       <w:pPr>
-        <w:pStyle w:val="Textcontent"/>
-        <w:ind w:left="0"/>
-        <w:contextualSpacing/>
-      </w:pPr>
-    </w:p>
-    <w:p>
-      <w:pPr>
-        <w:rPr>
-          <w:rFonts w:ascii="Times New Roman" w:eastAsiaTheme="majorEastAsia" w:hAnsi="Times New Roman" w:cs="Times New Roman"/>
+        <w:pStyle w:val="Subtitle"/>
+      </w:pPr>
+      <w:r>
+        <w:t xml:space="preserve">4.2 </w:t>
+      </w:r>
+      <w:r>
+        <w:t>Domain Model</w:t>
+      </w:r>
+    </w:p>
+    <w:p>
+      <w:pPr>
+        <w:pStyle w:val="Textcontent"/>
+      </w:pPr>
+      <w:r>
+        <w:t>A</w:t>
+      </w:r>
+      <w:r>
+        <w:t xml:space="preserve"> domain model is a visual representation of the classes, attributes, and relationships that exist within a particular problem domain. It provides a high-level overview of the entities that exist within the system and how they interact with one another.</w:t>
+      </w:r>
+    </w:p>
+    <w:p>
+      <w:pPr>
+        <w:pStyle w:val="Textcontent"/>
+      </w:pPr>
+    </w:p>
+    <w:p>
+      <w:pPr>
+        <w:pStyle w:val="Subtitle"/>
+      </w:pPr>
+      <w:r>
+        <w:t xml:space="preserve">4.3 </w:t>
+      </w:r>
+      <w:r>
+        <w:t>Component Diagram</w:t>
+      </w:r>
+    </w:p>
+    <w:p>
+      <w:pPr>
+        <w:pStyle w:val="Textcontent"/>
+      </w:pPr>
+      <w:r>
+        <w:t>The main purpose of a component diagram is to illustrate the structural relationships and dependencies between components. This can help developers to understand how different parts of the system fit together and can aid in the design and planning process.</w:t>
+      </w:r>
+    </w:p>
+    <w:p>
+      <w:pPr>
+        <w:pStyle w:val="Textcontent"/>
+      </w:pPr>
+    </w:p>
+    <w:p>
+      <w:pPr>
+        <w:pStyle w:val="Subtitle"/>
+      </w:pPr>
+      <w:r>
+        <w:t>4.4 Deployment Diagram</w:t>
+      </w:r>
+    </w:p>
+    <w:p>
+      <w:pPr>
+        <w:pStyle w:val="Textcontent"/>
+      </w:pPr>
+      <w:r>
+        <w:t>A deployment diagram is used to illustrate the physical architecture of the system, showing how the software and hardware components are deployed across various nodes or machines in a network.</w:t>
+      </w:r>
+      <w:r>
+        <w:t xml:space="preserve"> T</w:t>
+      </w:r>
+      <w:r>
+        <w:t>he nodes represent the physical computing resources that the system uses, such as servers, workstations, or mobile devices. The components represent the software modules or services that run on these nodes, and the connections between them show how they communicate with each other.</w:t>
+      </w:r>
+    </w:p>
+    <w:p>
+      <w:pPr>
+        <w:pStyle w:val="Textcontent"/>
+        <w:rPr>
+          <w:rFonts w:eastAsiaTheme="majorEastAsia"/>
           <w:color w:val="2F5496" w:themeColor="accent1" w:themeShade="BF"/>
           <w:sz w:val="32"/>
           <w:szCs w:val="32"/>
-          <w:lang w:val="en-US"/>
         </w:rPr>
       </w:pPr>
       <w:r>
@@ -5378,13 +6475,13 @@
       <w:pPr>
         <w:pStyle w:val="Sectiontitle"/>
       </w:pPr>
-      <w:bookmarkStart w:id="22" w:name="_Toc130209881"/>
+      <w:bookmarkStart w:id="23" w:name="_Toc130209881"/>
       <w:r>
         <w:lastRenderedPageBreak/>
         <w:t>5.Architecture</w:t>
       </w:r>
-      <w:bookmarkStart w:id="23" w:name="_Toc117247988"/>
-      <w:bookmarkEnd w:id="22"/>
+      <w:bookmarkStart w:id="24" w:name="_Toc117247988"/>
+      <w:bookmarkEnd w:id="23"/>
     </w:p>
     <w:p>
       <w:pPr>
@@ -5394,13 +6491,11 @@
         <w:t xml:space="preserve">The architectural pattern followed in this project is the Layered Architectural Pattern. It suggests that there are several layers that are </w:t>
       </w:r>
       <w:r>
-        <w:t xml:space="preserve">indicated by the separate packages. I have worked with 4 </w:t>
-      </w:r>
-      <w:proofErr w:type="gramStart"/>
-      <w:r>
-        <w:t>layers;</w:t>
-      </w:r>
-      <w:proofErr w:type="gramEnd"/>
+        <w:t>indicated by the separate packages. I have worked with 4 layers</w:t>
+      </w:r>
+      <w:r>
+        <w:t>:</w:t>
+      </w:r>
       <w:r>
         <w:t xml:space="preserve"> Model, DAO, Service and Controller layers.</w:t>
       </w:r>
@@ -5409,11 +6504,11 @@
       <w:pPr>
         <w:pStyle w:val="Subtitle"/>
       </w:pPr>
-      <w:bookmarkStart w:id="24" w:name="_Toc130209882"/>
+      <w:bookmarkStart w:id="25" w:name="_Toc130209882"/>
       <w:r>
         <w:t>5.1 Model</w:t>
       </w:r>
-      <w:bookmarkEnd w:id="24"/>
+      <w:bookmarkEnd w:id="25"/>
     </w:p>
     <w:p>
       <w:pPr>
@@ -5422,11 +6517,9 @@
       <w:r>
         <w:t xml:space="preserve">This layer contains all the entities used in the project. They </w:t>
       </w:r>
-      <w:proofErr w:type="gramStart"/>
-      <w:r>
-        <w:t>are:</w:t>
-      </w:r>
-      <w:proofErr w:type="gramEnd"/>
+      <w:r>
+        <w:t>are</w:t>
+      </w:r>
       <w:r>
         <w:t xml:space="preserve"> User, Question, Answer, </w:t>
       </w:r>
@@ -5483,11 +6576,11 @@
       <w:pPr>
         <w:pStyle w:val="Subtitle"/>
       </w:pPr>
-      <w:bookmarkStart w:id="25" w:name="_Toc130209883"/>
+      <w:bookmarkStart w:id="26" w:name="_Toc130209883"/>
       <w:r>
         <w:t>5.2 DAO</w:t>
       </w:r>
-      <w:bookmarkEnd w:id="25"/>
+      <w:bookmarkEnd w:id="26"/>
     </w:p>
     <w:p>
       <w:pPr>
@@ -5607,11 +6700,11 @@
       <w:pPr>
         <w:pStyle w:val="Subtitle"/>
       </w:pPr>
-      <w:bookmarkStart w:id="26" w:name="_Toc130209884"/>
+      <w:bookmarkStart w:id="27" w:name="_Toc130209884"/>
       <w:r>
         <w:t>5.3 Service</w:t>
       </w:r>
-      <w:bookmarkEnd w:id="26"/>
+      <w:bookmarkEnd w:id="27"/>
     </w:p>
     <w:p>
       <w:pPr>
@@ -5681,11 +6774,11 @@
       <w:pPr>
         <w:pStyle w:val="Subtitle"/>
       </w:pPr>
-      <w:bookmarkStart w:id="27" w:name="_Toc130209885"/>
+      <w:bookmarkStart w:id="28" w:name="_Toc130209885"/>
       <w:r>
         <w:t>5.4 Controller</w:t>
       </w:r>
-      <w:bookmarkEnd w:id="27"/>
+      <w:bookmarkEnd w:id="28"/>
     </w:p>
     <w:p>
       <w:pPr>
@@ -5826,6 +6919,7 @@
                               <w:pStyle w:val="Caption"/>
                               <w:jc w:val="center"/>
                             </w:pPr>
+                            <w:bookmarkStart w:id="29" w:name="_Toc132104439"/>
                             <w:r>
                               <w:t xml:space="preserve">Figure </w:t>
                             </w:r>
@@ -5834,8 +6928,9 @@
                                 <w:rPr>
                                   <w:noProof/>
                                 </w:rPr>
-                                <w:t>1</w:t>
+                                <w:t>2</w:t>
                               </w:r>
+                              <w:bookmarkEnd w:id="29"/>
                             </w:fldSimple>
                           </w:p>
                           <w:p>
@@ -5879,6 +6974,7 @@
                         <w:pStyle w:val="Caption"/>
                         <w:jc w:val="center"/>
                       </w:pPr>
+                      <w:bookmarkStart w:id="30" w:name="_Toc132104439"/>
                       <w:r>
                         <w:t xml:space="preserve">Figure </w:t>
                       </w:r>
@@ -5887,8 +6983,9 @@
                           <w:rPr>
                             <w:noProof/>
                           </w:rPr>
-                          <w:t>1</w:t>
+                          <w:t>2</w:t>
                         </w:r>
+                        <w:bookmarkEnd w:id="30"/>
                       </w:fldSimple>
                     </w:p>
                     <w:p>
@@ -5940,7 +7037,7 @@
                     <pic:cNvPicPr/>
                   </pic:nvPicPr>
                   <pic:blipFill>
-                    <a:blip r:embed="rId9">
+                    <a:blip r:embed="rId13">
                       <a:extLst>
                         <a:ext uri="{28A0092B-C50C-407E-A947-70E740481C1C}">
                           <a14:useLocalDpi xmlns:a14="http://schemas.microsoft.com/office/drawing/2010/main" val="0"/>
@@ -5974,7 +7071,7 @@
       <w:pPr>
         <w:pStyle w:val="Sectiontitle"/>
       </w:pPr>
-      <w:bookmarkStart w:id="28" w:name="_Toc130209886"/>
+      <w:bookmarkStart w:id="31" w:name="_Toc130209886"/>
       <w:r>
         <w:lastRenderedPageBreak/>
         <w:t>6</w:t>
@@ -5982,20 +7079,20 @@
       <w:r>
         <w:t>. UML Diagrams</w:t>
       </w:r>
-      <w:bookmarkEnd w:id="28"/>
+      <w:bookmarkEnd w:id="31"/>
     </w:p>
     <w:p>
       <w:pPr>
         <w:pStyle w:val="Subtitle"/>
       </w:pPr>
-      <w:bookmarkStart w:id="29" w:name="_Toc130209887"/>
+      <w:bookmarkStart w:id="32" w:name="_Toc130209887"/>
       <w:r>
         <w:t>6</w:t>
       </w:r>
       <w:r>
         <w:t>.1 UML Package Diagram</w:t>
       </w:r>
-      <w:bookmarkEnd w:id="29"/>
+      <w:bookmarkEnd w:id="32"/>
     </w:p>
     <w:p>
       <w:pPr>
@@ -6033,7 +7130,7 @@
                     <pic:cNvPicPr/>
                   </pic:nvPicPr>
                   <pic:blipFill>
-                    <a:blip r:embed="rId10">
+                    <a:blip r:embed="rId14">
                       <a:extLst>
                         <a:ext uri="{28A0092B-C50C-407E-A947-70E740481C1C}">
                           <a14:useLocalDpi xmlns:a14="http://schemas.microsoft.com/office/drawing/2010/main" val="0"/>
@@ -6065,6 +7162,7 @@
         <w:pStyle w:val="Caption"/>
         <w:jc w:val="center"/>
       </w:pPr>
+      <w:bookmarkStart w:id="33" w:name="_Toc132104440"/>
       <w:r>
         <w:t xml:space="preserve">Figure </w:t>
       </w:r>
@@ -6073,25 +7171,26 @@
           <w:rPr>
             <w:noProof/>
           </w:rPr>
-          <w:t>2</w:t>
+          <w:t>3</w:t>
         </w:r>
       </w:fldSimple>
       <w:r>
         <w:t xml:space="preserve"> Package Diagram</w:t>
       </w:r>
+      <w:bookmarkEnd w:id="33"/>
     </w:p>
     <w:p>
       <w:pPr>
         <w:pStyle w:val="Subtitle"/>
       </w:pPr>
-      <w:bookmarkStart w:id="30" w:name="_Toc130209888"/>
+      <w:bookmarkStart w:id="34" w:name="_Toc130209888"/>
       <w:r>
         <w:t>6</w:t>
       </w:r>
       <w:r>
         <w:t>.2 UML Class Diagrams</w:t>
       </w:r>
-      <w:bookmarkEnd w:id="30"/>
+      <w:bookmarkEnd w:id="34"/>
     </w:p>
     <w:p>
       <w:pPr>
@@ -6161,6 +7260,7 @@
                                 <w:lang w:val="en-US"/>
                               </w:rPr>
                             </w:pPr>
+                            <w:bookmarkStart w:id="35" w:name="_Toc132104441"/>
                             <w:r>
                               <w:t xml:space="preserve">Figure </w:t>
                             </w:r>
@@ -6169,12 +7269,13 @@
                                 <w:rPr>
                                   <w:noProof/>
                                 </w:rPr>
-                                <w:t>3</w:t>
+                                <w:t>4</w:t>
                               </w:r>
                             </w:fldSimple>
                             <w:r>
                               <w:t xml:space="preserve"> Class Diagram of controller package</w:t>
                             </w:r>
+                            <w:bookmarkEnd w:id="35"/>
                           </w:p>
                         </w:txbxContent>
                       </wps:txbx>
@@ -6205,6 +7306,7 @@
                           <w:lang w:val="en-US"/>
                         </w:rPr>
                       </w:pPr>
+                      <w:bookmarkStart w:id="36" w:name="_Toc132104441"/>
                       <w:r>
                         <w:t xml:space="preserve">Figure </w:t>
                       </w:r>
@@ -6213,12 +7315,13 @@
                           <w:rPr>
                             <w:noProof/>
                           </w:rPr>
-                          <w:t>3</w:t>
+                          <w:t>4</w:t>
                         </w:r>
                       </w:fldSimple>
                       <w:r>
                         <w:t xml:space="preserve"> Class Diagram of controller package</w:t>
                       </w:r>
+                      <w:bookmarkEnd w:id="36"/>
                     </w:p>
                   </w:txbxContent>
                 </v:textbox>
@@ -6256,7 +7359,7 @@
                     <pic:cNvPicPr/>
                   </pic:nvPicPr>
                   <pic:blipFill>
-                    <a:blip r:embed="rId11" cstate="print">
+                    <a:blip r:embed="rId15" cstate="print">
                       <a:extLst>
                         <a:ext uri="{28A0092B-C50C-407E-A947-70E740481C1C}">
                           <a14:useLocalDpi xmlns:a14="http://schemas.microsoft.com/office/drawing/2010/main" val="0"/>
@@ -6305,7 +7408,7 @@
                     <pic:cNvPicPr/>
                   </pic:nvPicPr>
                   <pic:blipFill>
-                    <a:blip r:embed="rId12" cstate="print">
+                    <a:blip r:embed="rId16" cstate="print">
                       <a:extLst>
                         <a:ext uri="{28A0092B-C50C-407E-A947-70E740481C1C}">
                           <a14:useLocalDpi xmlns:a14="http://schemas.microsoft.com/office/drawing/2010/main" val="0"/>
@@ -6337,6 +7440,7 @@
         <w:pStyle w:val="Caption"/>
         <w:jc w:val="center"/>
       </w:pPr>
+      <w:bookmarkStart w:id="37" w:name="_Toc132104442"/>
       <w:r>
         <w:t xml:space="preserve">Figure </w:t>
       </w:r>
@@ -6345,7 +7449,7 @@
           <w:rPr>
             <w:noProof/>
           </w:rPr>
-          <w:t>4</w:t>
+          <w:t>5</w:t>
         </w:r>
       </w:fldSimple>
       <w:r>
@@ -6359,6 +7463,7 @@
       <w:r>
         <w:t xml:space="preserve"> package</w:t>
       </w:r>
+      <w:bookmarkEnd w:id="37"/>
     </w:p>
     <w:p>
       <w:pPr>
@@ -6384,7 +7489,7 @@
                     <pic:cNvPicPr/>
                   </pic:nvPicPr>
                   <pic:blipFill>
-                    <a:blip r:embed="rId13" cstate="print">
+                    <a:blip r:embed="rId17" cstate="print">
                       <a:extLst>
                         <a:ext uri="{28A0092B-C50C-407E-A947-70E740481C1C}">
                           <a14:useLocalDpi xmlns:a14="http://schemas.microsoft.com/office/drawing/2010/main" val="0"/>
@@ -6416,6 +7521,7 @@
         <w:pStyle w:val="Caption"/>
         <w:jc w:val="center"/>
       </w:pPr>
+      <w:bookmarkStart w:id="38" w:name="_Toc132104443"/>
       <w:r>
         <w:t xml:space="preserve">Figure </w:t>
       </w:r>
@@ -6424,12 +7530,13 @@
           <w:rPr>
             <w:noProof/>
           </w:rPr>
-          <w:t>5</w:t>
+          <w:t>6</w:t>
         </w:r>
       </w:fldSimple>
       <w:r>
         <w:t xml:space="preserve"> Class Diagram of model package</w:t>
       </w:r>
+      <w:bookmarkEnd w:id="38"/>
     </w:p>
     <w:p>
       <w:pPr>
@@ -6441,6 +7548,7 @@
         <w:pStyle w:val="Caption"/>
         <w:jc w:val="center"/>
       </w:pPr>
+      <w:bookmarkStart w:id="39" w:name="_Toc132104444"/>
       <w:r>
         <w:rPr>
           <w:noProof/>
@@ -6469,7 +7577,7 @@
                     <pic:cNvPicPr/>
                   </pic:nvPicPr>
                   <pic:blipFill>
-                    <a:blip r:embed="rId14">
+                    <a:blip r:embed="rId18">
                       <a:extLst>
                         <a:ext uri="{28A0092B-C50C-407E-A947-70E740481C1C}">
                           <a14:useLocalDpi xmlns:a14="http://schemas.microsoft.com/office/drawing/2010/main" val="0"/>
@@ -6503,12 +7611,13 @@
           <w:rPr>
             <w:noProof/>
           </w:rPr>
-          <w:t>6</w:t>
+          <w:t>7</w:t>
         </w:r>
       </w:fldSimple>
       <w:r>
         <w:t xml:space="preserve"> Class Diagram of service package</w:t>
       </w:r>
+      <w:bookmarkEnd w:id="39"/>
     </w:p>
     <w:p>
       <w:pPr>
@@ -6528,12 +7637,12 @@
       <w:pPr>
         <w:pStyle w:val="Subtitle"/>
       </w:pPr>
-      <w:bookmarkStart w:id="31" w:name="_Toc130209889"/>
+      <w:bookmarkStart w:id="40" w:name="_Toc130209889"/>
       <w:r>
         <w:lastRenderedPageBreak/>
         <w:t>6.3 UML Database Diagram</w:t>
       </w:r>
-      <w:bookmarkEnd w:id="31"/>
+      <w:bookmarkEnd w:id="40"/>
     </w:p>
     <w:p>
       <w:pPr>
@@ -6585,6 +7694,7 @@
                               <w:pStyle w:val="Caption"/>
                               <w:jc w:val="center"/>
                             </w:pPr>
+                            <w:bookmarkStart w:id="41" w:name="_Toc132104445"/>
                             <w:r>
                               <w:t xml:space="preserve">Figure </w:t>
                             </w:r>
@@ -6593,12 +7703,13 @@
                                 <w:rPr>
                                   <w:noProof/>
                                 </w:rPr>
-                                <w:t>7</w:t>
+                                <w:t>8</w:t>
                               </w:r>
                             </w:fldSimple>
                             <w:r>
                               <w:t xml:space="preserve"> Database Diagram</w:t>
                             </w:r>
+                            <w:bookmarkEnd w:id="41"/>
                           </w:p>
                         </w:txbxContent>
                       </wps:txbx>
@@ -6624,6 +7735,7 @@
                         <w:pStyle w:val="Caption"/>
                         <w:jc w:val="center"/>
                       </w:pPr>
+                      <w:bookmarkStart w:id="42" w:name="_Toc132104445"/>
                       <w:r>
                         <w:t xml:space="preserve">Figure </w:t>
                       </w:r>
@@ -6632,12 +7744,13 @@
                           <w:rPr>
                             <w:noProof/>
                           </w:rPr>
-                          <w:t>7</w:t>
+                          <w:t>8</w:t>
                         </w:r>
                       </w:fldSimple>
                       <w:r>
                         <w:t xml:space="preserve"> Database Diagram</w:t>
                       </w:r>
+                      <w:bookmarkEnd w:id="42"/>
                     </w:p>
                   </w:txbxContent>
                 </v:textbox>
@@ -6675,7 +7788,7 @@
                     <pic:cNvPicPr/>
                   </pic:nvPicPr>
                   <pic:blipFill>
-                    <a:blip r:embed="rId15">
+                    <a:blip r:embed="rId19">
                       <a:extLst>
                         <a:ext uri="{28A0092B-C50C-407E-A947-70E740481C1C}">
                           <a14:useLocalDpi xmlns:a14="http://schemas.microsoft.com/office/drawing/2010/main" val="0"/>
@@ -6708,7 +7821,15 @@
         </w:drawing>
       </w:r>
       <w:r>
-        <w:t>A UML Database Diagram is a type of UML diagram that illustrates the structure of a database. It shows the tables in the database, the fields in each table, and the relationship between the tables. It helps to design and understand the database structure, and it allows developers to plan the database structure. A database diagram is a map of the database  that shows how data is organized and related to each other.</w:t>
+        <w:t xml:space="preserve">A UML Database Diagram is a type of UML diagram that illustrates the structure of a database. It shows the tables in the database, the fields in each table, and the relationship between the tables. It helps to design and understand the database structure, and it allows developers to plan the database structure. A database diagram is a map of the </w:t>
+      </w:r>
+      <w:proofErr w:type="gramStart"/>
+      <w:r>
+        <w:t>database  that</w:t>
+      </w:r>
+      <w:proofErr w:type="gramEnd"/>
+      <w:r>
+        <w:t xml:space="preserve"> shows how data is organized and related to each other.</w:t>
       </w:r>
     </w:p>
     <w:p>
@@ -6754,12 +7875,12 @@
           <w:numId w:val="15"/>
         </w:numPr>
       </w:pPr>
-      <w:bookmarkStart w:id="32" w:name="_Toc130209890"/>
+      <w:bookmarkStart w:id="43" w:name="_Toc130209890"/>
       <w:r>
         <w:lastRenderedPageBreak/>
         <w:t>Endpoint Requests</w:t>
       </w:r>
-      <w:bookmarkEnd w:id="32"/>
+      <w:bookmarkEnd w:id="43"/>
     </w:p>
     <w:p>
       <w:pPr>
@@ -6919,12 +8040,17 @@
         <w:t xml:space="preserve">This method takes the username of a user as path variable and calls the </w:t>
       </w:r>
       <w:proofErr w:type="spellStart"/>
+      <w:proofErr w:type="gramStart"/>
       <w:r>
         <w:t>findUserById</w:t>
       </w:r>
       <w:proofErr w:type="spellEnd"/>
       <w:r>
-        <w:t xml:space="preserve">() method of the service class. It is </w:t>
+        <w:t>(</w:t>
+      </w:r>
+      <w:proofErr w:type="gramEnd"/>
+      <w:r>
+        <w:t xml:space="preserve">) method of the service class. It is </w:t>
       </w:r>
       <w:proofErr w:type="gramStart"/>
       <w:r>
@@ -7801,10 +8927,30 @@
     </w:p>
     <w:p>
       <w:pPr>
+        <w:pStyle w:val="Textcontent"/>
+      </w:pPr>
+    </w:p>
+    <w:p>
+      <w:pPr>
+        <w:rPr>
+          <w:rFonts w:ascii="Times New Roman" w:eastAsiaTheme="majorEastAsia" w:hAnsi="Times New Roman" w:cs="Times New Roman"/>
+          <w:color w:val="2F5496" w:themeColor="accent1" w:themeShade="BF"/>
+          <w:sz w:val="32"/>
+          <w:szCs w:val="32"/>
+          <w:lang w:val="en-US"/>
+        </w:rPr>
+      </w:pPr>
+      <w:bookmarkStart w:id="44" w:name="_Toc130209891"/>
+      <w:r>
+        <w:br w:type="page"/>
+      </w:r>
+    </w:p>
+    <w:p>
+      <w:pPr>
         <w:pStyle w:val="Sectiontitle"/>
       </w:pPr>
-      <w:bookmarkStart w:id="33" w:name="_Toc130209891"/>
-      <w:r>
+      <w:r>
+        <w:lastRenderedPageBreak/>
         <w:t>7</w:t>
       </w:r>
       <w:r>
@@ -7816,7 +8962,7 @@
       <w:r>
         <w:t xml:space="preserve"> Application</w:t>
       </w:r>
-      <w:bookmarkEnd w:id="33"/>
+      <w:bookmarkEnd w:id="44"/>
     </w:p>
     <w:p>
       <w:pPr>
@@ -7853,7 +8999,7 @@
           <w:lang w:val="en-GB"/>
         </w:rPr>
       </w:pPr>
-      <w:hyperlink r:id="rId16" w:history="1">
+      <w:hyperlink r:id="rId20" w:history="1">
         <w:r>
           <w:rPr>
             <w:rStyle w:val="Hyperlink"/>
@@ -7907,9 +9053,670 @@
     </w:p>
     <w:p>
       <w:pPr>
+        <w:pStyle w:val="Textcontent"/>
+        <w:rPr>
+          <w:lang w:val="en-GB"/>
+        </w:rPr>
+      </w:pPr>
+      <w:r>
+        <w:rPr>
+          <w:lang w:val="en-GB"/>
+        </w:rPr>
+        <w:t xml:space="preserve">To show how to interact with </w:t>
+      </w:r>
+      <w:proofErr w:type="gramStart"/>
+      <w:r>
+        <w:rPr>
+          <w:lang w:val="en-GB"/>
+        </w:rPr>
+        <w:t>he</w:t>
+      </w:r>
+      <w:proofErr w:type="gramEnd"/>
+      <w:r>
+        <w:rPr>
+          <w:lang w:val="en-GB"/>
+        </w:rPr>
+        <w:t xml:space="preserve"> user interface of the system there are some steps that show all the necessary information for a user.</w:t>
+      </w:r>
+    </w:p>
+    <w:p>
+      <w:pPr>
+        <w:pStyle w:val="Textcontent"/>
+        <w:numPr>
+          <w:ilvl w:val="0"/>
+          <w:numId w:val="18"/>
+        </w:numPr>
+        <w:rPr>
+          <w:lang w:val="en-GB"/>
+        </w:rPr>
+      </w:pPr>
+      <w:r>
+        <w:rPr>
+          <w:lang w:val="en-GB"/>
+        </w:rPr>
+        <w:t xml:space="preserve">Welcome </w:t>
+      </w:r>
+      <w:proofErr w:type="gramStart"/>
+      <w:r>
+        <w:rPr>
+          <w:lang w:val="en-GB"/>
+        </w:rPr>
+        <w:t>page</w:t>
+      </w:r>
+      <w:proofErr w:type="gramEnd"/>
+    </w:p>
+    <w:p>
+      <w:pPr>
+        <w:pStyle w:val="Textcontent"/>
+        <w:ind w:left="808"/>
+        <w:rPr>
+          <w:lang w:val="en-GB"/>
+        </w:rPr>
+      </w:pPr>
+      <w:r>
+        <w:rPr>
+          <w:lang w:val="en-GB"/>
+        </w:rPr>
+        <w:t>When a user searches for the web application, they will end up on this page. If they press Login, then the button will redirect them to the Login page.</w:t>
+      </w:r>
+    </w:p>
+    <w:p>
+      <w:pPr>
+        <w:pStyle w:val="Textcontent"/>
+        <w:keepNext/>
+        <w:ind w:left="808"/>
+        <w:jc w:val="center"/>
+      </w:pPr>
+      <w:r>
+        <w:rPr>
+          <w:lang w:val="en-GB"/>
+        </w:rPr>
+        <w:drawing>
+          <wp:inline distT="0" distB="0" distL="0" distR="0" wp14:anchorId="2830A6C1" wp14:editId="1F30F1BD">
+            <wp:extent cx="5359400" cy="2441003"/>
+            <wp:effectExtent l="0" t="0" r="0" b="0"/>
+            <wp:docPr id="1593728142" name="Picture 1" descr="Diagram&#10;&#10;Description automatically generated"/>
+            <wp:cNvGraphicFramePr>
+              <a:graphicFrameLocks xmlns:a="http://schemas.openxmlformats.org/drawingml/2006/main" noChangeAspect="1"/>
+            </wp:cNvGraphicFramePr>
+            <a:graphic xmlns:a="http://schemas.openxmlformats.org/drawingml/2006/main">
+              <a:graphicData uri="http://schemas.openxmlformats.org/drawingml/2006/picture">
+                <pic:pic xmlns:pic="http://schemas.openxmlformats.org/drawingml/2006/picture">
+                  <pic:nvPicPr>
+                    <pic:cNvPr id="1593728142" name="Picture 1" descr="Diagram&#10;&#10;Description automatically generated"/>
+                    <pic:cNvPicPr/>
+                  </pic:nvPicPr>
+                  <pic:blipFill>
+                    <a:blip r:embed="rId21"/>
+                    <a:stretch>
+                      <a:fillRect/>
+                    </a:stretch>
+                  </pic:blipFill>
+                  <pic:spPr>
+                    <a:xfrm>
+                      <a:off x="0" y="0"/>
+                      <a:ext cx="5373860" cy="2447589"/>
+                    </a:xfrm>
+                    <a:prstGeom prst="rect">
+                      <a:avLst/>
+                    </a:prstGeom>
+                  </pic:spPr>
+                </pic:pic>
+              </a:graphicData>
+            </a:graphic>
+          </wp:inline>
+        </w:drawing>
+      </w:r>
+    </w:p>
+    <w:p>
+      <w:pPr>
+        <w:pStyle w:val="Caption"/>
+        <w:jc w:val="center"/>
+      </w:pPr>
+      <w:r>
+        <w:t xml:space="preserve">Figure </w:t>
+      </w:r>
+      <w:fldSimple w:instr=" SEQ Figure \* ARABIC ">
+        <w:r>
+          <w:rPr>
+            <w:noProof/>
+          </w:rPr>
+          <w:t>9</w:t>
+        </w:r>
+      </w:fldSimple>
+      <w:r>
+        <w:t xml:space="preserve"> Welcome Page</w:t>
+      </w:r>
+    </w:p>
+    <w:p>
+      <w:pPr>
+        <w:pStyle w:val="Textcontent"/>
+        <w:numPr>
+          <w:ilvl w:val="0"/>
+          <w:numId w:val="18"/>
+        </w:numPr>
+        <w:rPr>
+          <w:lang w:val="en-GB"/>
+        </w:rPr>
+      </w:pPr>
+      <w:r>
+        <w:rPr>
+          <w:lang w:val="en-GB"/>
+        </w:rPr>
+        <w:t>Login page</w:t>
+      </w:r>
+    </w:p>
+    <w:p>
+      <w:pPr>
+        <w:pStyle w:val="Textcontent"/>
+        <w:ind w:left="808"/>
+        <w:rPr>
+          <w:lang w:val="en-GB"/>
+        </w:rPr>
+      </w:pPr>
+      <w:r>
+        <w:rPr>
+          <w:lang w:val="en-GB"/>
+        </w:rPr>
+        <w:t>The Login pages allows a user to enter their credentials (username and password), then the Login button redirects them to the Main page. If they do not have an account, then the Register button will redirect them to the Register page.</w:t>
+      </w:r>
+    </w:p>
+    <w:p>
+      <w:pPr>
+        <w:pStyle w:val="Textcontent"/>
+        <w:keepNext/>
+        <w:ind w:left="808"/>
+        <w:jc w:val="center"/>
+      </w:pPr>
+      <w:r>
+        <w:rPr>
+          <w:lang w:val="en-GB"/>
+        </w:rPr>
+        <w:lastRenderedPageBreak/>
+        <w:drawing>
+          <wp:inline distT="0" distB="0" distL="0" distR="0" wp14:anchorId="725CABC6" wp14:editId="2FDD1A87">
+            <wp:extent cx="5378450" cy="2437166"/>
+            <wp:effectExtent l="0" t="0" r="0" b="1270"/>
+            <wp:docPr id="720722620" name="Picture 1" descr="Graphical user interface&#10;&#10;Description automatically generated"/>
+            <wp:cNvGraphicFramePr>
+              <a:graphicFrameLocks xmlns:a="http://schemas.openxmlformats.org/drawingml/2006/main" noChangeAspect="1"/>
+            </wp:cNvGraphicFramePr>
+            <a:graphic xmlns:a="http://schemas.openxmlformats.org/drawingml/2006/main">
+              <a:graphicData uri="http://schemas.openxmlformats.org/drawingml/2006/picture">
+                <pic:pic xmlns:pic="http://schemas.openxmlformats.org/drawingml/2006/picture">
+                  <pic:nvPicPr>
+                    <pic:cNvPr id="720722620" name="Picture 1" descr="Graphical user interface&#10;&#10;Description automatically generated"/>
+                    <pic:cNvPicPr/>
+                  </pic:nvPicPr>
+                  <pic:blipFill>
+                    <a:blip r:embed="rId22"/>
+                    <a:stretch>
+                      <a:fillRect/>
+                    </a:stretch>
+                  </pic:blipFill>
+                  <pic:spPr>
+                    <a:xfrm>
+                      <a:off x="0" y="0"/>
+                      <a:ext cx="5383398" cy="2439408"/>
+                    </a:xfrm>
+                    <a:prstGeom prst="rect">
+                      <a:avLst/>
+                    </a:prstGeom>
+                  </pic:spPr>
+                </pic:pic>
+              </a:graphicData>
+            </a:graphic>
+          </wp:inline>
+        </w:drawing>
+      </w:r>
+    </w:p>
+    <w:p>
+      <w:pPr>
+        <w:pStyle w:val="Caption"/>
+        <w:jc w:val="center"/>
+      </w:pPr>
+      <w:r>
+        <w:t xml:space="preserve">Figure </w:t>
+      </w:r>
+      <w:fldSimple w:instr=" SEQ Figure \* ARABIC ">
+        <w:r>
+          <w:rPr>
+            <w:noProof/>
+          </w:rPr>
+          <w:t>10</w:t>
+        </w:r>
+      </w:fldSimple>
+      <w:r>
+        <w:t xml:space="preserve"> Login Page</w:t>
+      </w:r>
+    </w:p>
+    <w:p>
+      <w:pPr>
+        <w:pStyle w:val="Textcontent"/>
+        <w:numPr>
+          <w:ilvl w:val="0"/>
+          <w:numId w:val="18"/>
+        </w:numPr>
+        <w:rPr>
+          <w:lang w:val="en-GB"/>
+        </w:rPr>
+      </w:pPr>
+      <w:r>
+        <w:rPr>
+          <w:lang w:val="en-GB"/>
+        </w:rPr>
+        <w:t>Registration page</w:t>
+      </w:r>
+    </w:p>
+    <w:p>
+      <w:pPr>
+        <w:pStyle w:val="Textcontent"/>
+        <w:ind w:left="808"/>
+        <w:rPr>
+          <w:lang w:val="en-GB"/>
+        </w:rPr>
+      </w:pPr>
+      <w:r>
+        <w:rPr>
+          <w:lang w:val="en-GB"/>
+        </w:rPr>
+        <w:t>This page allows the user to enter some personal information to make an account on the website. After that the Register button will redirect them to the Login page.</w:t>
+      </w:r>
+    </w:p>
+    <w:p>
+      <w:pPr>
+        <w:pStyle w:val="Textcontent"/>
+        <w:keepNext/>
+        <w:ind w:left="808"/>
+        <w:jc w:val="center"/>
+      </w:pPr>
+      <w:r>
+        <w:rPr>
+          <w:lang w:val="en-GB"/>
+        </w:rPr>
+        <w:drawing>
+          <wp:inline distT="0" distB="0" distL="0" distR="0" wp14:anchorId="60F00A3B" wp14:editId="560E1C8C">
+            <wp:extent cx="5340350" cy="2425227"/>
+            <wp:effectExtent l="0" t="0" r="0" b="0"/>
+            <wp:docPr id="715268530" name="Picture 1" descr="Graphical user interface&#10;&#10;Description automatically generated with medium confidence"/>
+            <wp:cNvGraphicFramePr>
+              <a:graphicFrameLocks xmlns:a="http://schemas.openxmlformats.org/drawingml/2006/main" noChangeAspect="1"/>
+            </wp:cNvGraphicFramePr>
+            <a:graphic xmlns:a="http://schemas.openxmlformats.org/drawingml/2006/main">
+              <a:graphicData uri="http://schemas.openxmlformats.org/drawingml/2006/picture">
+                <pic:pic xmlns:pic="http://schemas.openxmlformats.org/drawingml/2006/picture">
+                  <pic:nvPicPr>
+                    <pic:cNvPr id="715268530" name="Picture 1" descr="Graphical user interface&#10;&#10;Description automatically generated with medium confidence"/>
+                    <pic:cNvPicPr/>
+                  </pic:nvPicPr>
+                  <pic:blipFill>
+                    <a:blip r:embed="rId23"/>
+                    <a:stretch>
+                      <a:fillRect/>
+                    </a:stretch>
+                  </pic:blipFill>
+                  <pic:spPr>
+                    <a:xfrm>
+                      <a:off x="0" y="0"/>
+                      <a:ext cx="5344041" cy="2426903"/>
+                    </a:xfrm>
+                    <a:prstGeom prst="rect">
+                      <a:avLst/>
+                    </a:prstGeom>
+                  </pic:spPr>
+                </pic:pic>
+              </a:graphicData>
+            </a:graphic>
+          </wp:inline>
+        </w:drawing>
+      </w:r>
+    </w:p>
+    <w:p>
+      <w:pPr>
+        <w:pStyle w:val="Caption"/>
+        <w:jc w:val="center"/>
+      </w:pPr>
+      <w:r>
+        <w:t xml:space="preserve">Figure </w:t>
+      </w:r>
+      <w:fldSimple w:instr=" SEQ Figure \* ARABIC ">
+        <w:r>
+          <w:rPr>
+            <w:noProof/>
+          </w:rPr>
+          <w:t>11</w:t>
+        </w:r>
+      </w:fldSimple>
+      <w:r>
+        <w:t xml:space="preserve"> Registration Page</w:t>
+      </w:r>
+    </w:p>
+    <w:p>
+      <w:pPr>
+        <w:pStyle w:val="Textcontent"/>
+        <w:numPr>
+          <w:ilvl w:val="0"/>
+          <w:numId w:val="18"/>
+        </w:numPr>
+        <w:rPr>
+          <w:lang w:val="en-GB"/>
+        </w:rPr>
+      </w:pPr>
+      <w:r>
+        <w:rPr>
+          <w:lang w:val="en-GB"/>
+        </w:rPr>
+        <w:t>Main page</w:t>
+      </w:r>
+    </w:p>
+    <w:p>
+      <w:pPr>
+        <w:pStyle w:val="Textcontent"/>
+        <w:ind w:left="808"/>
+        <w:rPr>
+          <w:lang w:val="en-GB"/>
+        </w:rPr>
+      </w:pPr>
+    </w:p>
+    <w:p>
+      <w:pPr>
+        <w:pStyle w:val="Textcontent"/>
+        <w:keepNext/>
+        <w:ind w:left="808"/>
+        <w:jc w:val="center"/>
+      </w:pPr>
+      <w:r>
+        <w:rPr>
+          <w:lang w:val="en-GB"/>
+        </w:rPr>
+        <w:lastRenderedPageBreak/>
+        <w:drawing>
+          <wp:inline distT="0" distB="0" distL="0" distR="0" wp14:anchorId="492CD957" wp14:editId="29F7FCD2">
+            <wp:extent cx="5429250" cy="2475223"/>
+            <wp:effectExtent l="0" t="0" r="0" b="1905"/>
+            <wp:docPr id="391848839" name="Picture 1" descr="Graphical user interface, text, application, email&#10;&#10;Description automatically generated"/>
+            <wp:cNvGraphicFramePr>
+              <a:graphicFrameLocks xmlns:a="http://schemas.openxmlformats.org/drawingml/2006/main" noChangeAspect="1"/>
+            </wp:cNvGraphicFramePr>
+            <a:graphic xmlns:a="http://schemas.openxmlformats.org/drawingml/2006/main">
+              <a:graphicData uri="http://schemas.openxmlformats.org/drawingml/2006/picture">
+                <pic:pic xmlns:pic="http://schemas.openxmlformats.org/drawingml/2006/picture">
+                  <pic:nvPicPr>
+                    <pic:cNvPr id="391848839" name="Picture 1" descr="Graphical user interface, text, application, email&#10;&#10;Description automatically generated"/>
+                    <pic:cNvPicPr/>
+                  </pic:nvPicPr>
+                  <pic:blipFill>
+                    <a:blip r:embed="rId24"/>
+                    <a:stretch>
+                      <a:fillRect/>
+                    </a:stretch>
+                  </pic:blipFill>
+                  <pic:spPr>
+                    <a:xfrm>
+                      <a:off x="0" y="0"/>
+                      <a:ext cx="5435428" cy="2478040"/>
+                    </a:xfrm>
+                    <a:prstGeom prst="rect">
+                      <a:avLst/>
+                    </a:prstGeom>
+                  </pic:spPr>
+                </pic:pic>
+              </a:graphicData>
+            </a:graphic>
+          </wp:inline>
+        </w:drawing>
+      </w:r>
+    </w:p>
+    <w:p>
+      <w:pPr>
+        <w:pStyle w:val="Caption"/>
+        <w:jc w:val="center"/>
+      </w:pPr>
+      <w:r>
+        <w:t xml:space="preserve">Figure </w:t>
+      </w:r>
+      <w:fldSimple w:instr=" SEQ Figure \* ARABIC ">
+        <w:r>
+          <w:rPr>
+            <w:noProof/>
+          </w:rPr>
+          <w:t>12</w:t>
+        </w:r>
+      </w:fldSimple>
+      <w:r>
+        <w:t xml:space="preserve"> Main Page</w:t>
+      </w:r>
+    </w:p>
+    <w:p>
+      <w:pPr>
+        <w:keepNext/>
+        <w:ind w:firstLine="720"/>
+        <w:jc w:val="center"/>
+      </w:pPr>
+      <w:r>
+        <w:drawing>
+          <wp:inline distT="0" distB="0" distL="0" distR="0" wp14:anchorId="2F7AADF2" wp14:editId="585C9AF9">
+            <wp:extent cx="5731510" cy="2605405"/>
+            <wp:effectExtent l="0" t="0" r="2540" b="4445"/>
+            <wp:docPr id="729053226" name="Picture 1" descr="Graphical user interface, text, application, email&#10;&#10;Description automatically generated"/>
+            <wp:cNvGraphicFramePr>
+              <a:graphicFrameLocks xmlns:a="http://schemas.openxmlformats.org/drawingml/2006/main" noChangeAspect="1"/>
+            </wp:cNvGraphicFramePr>
+            <a:graphic xmlns:a="http://schemas.openxmlformats.org/drawingml/2006/main">
+              <a:graphicData uri="http://schemas.openxmlformats.org/drawingml/2006/picture">
+                <pic:pic xmlns:pic="http://schemas.openxmlformats.org/drawingml/2006/picture">
+                  <pic:nvPicPr>
+                    <pic:cNvPr id="729053226" name="Picture 1" descr="Graphical user interface, text, application, email&#10;&#10;Description automatically generated"/>
+                    <pic:cNvPicPr/>
+                  </pic:nvPicPr>
+                  <pic:blipFill>
+                    <a:blip r:embed="rId25"/>
+                    <a:stretch>
+                      <a:fillRect/>
+                    </a:stretch>
+                  </pic:blipFill>
+                  <pic:spPr>
+                    <a:xfrm>
+                      <a:off x="0" y="0"/>
+                      <a:ext cx="5731510" cy="2605405"/>
+                    </a:xfrm>
+                    <a:prstGeom prst="rect">
+                      <a:avLst/>
+                    </a:prstGeom>
+                  </pic:spPr>
+                </pic:pic>
+              </a:graphicData>
+            </a:graphic>
+          </wp:inline>
+        </w:drawing>
+      </w:r>
+    </w:p>
+    <w:p>
+      <w:pPr>
+        <w:pStyle w:val="Caption"/>
+        <w:jc w:val="center"/>
+      </w:pPr>
+      <w:r>
+        <w:t xml:space="preserve">Figure </w:t>
+      </w:r>
+      <w:fldSimple w:instr=" SEQ Figure \* ARABIC ">
+        <w:r>
+          <w:rPr>
+            <w:noProof/>
+          </w:rPr>
+          <w:t>13</w:t>
+        </w:r>
+      </w:fldSimple>
+      <w:r>
+        <w:t xml:space="preserve"> Filtering Questions</w:t>
+      </w:r>
+    </w:p>
+    <w:p>
+      <w:pPr>
+        <w:pStyle w:val="Textcontent"/>
+        <w:numPr>
+          <w:ilvl w:val="0"/>
+          <w:numId w:val="18"/>
+        </w:numPr>
+        <w:rPr>
+          <w:lang w:val="en-GB"/>
+        </w:rPr>
+      </w:pPr>
+      <w:r>
+        <w:rPr>
+          <w:lang w:val="en-GB"/>
+        </w:rPr>
+        <w:t>Answer page</w:t>
+      </w:r>
+    </w:p>
+    <w:p>
+      <w:pPr>
+        <w:keepNext/>
+        <w:ind w:firstLine="448"/>
+        <w:jc w:val="center"/>
+      </w:pPr>
+      <w:bookmarkStart w:id="45" w:name="_Toc130209892"/>
+      <w:r>
+        <w:lastRenderedPageBreak/>
+        <w:drawing>
+          <wp:inline distT="0" distB="0" distL="0" distR="0" wp14:anchorId="6FB6F0B1" wp14:editId="2AF3124C">
+            <wp:extent cx="5731510" cy="2595245"/>
+            <wp:effectExtent l="0" t="0" r="2540" b="0"/>
+            <wp:docPr id="198964677" name="Picture 1" descr="Graphical user interface, text, application, website&#10;&#10;Description automatically generated"/>
+            <wp:cNvGraphicFramePr>
+              <a:graphicFrameLocks xmlns:a="http://schemas.openxmlformats.org/drawingml/2006/main" noChangeAspect="1"/>
+            </wp:cNvGraphicFramePr>
+            <a:graphic xmlns:a="http://schemas.openxmlformats.org/drawingml/2006/main">
+              <a:graphicData uri="http://schemas.openxmlformats.org/drawingml/2006/picture">
+                <pic:pic xmlns:pic="http://schemas.openxmlformats.org/drawingml/2006/picture">
+                  <pic:nvPicPr>
+                    <pic:cNvPr id="198964677" name="Picture 1" descr="Graphical user interface, text, application, website&#10;&#10;Description automatically generated"/>
+                    <pic:cNvPicPr/>
+                  </pic:nvPicPr>
+                  <pic:blipFill>
+                    <a:blip r:embed="rId26"/>
+                    <a:stretch>
+                      <a:fillRect/>
+                    </a:stretch>
+                  </pic:blipFill>
+                  <pic:spPr>
+                    <a:xfrm>
+                      <a:off x="0" y="0"/>
+                      <a:ext cx="5731510" cy="2595245"/>
+                    </a:xfrm>
+                    <a:prstGeom prst="rect">
+                      <a:avLst/>
+                    </a:prstGeom>
+                  </pic:spPr>
+                </pic:pic>
+              </a:graphicData>
+            </a:graphic>
+          </wp:inline>
+        </w:drawing>
+      </w:r>
+    </w:p>
+    <w:p>
+      <w:pPr>
+        <w:pStyle w:val="Caption"/>
+        <w:jc w:val="center"/>
+      </w:pPr>
+      <w:r>
+        <w:t xml:space="preserve">Figure </w:t>
+      </w:r>
+      <w:fldSimple w:instr=" SEQ Figure \* ARABIC ">
+        <w:r>
+          <w:rPr>
+            <w:noProof/>
+          </w:rPr>
+          <w:t>14</w:t>
+        </w:r>
+      </w:fldSimple>
+      <w:r>
+        <w:t xml:space="preserve"> Answer Page</w:t>
+      </w:r>
+    </w:p>
+    <w:p>
+      <w:pPr>
+        <w:keepNext/>
+        <w:ind w:firstLine="720"/>
+        <w:jc w:val="center"/>
+      </w:pPr>
+      <w:r>
+        <w:drawing>
+          <wp:inline distT="0" distB="0" distL="0" distR="0" wp14:anchorId="1D3190D4" wp14:editId="48E55C8F">
+            <wp:extent cx="5731510" cy="2957195"/>
+            <wp:effectExtent l="0" t="0" r="2540" b="0"/>
+            <wp:docPr id="1506526039" name="Picture 1" descr="A picture containing text&#10;&#10;Description automatically generated"/>
+            <wp:cNvGraphicFramePr>
+              <a:graphicFrameLocks xmlns:a="http://schemas.openxmlformats.org/drawingml/2006/main" noChangeAspect="1"/>
+            </wp:cNvGraphicFramePr>
+            <a:graphic xmlns:a="http://schemas.openxmlformats.org/drawingml/2006/main">
+              <a:graphicData uri="http://schemas.openxmlformats.org/drawingml/2006/picture">
+                <pic:pic xmlns:pic="http://schemas.openxmlformats.org/drawingml/2006/picture">
+                  <pic:nvPicPr>
+                    <pic:cNvPr id="1506526039" name="Picture 1" descr="A picture containing text&#10;&#10;Description automatically generated"/>
+                    <pic:cNvPicPr/>
+                  </pic:nvPicPr>
+                  <pic:blipFill>
+                    <a:blip r:embed="rId27"/>
+                    <a:stretch>
+                      <a:fillRect/>
+                    </a:stretch>
+                  </pic:blipFill>
+                  <pic:spPr>
+                    <a:xfrm>
+                      <a:off x="0" y="0"/>
+                      <a:ext cx="5731510" cy="2957195"/>
+                    </a:xfrm>
+                    <a:prstGeom prst="rect">
+                      <a:avLst/>
+                    </a:prstGeom>
+                  </pic:spPr>
+                </pic:pic>
+              </a:graphicData>
+            </a:graphic>
+          </wp:inline>
+        </w:drawing>
+      </w:r>
+    </w:p>
+    <w:p>
+      <w:pPr>
+        <w:pStyle w:val="Caption"/>
+        <w:jc w:val="center"/>
+      </w:pPr>
+      <w:r>
+        <w:t xml:space="preserve">Figure </w:t>
+      </w:r>
+      <w:fldSimple w:instr=" SEQ Figure \* ARABIC ">
+        <w:r>
+          <w:rPr>
+            <w:noProof/>
+          </w:rPr>
+          <w:t>15</w:t>
+        </w:r>
+      </w:fldSimple>
+      <w:r>
+        <w:t xml:space="preserve"> Comment for a Question</w:t>
+      </w:r>
+    </w:p>
+    <w:p>
+      <w:pPr>
+        <w:rPr>
+          <w:rFonts w:ascii="Times New Roman" w:eastAsiaTheme="majorEastAsia" w:hAnsi="Times New Roman" w:cs="Times New Roman"/>
+          <w:color w:val="2F5496" w:themeColor="accent1" w:themeShade="BF"/>
+          <w:sz w:val="32"/>
+          <w:szCs w:val="32"/>
+          <w:lang w:val="en-US"/>
+        </w:rPr>
+      </w:pPr>
+      <w:r>
+        <w:br w:type="page"/>
+      </w:r>
+    </w:p>
+    <w:p>
+      <w:pPr>
         <w:pStyle w:val="Sectiontitle"/>
       </w:pPr>
-      <w:bookmarkStart w:id="34" w:name="_Toc130209892"/>
       <w:r>
         <w:lastRenderedPageBreak/>
         <w:t>8</w:t>
@@ -7920,13 +9727,13 @@
       <w:r>
         <w:t xml:space="preserve"> Testing</w:t>
       </w:r>
-      <w:bookmarkEnd w:id="34"/>
+      <w:bookmarkEnd w:id="45"/>
     </w:p>
     <w:p>
       <w:pPr>
         <w:pStyle w:val="Subtitle"/>
       </w:pPr>
-      <w:bookmarkStart w:id="35" w:name="_Toc130209893"/>
+      <w:bookmarkStart w:id="46" w:name="_Toc130209893"/>
       <w:r>
         <w:t>8</w:t>
       </w:r>
@@ -7934,9 +9741,12 @@
         <w:t xml:space="preserve">.1 </w:t>
       </w:r>
       <w:r>
-        <w:t>White-box Testing</w:t>
-      </w:r>
-      <w:bookmarkEnd w:id="35"/>
+        <w:t>Unit</w:t>
+      </w:r>
+      <w:r>
+        <w:t xml:space="preserve"> Testing</w:t>
+      </w:r>
+      <w:bookmarkEnd w:id="46"/>
     </w:p>
     <w:p>
       <w:pPr>
@@ -7977,7 +9787,7 @@
                     <pic:cNvPicPr/>
                   </pic:nvPicPr>
                   <pic:blipFill>
-                    <a:blip r:embed="rId17"/>
+                    <a:blip r:embed="rId28"/>
                     <a:stretch>
                       <a:fillRect/>
                     </a:stretch>
@@ -8003,6 +9813,7 @@
         <w:pStyle w:val="Caption"/>
         <w:jc w:val="center"/>
       </w:pPr>
+      <w:bookmarkStart w:id="47" w:name="_Toc132104446"/>
       <w:r>
         <w:t xml:space="preserve">Figure </w:t>
       </w:r>
@@ -8011,7 +9822,7 @@
           <w:rPr>
             <w:noProof/>
           </w:rPr>
-          <w:t>8</w:t>
+          <w:t>16</w:t>
         </w:r>
       </w:fldSimple>
       <w:r>
@@ -8025,25 +9836,41 @@
       <w:r>
         <w:t xml:space="preserve"> test case example</w:t>
       </w:r>
+      <w:bookmarkEnd w:id="47"/>
+    </w:p>
+    <w:p>
+      <w:pPr>
+        <w:rPr>
+          <w:rFonts w:ascii="Times New Roman" w:eastAsiaTheme="majorEastAsia" w:hAnsi="Times New Roman" w:cs="Times New Roman"/>
+          <w:color w:val="2F5496" w:themeColor="accent1" w:themeShade="BF"/>
+          <w:sz w:val="32"/>
+          <w:szCs w:val="32"/>
+          <w:lang w:val="en-US"/>
+        </w:rPr>
+      </w:pPr>
+      <w:bookmarkStart w:id="48" w:name="_Toc130209894"/>
+      <w:r>
+        <w:br w:type="page"/>
+      </w:r>
     </w:p>
     <w:p>
       <w:pPr>
         <w:pStyle w:val="Sectiontitle"/>
       </w:pPr>
-      <w:bookmarkStart w:id="36" w:name="_Toc130209894"/>
-      <w:r>
+      <w:r>
+        <w:lastRenderedPageBreak/>
         <w:t>9</w:t>
       </w:r>
       <w:r>
         <w:t>. Conclusions</w:t>
       </w:r>
-      <w:bookmarkEnd w:id="23"/>
-      <w:bookmarkEnd w:id="36"/>
+      <w:bookmarkEnd w:id="24"/>
+      <w:bookmarkEnd w:id="48"/>
     </w:p>
     <w:sectPr>
-      <w:headerReference w:type="default" r:id="rId18"/>
-      <w:footerReference w:type="default" r:id="rId19"/>
-      <w:headerReference w:type="first" r:id="rId20"/>
+      <w:headerReference w:type="default" r:id="rId29"/>
+      <w:footerReference w:type="default" r:id="rId30"/>
+      <w:headerReference w:type="first" r:id="rId31"/>
       <w:pgSz w:w="11906" w:h="16838"/>
       <w:pgMar w:top="1440" w:right="1440" w:bottom="1440" w:left="1440" w:header="397" w:footer="720" w:gutter="0"/>
       <w:pgNumType w:start="1"/>
@@ -8056,7 +9883,7 @@
 </file>
 
 <file path=word/endnotes.xml><?xml version="1.0" encoding="utf-8"?>
-<w:endnotes xmlns:wpc="http://schemas.microsoft.com/office/word/2010/wordprocessingCanvas" xmlns:cx="http://schemas.microsoft.com/office/drawing/2014/chartex" xmlns:cx1="http://schemas.microsoft.com/office/drawing/2015/9/8/chartex" xmlns:cx2="http://schemas.microsoft.com/office/drawing/2015/10/21/chartex" xmlns:cx3="http://schemas.microsoft.com/office/drawing/2016/5/9/chartex" xmlns:cx4="http://schemas.microsoft.com/office/drawing/2016/5/10/chartex" xmlns:cx5="http://schemas.microsoft.com/office/drawing/2016/5/11/chartex" xmlns:cx6="http://schemas.microsoft.com/office/drawing/2016/5/12/chartex" xmlns:cx7="http://schemas.microsoft.com/office/drawing/2016/5/13/chartex" xmlns:cx8="http://schemas.microsoft.com/office/drawing/2016/5/14/chartex" xmlns:mc="http://schemas.openxmlformats.org/markup-compatibility/2006" xmlns:aink="http://schemas.microsoft.com/office/drawing/2016/ink" xmlns:am3d="http://schemas.microsoft.com/office/drawing/2017/model3d" xmlns:o="urn:schemas-microsoft-com:office:office" xmlns:oel="http://schemas.microsoft.com/office/2019/extlst" xmlns:r="http://schemas.openxmlformats.org/officeDocument/2006/relationships" xmlns:m="http://schemas.openxmlformats.org/officeDocument/2006/math" xmlns:v="urn:schemas-microsoft-com:vml" xmlns:wp14="http://schemas.microsoft.com/office/word/2010/wordprocessingDrawing" xmlns:wp="http://schemas.openxmlformats.org/drawingml/2006/wordprocessingDrawing" xmlns:w10="urn:schemas-microsoft-com:office:word" xmlns:w="http://schemas.openxmlformats.org/wordprocessingml/2006/main" xmlns:w14="http://schemas.microsoft.com/office/word/2010/wordml" xmlns:w15="http://schemas.microsoft.com/office/word/2012/wordml" xmlns:w16cex="http://schemas.microsoft.com/office/word/2018/wordml/cex" xmlns:w16cid="http://schemas.microsoft.com/office/word/2016/wordml/cid" xmlns:w16="http://schemas.microsoft.com/office/word/2018/wordml" xmlns:w16sdtdh="http://schemas.microsoft.com/office/word/2020/wordml/sdtdatahash" xmlns:w16se="http://schemas.microsoft.com/office/word/2015/wordml/symex" xmlns:wpg="http://schemas.microsoft.com/office/word/2010/wordprocessingGroup" xmlns:wpi="http://schemas.microsoft.com/office/word/2010/wordprocessingInk" xmlns:wne="http://schemas.microsoft.com/office/word/2006/wordml" xmlns:wps="http://schemas.microsoft.com/office/word/2010/wordprocessingShape" mc:Ignorable="w14 w15 w16se w16cid w16 w16cex w16sdtdh wp14">
+<w:endnotes xmlns:wpc="http://schemas.microsoft.com/office/word/2010/wordprocessingCanvas" xmlns:cx="http://schemas.microsoft.com/office/drawing/2014/chartex" xmlns:cx1="http://schemas.microsoft.com/office/drawing/2015/9/8/chartex" xmlns:cx2="http://schemas.microsoft.com/office/drawing/2015/10/21/chartex" xmlns:cx3="http://schemas.microsoft.com/office/drawing/2016/5/9/chartex" xmlns:cx4="http://schemas.microsoft.com/office/drawing/2016/5/10/chartex" xmlns:cx5="http://schemas.microsoft.com/office/drawing/2016/5/11/chartex" xmlns:cx6="http://schemas.microsoft.com/office/drawing/2016/5/12/chartex" xmlns:cx7="http://schemas.microsoft.com/office/drawing/2016/5/13/chartex" xmlns:cx8="http://schemas.microsoft.com/office/drawing/2016/5/14/chartex" xmlns:mc="http://schemas.openxmlformats.org/markup-compatibility/2006" xmlns:aink="http://schemas.microsoft.com/office/drawing/2016/ink" xmlns:am3d="http://schemas.microsoft.com/office/drawing/2017/model3d" xmlns:o="urn:schemas-microsoft-com:office:office" xmlns:oel="http://schemas.microsoft.com/office/2019/extlst" xmlns:r="http://schemas.openxmlformats.org/officeDocument/2006/relationships" xmlns:m="http://schemas.openxmlformats.org/officeDocument/2006/math" xmlns:v="urn:schemas-microsoft-com:vml" xmlns:wp14="http://schemas.microsoft.com/office/word/2010/wordprocessingDrawing" xmlns:wp="http://schemas.openxmlformats.org/drawingml/2006/wordprocessingDrawing" xmlns:w10="urn:schemas-microsoft-com:office:word" xmlns:w="http://schemas.openxmlformats.org/wordprocessingml/2006/main" xmlns:w14="http://schemas.microsoft.com/office/word/2010/wordml" xmlns:w15="http://schemas.microsoft.com/office/word/2012/wordml" xmlns:w16cex="http://schemas.microsoft.com/office/word/2018/wordml/cex" xmlns:w16cid="http://schemas.microsoft.com/office/word/2016/wordml/cid" xmlns:w16="http://schemas.microsoft.com/office/word/2018/wordml" xmlns:w16du="http://schemas.microsoft.com/office/word/2023/wordml/word16du" xmlns:w16sdtdh="http://schemas.microsoft.com/office/word/2020/wordml/sdtdatahash" xmlns:w16se="http://schemas.microsoft.com/office/word/2015/wordml/symex" xmlns:wpg="http://schemas.microsoft.com/office/word/2010/wordprocessingGroup" xmlns:wpi="http://schemas.microsoft.com/office/word/2010/wordprocessingInk" xmlns:wne="http://schemas.microsoft.com/office/word/2006/wordml" xmlns:wps="http://schemas.microsoft.com/office/word/2010/wordprocessingShape" mc:Ignorable="w14 w15 w16se w16cid w16 w16cex w16sdtdh wp14">
   <w:endnote w:type="separator" w:id="-1">
     <w:p>
       <w:pPr>
@@ -8088,7 +9915,7 @@
 </file>
 
 <file path=word/footer1.xml><?xml version="1.0" encoding="utf-8"?>
-<w:ftr xmlns:wpc="http://schemas.microsoft.com/office/word/2010/wordprocessingCanvas" xmlns:cx="http://schemas.microsoft.com/office/drawing/2014/chartex" xmlns:cx1="http://schemas.microsoft.com/office/drawing/2015/9/8/chartex" xmlns:cx2="http://schemas.microsoft.com/office/drawing/2015/10/21/chartex" xmlns:cx3="http://schemas.microsoft.com/office/drawing/2016/5/9/chartex" xmlns:cx4="http://schemas.microsoft.com/office/drawing/2016/5/10/chartex" xmlns:cx5="http://schemas.microsoft.com/office/drawing/2016/5/11/chartex" xmlns:cx6="http://schemas.microsoft.com/office/drawing/2016/5/12/chartex" xmlns:cx7="http://schemas.microsoft.com/office/drawing/2016/5/13/chartex" xmlns:cx8="http://schemas.microsoft.com/office/drawing/2016/5/14/chartex" xmlns:mc="http://schemas.openxmlformats.org/markup-compatibility/2006" xmlns:aink="http://schemas.microsoft.com/office/drawing/2016/ink" xmlns:am3d="http://schemas.microsoft.com/office/drawing/2017/model3d" xmlns:o="urn:schemas-microsoft-com:office:office" xmlns:oel="http://schemas.microsoft.com/office/2019/extlst" xmlns:r="http://schemas.openxmlformats.org/officeDocument/2006/relationships" xmlns:m="http://schemas.openxmlformats.org/officeDocument/2006/math" xmlns:v="urn:schemas-microsoft-com:vml" xmlns:wp14="http://schemas.microsoft.com/office/word/2010/wordprocessingDrawing" xmlns:wp="http://schemas.openxmlformats.org/drawingml/2006/wordprocessingDrawing" xmlns:w10="urn:schemas-microsoft-com:office:word" xmlns:w="http://schemas.openxmlformats.org/wordprocessingml/2006/main" xmlns:w14="http://schemas.microsoft.com/office/word/2010/wordml" xmlns:w15="http://schemas.microsoft.com/office/word/2012/wordml" xmlns:w16cex="http://schemas.microsoft.com/office/word/2018/wordml/cex" xmlns:w16cid="http://schemas.microsoft.com/office/word/2016/wordml/cid" xmlns:w16="http://schemas.microsoft.com/office/word/2018/wordml" xmlns:w16sdtdh="http://schemas.microsoft.com/office/word/2020/wordml/sdtdatahash" xmlns:w16se="http://schemas.microsoft.com/office/word/2015/wordml/symex" xmlns:wpg="http://schemas.microsoft.com/office/word/2010/wordprocessingGroup" xmlns:wpi="http://schemas.microsoft.com/office/word/2010/wordprocessingInk" xmlns:wne="http://schemas.microsoft.com/office/word/2006/wordml" xmlns:wps="http://schemas.microsoft.com/office/word/2010/wordprocessingShape" mc:Ignorable="w14 w15 w16se w16cid w16 w16cex w16sdtdh wp14">
+<w:ftr xmlns:wpc="http://schemas.microsoft.com/office/word/2010/wordprocessingCanvas" xmlns:cx="http://schemas.microsoft.com/office/drawing/2014/chartex" xmlns:cx1="http://schemas.microsoft.com/office/drawing/2015/9/8/chartex" xmlns:cx2="http://schemas.microsoft.com/office/drawing/2015/10/21/chartex" xmlns:cx3="http://schemas.microsoft.com/office/drawing/2016/5/9/chartex" xmlns:cx4="http://schemas.microsoft.com/office/drawing/2016/5/10/chartex" xmlns:cx5="http://schemas.microsoft.com/office/drawing/2016/5/11/chartex" xmlns:cx6="http://schemas.microsoft.com/office/drawing/2016/5/12/chartex" xmlns:cx7="http://schemas.microsoft.com/office/drawing/2016/5/13/chartex" xmlns:cx8="http://schemas.microsoft.com/office/drawing/2016/5/14/chartex" xmlns:mc="http://schemas.openxmlformats.org/markup-compatibility/2006" xmlns:aink="http://schemas.microsoft.com/office/drawing/2016/ink" xmlns:am3d="http://schemas.microsoft.com/office/drawing/2017/model3d" xmlns:o="urn:schemas-microsoft-com:office:office" xmlns:oel="http://schemas.microsoft.com/office/2019/extlst" xmlns:r="http://schemas.openxmlformats.org/officeDocument/2006/relationships" xmlns:m="http://schemas.openxmlformats.org/officeDocument/2006/math" xmlns:v="urn:schemas-microsoft-com:vml" xmlns:wp14="http://schemas.microsoft.com/office/word/2010/wordprocessingDrawing" xmlns:wp="http://schemas.openxmlformats.org/drawingml/2006/wordprocessingDrawing" xmlns:w10="urn:schemas-microsoft-com:office:word" xmlns:w="http://schemas.openxmlformats.org/wordprocessingml/2006/main" xmlns:w14="http://schemas.microsoft.com/office/word/2010/wordml" xmlns:w15="http://schemas.microsoft.com/office/word/2012/wordml" xmlns:w16cex="http://schemas.microsoft.com/office/word/2018/wordml/cex" xmlns:w16cid="http://schemas.microsoft.com/office/word/2016/wordml/cid" xmlns:w16="http://schemas.microsoft.com/office/word/2018/wordml" xmlns:w16du="http://schemas.microsoft.com/office/word/2023/wordml/word16du" xmlns:w16sdtdh="http://schemas.microsoft.com/office/word/2020/wordml/sdtdatahash" xmlns:w16se="http://schemas.microsoft.com/office/word/2015/wordml/symex" xmlns:wpg="http://schemas.microsoft.com/office/word/2010/wordprocessingGroup" xmlns:wpi="http://schemas.microsoft.com/office/word/2010/wordprocessingInk" xmlns:wne="http://schemas.microsoft.com/office/word/2006/wordml" xmlns:wps="http://schemas.microsoft.com/office/word/2010/wordprocessingShape" mc:Ignorable="w14 w15 w16se w16cid w16 w16cex w16sdtdh wp14">
   <w:sdt>
     <w:sdtPr>
       <w:id w:val="-223762589"/>
@@ -8152,7 +9979,7 @@
 </file>
 
 <file path=word/footnotes.xml><?xml version="1.0" encoding="utf-8"?>
-<w:footnotes xmlns:wpc="http://schemas.microsoft.com/office/word/2010/wordprocessingCanvas" xmlns:cx="http://schemas.microsoft.com/office/drawing/2014/chartex" xmlns:cx1="http://schemas.microsoft.com/office/drawing/2015/9/8/chartex" xmlns:cx2="http://schemas.microsoft.com/office/drawing/2015/10/21/chartex" xmlns:cx3="http://schemas.microsoft.com/office/drawing/2016/5/9/chartex" xmlns:cx4="http://schemas.microsoft.com/office/drawing/2016/5/10/chartex" xmlns:cx5="http://schemas.microsoft.com/office/drawing/2016/5/11/chartex" xmlns:cx6="http://schemas.microsoft.com/office/drawing/2016/5/12/chartex" xmlns:cx7="http://schemas.microsoft.com/office/drawing/2016/5/13/chartex" xmlns:cx8="http://schemas.microsoft.com/office/drawing/2016/5/14/chartex" xmlns:mc="http://schemas.openxmlformats.org/markup-compatibility/2006" xmlns:aink="http://schemas.microsoft.com/office/drawing/2016/ink" xmlns:am3d="http://schemas.microsoft.com/office/drawing/2017/model3d" xmlns:o="urn:schemas-microsoft-com:office:office" xmlns:oel="http://schemas.microsoft.com/office/2019/extlst" xmlns:r="http://schemas.openxmlformats.org/officeDocument/2006/relationships" xmlns:m="http://schemas.openxmlformats.org/officeDocument/2006/math" xmlns:v="urn:schemas-microsoft-com:vml" xmlns:wp14="http://schemas.microsoft.com/office/word/2010/wordprocessingDrawing" xmlns:wp="http://schemas.openxmlformats.org/drawingml/2006/wordprocessingDrawing" xmlns:w10="urn:schemas-microsoft-com:office:word" xmlns:w="http://schemas.openxmlformats.org/wordprocessingml/2006/main" xmlns:w14="http://schemas.microsoft.com/office/word/2010/wordml" xmlns:w15="http://schemas.microsoft.com/office/word/2012/wordml" xmlns:w16cex="http://schemas.microsoft.com/office/word/2018/wordml/cex" xmlns:w16cid="http://schemas.microsoft.com/office/word/2016/wordml/cid" xmlns:w16="http://schemas.microsoft.com/office/word/2018/wordml" xmlns:w16sdtdh="http://schemas.microsoft.com/office/word/2020/wordml/sdtdatahash" xmlns:w16se="http://schemas.microsoft.com/office/word/2015/wordml/symex" xmlns:wpg="http://schemas.microsoft.com/office/word/2010/wordprocessingGroup" xmlns:wpi="http://schemas.microsoft.com/office/word/2010/wordprocessingInk" xmlns:wne="http://schemas.microsoft.com/office/word/2006/wordml" xmlns:wps="http://schemas.microsoft.com/office/word/2010/wordprocessingShape" mc:Ignorable="w14 w15 w16se w16cid w16 w16cex w16sdtdh wp14">
+<w:footnotes xmlns:wpc="http://schemas.microsoft.com/office/word/2010/wordprocessingCanvas" xmlns:cx="http://schemas.microsoft.com/office/drawing/2014/chartex" xmlns:cx1="http://schemas.microsoft.com/office/drawing/2015/9/8/chartex" xmlns:cx2="http://schemas.microsoft.com/office/drawing/2015/10/21/chartex" xmlns:cx3="http://schemas.microsoft.com/office/drawing/2016/5/9/chartex" xmlns:cx4="http://schemas.microsoft.com/office/drawing/2016/5/10/chartex" xmlns:cx5="http://schemas.microsoft.com/office/drawing/2016/5/11/chartex" xmlns:cx6="http://schemas.microsoft.com/office/drawing/2016/5/12/chartex" xmlns:cx7="http://schemas.microsoft.com/office/drawing/2016/5/13/chartex" xmlns:cx8="http://schemas.microsoft.com/office/drawing/2016/5/14/chartex" xmlns:mc="http://schemas.openxmlformats.org/markup-compatibility/2006" xmlns:aink="http://schemas.microsoft.com/office/drawing/2016/ink" xmlns:am3d="http://schemas.microsoft.com/office/drawing/2017/model3d" xmlns:o="urn:schemas-microsoft-com:office:office" xmlns:oel="http://schemas.microsoft.com/office/2019/extlst" xmlns:r="http://schemas.openxmlformats.org/officeDocument/2006/relationships" xmlns:m="http://schemas.openxmlformats.org/officeDocument/2006/math" xmlns:v="urn:schemas-microsoft-com:vml" xmlns:wp14="http://schemas.microsoft.com/office/word/2010/wordprocessingDrawing" xmlns:wp="http://schemas.openxmlformats.org/drawingml/2006/wordprocessingDrawing" xmlns:w10="urn:schemas-microsoft-com:office:word" xmlns:w="http://schemas.openxmlformats.org/wordprocessingml/2006/main" xmlns:w14="http://schemas.microsoft.com/office/word/2010/wordml" xmlns:w15="http://schemas.microsoft.com/office/word/2012/wordml" xmlns:w16cex="http://schemas.microsoft.com/office/word/2018/wordml/cex" xmlns:w16cid="http://schemas.microsoft.com/office/word/2016/wordml/cid" xmlns:w16="http://schemas.microsoft.com/office/word/2018/wordml" xmlns:w16du="http://schemas.microsoft.com/office/word/2023/wordml/word16du" xmlns:w16sdtdh="http://schemas.microsoft.com/office/word/2020/wordml/sdtdatahash" xmlns:w16se="http://schemas.microsoft.com/office/word/2015/wordml/symex" xmlns:wpg="http://schemas.microsoft.com/office/word/2010/wordprocessingGroup" xmlns:wpi="http://schemas.microsoft.com/office/word/2010/wordprocessingInk" xmlns:wne="http://schemas.microsoft.com/office/word/2006/wordml" xmlns:wps="http://schemas.microsoft.com/office/word/2010/wordprocessingShape" mc:Ignorable="w14 w15 w16se w16cid w16 w16cex w16sdtdh wp14">
   <w:footnote w:type="separator" w:id="-1">
     <w:p>
       <w:pPr>
@@ -8184,7 +10011,7 @@
 </file>
 
 <file path=word/header1.xml><?xml version="1.0" encoding="utf-8"?>
-<w:hdr xmlns:wpc="http://schemas.microsoft.com/office/word/2010/wordprocessingCanvas" xmlns:cx="http://schemas.microsoft.com/office/drawing/2014/chartex" xmlns:cx1="http://schemas.microsoft.com/office/drawing/2015/9/8/chartex" xmlns:cx2="http://schemas.microsoft.com/office/drawing/2015/10/21/chartex" xmlns:cx3="http://schemas.microsoft.com/office/drawing/2016/5/9/chartex" xmlns:cx4="http://schemas.microsoft.com/office/drawing/2016/5/10/chartex" xmlns:cx5="http://schemas.microsoft.com/office/drawing/2016/5/11/chartex" xmlns:cx6="http://schemas.microsoft.com/office/drawing/2016/5/12/chartex" xmlns:cx7="http://schemas.microsoft.com/office/drawing/2016/5/13/chartex" xmlns:cx8="http://schemas.microsoft.com/office/drawing/2016/5/14/chartex" xmlns:mc="http://schemas.openxmlformats.org/markup-compatibility/2006" xmlns:aink="http://schemas.microsoft.com/office/drawing/2016/ink" xmlns:am3d="http://schemas.microsoft.com/office/drawing/2017/model3d" xmlns:o="urn:schemas-microsoft-com:office:office" xmlns:oel="http://schemas.microsoft.com/office/2019/extlst" xmlns:r="http://schemas.openxmlformats.org/officeDocument/2006/relationships" xmlns:m="http://schemas.openxmlformats.org/officeDocument/2006/math" xmlns:v="urn:schemas-microsoft-com:vml" xmlns:wp14="http://schemas.microsoft.com/office/word/2010/wordprocessingDrawing" xmlns:wp="http://schemas.openxmlformats.org/drawingml/2006/wordprocessingDrawing" xmlns:w10="urn:schemas-microsoft-com:office:word" xmlns:w="http://schemas.openxmlformats.org/wordprocessingml/2006/main" xmlns:w14="http://schemas.microsoft.com/office/word/2010/wordml" xmlns:w15="http://schemas.microsoft.com/office/word/2012/wordml" xmlns:w16cex="http://schemas.microsoft.com/office/word/2018/wordml/cex" xmlns:w16cid="http://schemas.microsoft.com/office/word/2016/wordml/cid" xmlns:w16="http://schemas.microsoft.com/office/word/2018/wordml" xmlns:w16sdtdh="http://schemas.microsoft.com/office/word/2020/wordml/sdtdatahash" xmlns:w16se="http://schemas.microsoft.com/office/word/2015/wordml/symex" xmlns:wpg="http://schemas.microsoft.com/office/word/2010/wordprocessingGroup" xmlns:wpi="http://schemas.microsoft.com/office/word/2010/wordprocessingInk" xmlns:wne="http://schemas.microsoft.com/office/word/2006/wordml" xmlns:wps="http://schemas.microsoft.com/office/word/2010/wordprocessingShape" mc:Ignorable="w14 w15 w16se w16cid w16 w16cex w16sdtdh wp14">
+<w:hdr xmlns:wpc="http://schemas.microsoft.com/office/word/2010/wordprocessingCanvas" xmlns:cx="http://schemas.microsoft.com/office/drawing/2014/chartex" xmlns:cx1="http://schemas.microsoft.com/office/drawing/2015/9/8/chartex" xmlns:cx2="http://schemas.microsoft.com/office/drawing/2015/10/21/chartex" xmlns:cx3="http://schemas.microsoft.com/office/drawing/2016/5/9/chartex" xmlns:cx4="http://schemas.microsoft.com/office/drawing/2016/5/10/chartex" xmlns:cx5="http://schemas.microsoft.com/office/drawing/2016/5/11/chartex" xmlns:cx6="http://schemas.microsoft.com/office/drawing/2016/5/12/chartex" xmlns:cx7="http://schemas.microsoft.com/office/drawing/2016/5/13/chartex" xmlns:cx8="http://schemas.microsoft.com/office/drawing/2016/5/14/chartex" xmlns:mc="http://schemas.openxmlformats.org/markup-compatibility/2006" xmlns:aink="http://schemas.microsoft.com/office/drawing/2016/ink" xmlns:am3d="http://schemas.microsoft.com/office/drawing/2017/model3d" xmlns:o="urn:schemas-microsoft-com:office:office" xmlns:oel="http://schemas.microsoft.com/office/2019/extlst" xmlns:r="http://schemas.openxmlformats.org/officeDocument/2006/relationships" xmlns:m="http://schemas.openxmlformats.org/officeDocument/2006/math" xmlns:v="urn:schemas-microsoft-com:vml" xmlns:wp14="http://schemas.microsoft.com/office/word/2010/wordprocessingDrawing" xmlns:wp="http://schemas.openxmlformats.org/drawingml/2006/wordprocessingDrawing" xmlns:w10="urn:schemas-microsoft-com:office:word" xmlns:w="http://schemas.openxmlformats.org/wordprocessingml/2006/main" xmlns:w14="http://schemas.microsoft.com/office/word/2010/wordml" xmlns:w15="http://schemas.microsoft.com/office/word/2012/wordml" xmlns:w16cex="http://schemas.microsoft.com/office/word/2018/wordml/cex" xmlns:w16cid="http://schemas.microsoft.com/office/word/2016/wordml/cid" xmlns:w16="http://schemas.microsoft.com/office/word/2018/wordml" xmlns:w16du="http://schemas.microsoft.com/office/word/2023/wordml/word16du" xmlns:w16sdtdh="http://schemas.microsoft.com/office/word/2020/wordml/sdtdatahash" xmlns:w16se="http://schemas.microsoft.com/office/word/2015/wordml/symex" xmlns:wpg="http://schemas.microsoft.com/office/word/2010/wordprocessingGroup" xmlns:wpi="http://schemas.microsoft.com/office/word/2010/wordprocessingInk" xmlns:wne="http://schemas.microsoft.com/office/word/2006/wordml" xmlns:wps="http://schemas.microsoft.com/office/word/2010/wordprocessingShape" mc:Ignorable="w14 w15 w16se w16cid w16 w16cex w16sdtdh wp14">
   <w:p>
     <w:pPr>
       <w:pStyle w:val="Header"/>
@@ -8218,7 +10045,7 @@
 </file>
 
 <file path=word/header2.xml><?xml version="1.0" encoding="utf-8"?>
-<w:hdr xmlns:wpc="http://schemas.microsoft.com/office/word/2010/wordprocessingCanvas" xmlns:cx="http://schemas.microsoft.com/office/drawing/2014/chartex" xmlns:cx1="http://schemas.microsoft.com/office/drawing/2015/9/8/chartex" xmlns:cx2="http://schemas.microsoft.com/office/drawing/2015/10/21/chartex" xmlns:cx3="http://schemas.microsoft.com/office/drawing/2016/5/9/chartex" xmlns:cx4="http://schemas.microsoft.com/office/drawing/2016/5/10/chartex" xmlns:cx5="http://schemas.microsoft.com/office/drawing/2016/5/11/chartex" xmlns:cx6="http://schemas.microsoft.com/office/drawing/2016/5/12/chartex" xmlns:cx7="http://schemas.microsoft.com/office/drawing/2016/5/13/chartex" xmlns:cx8="http://schemas.microsoft.com/office/drawing/2016/5/14/chartex" xmlns:mc="http://schemas.openxmlformats.org/markup-compatibility/2006" xmlns:aink="http://schemas.microsoft.com/office/drawing/2016/ink" xmlns:am3d="http://schemas.microsoft.com/office/drawing/2017/model3d" xmlns:o="urn:schemas-microsoft-com:office:office" xmlns:oel="http://schemas.microsoft.com/office/2019/extlst" xmlns:r="http://schemas.openxmlformats.org/officeDocument/2006/relationships" xmlns:m="http://schemas.openxmlformats.org/officeDocument/2006/math" xmlns:v="urn:schemas-microsoft-com:vml" xmlns:wp14="http://schemas.microsoft.com/office/word/2010/wordprocessingDrawing" xmlns:wp="http://schemas.openxmlformats.org/drawingml/2006/wordprocessingDrawing" xmlns:w10="urn:schemas-microsoft-com:office:word" xmlns:w="http://schemas.openxmlformats.org/wordprocessingml/2006/main" xmlns:w14="http://schemas.microsoft.com/office/word/2010/wordml" xmlns:w15="http://schemas.microsoft.com/office/word/2012/wordml" xmlns:w16cex="http://schemas.microsoft.com/office/word/2018/wordml/cex" xmlns:w16cid="http://schemas.microsoft.com/office/word/2016/wordml/cid" xmlns:w16="http://schemas.microsoft.com/office/word/2018/wordml" xmlns:w16sdtdh="http://schemas.microsoft.com/office/word/2020/wordml/sdtdatahash" xmlns:w16se="http://schemas.microsoft.com/office/word/2015/wordml/symex" xmlns:wpg="http://schemas.microsoft.com/office/word/2010/wordprocessingGroup" xmlns:wpi="http://schemas.microsoft.com/office/word/2010/wordprocessingInk" xmlns:wne="http://schemas.microsoft.com/office/word/2006/wordml" xmlns:wps="http://schemas.microsoft.com/office/word/2010/wordprocessingShape" mc:Ignorable="w14 w15 w16se w16cid w16 w16cex w16sdtdh wp14">
+<w:hdr xmlns:wpc="http://schemas.microsoft.com/office/word/2010/wordprocessingCanvas" xmlns:cx="http://schemas.microsoft.com/office/drawing/2014/chartex" xmlns:cx1="http://schemas.microsoft.com/office/drawing/2015/9/8/chartex" xmlns:cx2="http://schemas.microsoft.com/office/drawing/2015/10/21/chartex" xmlns:cx3="http://schemas.microsoft.com/office/drawing/2016/5/9/chartex" xmlns:cx4="http://schemas.microsoft.com/office/drawing/2016/5/10/chartex" xmlns:cx5="http://schemas.microsoft.com/office/drawing/2016/5/11/chartex" xmlns:cx6="http://schemas.microsoft.com/office/drawing/2016/5/12/chartex" xmlns:cx7="http://schemas.microsoft.com/office/drawing/2016/5/13/chartex" xmlns:cx8="http://schemas.microsoft.com/office/drawing/2016/5/14/chartex" xmlns:mc="http://schemas.openxmlformats.org/markup-compatibility/2006" xmlns:aink="http://schemas.microsoft.com/office/drawing/2016/ink" xmlns:am3d="http://schemas.microsoft.com/office/drawing/2017/model3d" xmlns:o="urn:schemas-microsoft-com:office:office" xmlns:oel="http://schemas.microsoft.com/office/2019/extlst" xmlns:r="http://schemas.openxmlformats.org/officeDocument/2006/relationships" xmlns:m="http://schemas.openxmlformats.org/officeDocument/2006/math" xmlns:v="urn:schemas-microsoft-com:vml" xmlns:wp14="http://schemas.microsoft.com/office/word/2010/wordprocessingDrawing" xmlns:wp="http://schemas.openxmlformats.org/drawingml/2006/wordprocessingDrawing" xmlns:w10="urn:schemas-microsoft-com:office:word" xmlns:w="http://schemas.openxmlformats.org/wordprocessingml/2006/main" xmlns:w14="http://schemas.microsoft.com/office/word/2010/wordml" xmlns:w15="http://schemas.microsoft.com/office/word/2012/wordml" xmlns:w16cex="http://schemas.microsoft.com/office/word/2018/wordml/cex" xmlns:w16cid="http://schemas.microsoft.com/office/word/2016/wordml/cid" xmlns:w16="http://schemas.microsoft.com/office/word/2018/wordml" xmlns:w16du="http://schemas.microsoft.com/office/word/2023/wordml/word16du" xmlns:w16sdtdh="http://schemas.microsoft.com/office/word/2020/wordml/sdtdatahash" xmlns:w16se="http://schemas.microsoft.com/office/word/2015/wordml/symex" xmlns:wpg="http://schemas.microsoft.com/office/word/2010/wordprocessingGroup" xmlns:wpi="http://schemas.microsoft.com/office/word/2010/wordprocessingInk" xmlns:wne="http://schemas.microsoft.com/office/word/2006/wordml" xmlns:wps="http://schemas.microsoft.com/office/word/2010/wordprocessingShape" mc:Ignorable="w14 w15 w16se w16cid w16 w16cex w16sdtdh wp14">
   <w:p>
     <w:pPr>
       <w:pStyle w:val="Header"/>
@@ -8237,12 +10064,12 @@
 </file>
 
 <file path=word/numbering.xml><?xml version="1.0" encoding="utf-8"?>
-<w:numbering xmlns:wpc="http://schemas.microsoft.com/office/word/2010/wordprocessingCanvas" xmlns:cx="http://schemas.microsoft.com/office/drawing/2014/chartex" xmlns:cx1="http://schemas.microsoft.com/office/drawing/2015/9/8/chartex" xmlns:cx2="http://schemas.microsoft.com/office/drawing/2015/10/21/chartex" xmlns:cx3="http://schemas.microsoft.com/office/drawing/2016/5/9/chartex" xmlns:cx4="http://schemas.microsoft.com/office/drawing/2016/5/10/chartex" xmlns:cx5="http://schemas.microsoft.com/office/drawing/2016/5/11/chartex" xmlns:cx6="http://schemas.microsoft.com/office/drawing/2016/5/12/chartex" xmlns:cx7="http://schemas.microsoft.com/office/drawing/2016/5/13/chartex" xmlns:cx8="http://schemas.microsoft.com/office/drawing/2016/5/14/chartex" xmlns:mc="http://schemas.openxmlformats.org/markup-compatibility/2006" xmlns:aink="http://schemas.microsoft.com/office/drawing/2016/ink" xmlns:am3d="http://schemas.microsoft.com/office/drawing/2017/model3d" xmlns:o="urn:schemas-microsoft-com:office:office" xmlns:oel="http://schemas.microsoft.com/office/2019/extlst" xmlns:r="http://schemas.openxmlformats.org/officeDocument/2006/relationships" xmlns:m="http://schemas.openxmlformats.org/officeDocument/2006/math" xmlns:v="urn:schemas-microsoft-com:vml" xmlns:wp14="http://schemas.microsoft.com/office/word/2010/wordprocessingDrawing" xmlns:wp="http://schemas.openxmlformats.org/drawingml/2006/wordprocessingDrawing" xmlns:w10="urn:schemas-microsoft-com:office:word" xmlns:w="http://schemas.openxmlformats.org/wordprocessingml/2006/main" xmlns:w14="http://schemas.microsoft.com/office/word/2010/wordml" xmlns:w15="http://schemas.microsoft.com/office/word/2012/wordml" xmlns:w16cex="http://schemas.microsoft.com/office/word/2018/wordml/cex" xmlns:w16cid="http://schemas.microsoft.com/office/word/2016/wordml/cid" xmlns:w16="http://schemas.microsoft.com/office/word/2018/wordml" xmlns:w16sdtdh="http://schemas.microsoft.com/office/word/2020/wordml/sdtdatahash" xmlns:w16se="http://schemas.microsoft.com/office/word/2015/wordml/symex" xmlns:wpg="http://schemas.microsoft.com/office/word/2010/wordprocessingGroup" xmlns:wpi="http://schemas.microsoft.com/office/word/2010/wordprocessingInk" xmlns:wne="http://schemas.microsoft.com/office/word/2006/wordml" xmlns:wps="http://schemas.microsoft.com/office/word/2010/wordprocessingShape" mc:Ignorable="w14 w15 w16se w16cid w16 w16cex w16sdtdh wp14">
+<w:numbering xmlns:wpc="http://schemas.microsoft.com/office/word/2010/wordprocessingCanvas" xmlns:cx="http://schemas.microsoft.com/office/drawing/2014/chartex" xmlns:cx1="http://schemas.microsoft.com/office/drawing/2015/9/8/chartex" xmlns:cx2="http://schemas.microsoft.com/office/drawing/2015/10/21/chartex" xmlns:cx3="http://schemas.microsoft.com/office/drawing/2016/5/9/chartex" xmlns:cx4="http://schemas.microsoft.com/office/drawing/2016/5/10/chartex" xmlns:cx5="http://schemas.microsoft.com/office/drawing/2016/5/11/chartex" xmlns:cx6="http://schemas.microsoft.com/office/drawing/2016/5/12/chartex" xmlns:cx7="http://schemas.microsoft.com/office/drawing/2016/5/13/chartex" xmlns:cx8="http://schemas.microsoft.com/office/drawing/2016/5/14/chartex" xmlns:mc="http://schemas.openxmlformats.org/markup-compatibility/2006" xmlns:aink="http://schemas.microsoft.com/office/drawing/2016/ink" xmlns:am3d="http://schemas.microsoft.com/office/drawing/2017/model3d" xmlns:o="urn:schemas-microsoft-com:office:office" xmlns:oel="http://schemas.microsoft.com/office/2019/extlst" xmlns:r="http://schemas.openxmlformats.org/officeDocument/2006/relationships" xmlns:m="http://schemas.openxmlformats.org/officeDocument/2006/math" xmlns:v="urn:schemas-microsoft-com:vml" xmlns:wp14="http://schemas.microsoft.com/office/word/2010/wordprocessingDrawing" xmlns:wp="http://schemas.openxmlformats.org/drawingml/2006/wordprocessingDrawing" xmlns:w10="urn:schemas-microsoft-com:office:word" xmlns:w="http://schemas.openxmlformats.org/wordprocessingml/2006/main" xmlns:w14="http://schemas.microsoft.com/office/word/2010/wordml" xmlns:w15="http://schemas.microsoft.com/office/word/2012/wordml" xmlns:w16cex="http://schemas.microsoft.com/office/word/2018/wordml/cex" xmlns:w16cid="http://schemas.microsoft.com/office/word/2016/wordml/cid" xmlns:w16="http://schemas.microsoft.com/office/word/2018/wordml" xmlns:w16du="http://schemas.microsoft.com/office/word/2023/wordml/word16du" xmlns:w16sdtdh="http://schemas.microsoft.com/office/word/2020/wordml/sdtdatahash" xmlns:w16se="http://schemas.microsoft.com/office/word/2015/wordml/symex" xmlns:wpg="http://schemas.microsoft.com/office/word/2010/wordprocessingGroup" xmlns:wpi="http://schemas.microsoft.com/office/word/2010/wordprocessingInk" xmlns:wne="http://schemas.microsoft.com/office/word/2006/wordml" xmlns:wps="http://schemas.microsoft.com/office/word/2010/wordprocessingShape" mc:Ignorable="w14 w15 w16se w16cid w16 w16cex w16sdtdh wp14">
   <w:abstractNum w:abstractNumId="0" w15:restartNumberingAfterBreak="0">
     <w:nsid w:val="003C3885"/>
-    <w:multiLevelType w:val="hybridMultilevel"/>
-    <w:tmpl w:val="03623932"/>
-    <w:lvl w:ilvl="0" w:tplc="0809000F">
+    <w:multiLevelType w:val="multilevel"/>
+    <w:tmpl w:val="8BC6B1B4"/>
+    <w:lvl w:ilvl="0">
       <w:start w:val="1"/>
       <w:numFmt w:val="decimal"/>
       <w:lvlText w:val="%1."/>
@@ -8251,77 +10078,109 @@
         <w:ind w:left="1168" w:hanging="360"/>
       </w:pPr>
     </w:lvl>
-    <w:lvl w:ilvl="1" w:tplc="08090019" w:tentative="1">
-      <w:start w:val="1"/>
-      <w:numFmt w:val="lowerLetter"/>
-      <w:lvlText w:val="%2."/>
+    <w:lvl w:ilvl="1">
+      <w:start w:val="3"/>
+      <w:numFmt w:val="decimal"/>
+      <w:isLgl/>
+      <w:lvlText w:val="%1.%2"/>
       <w:lvlJc w:val="left"/>
       <w:pPr>
-        <w:ind w:left="1888" w:hanging="360"/>
-      </w:pPr>
-    </w:lvl>
-    <w:lvl w:ilvl="2" w:tplc="0809001B" w:tentative="1">
-      <w:start w:val="1"/>
-      <w:numFmt w:val="lowerRoman"/>
-      <w:lvlText w:val="%3."/>
-      <w:lvlJc w:val="right"/>
-      <w:pPr>
-        <w:ind w:left="2608" w:hanging="180"/>
-      </w:pPr>
-    </w:lvl>
-    <w:lvl w:ilvl="3" w:tplc="0809000F" w:tentative="1">
+        <w:ind w:left="1198" w:hanging="390"/>
+      </w:pPr>
+      <w:rPr>
+        <w:rFonts w:hint="default"/>
+      </w:rPr>
+    </w:lvl>
+    <w:lvl w:ilvl="2">
       <w:start w:val="1"/>
       <w:numFmt w:val="decimal"/>
-      <w:lvlText w:val="%4."/>
+      <w:isLgl/>
+      <w:lvlText w:val="%1.%2.%3"/>
       <w:lvlJc w:val="left"/>
       <w:pPr>
-        <w:ind w:left="3328" w:hanging="360"/>
-      </w:pPr>
-    </w:lvl>
-    <w:lvl w:ilvl="4" w:tplc="08090019" w:tentative="1">
-      <w:start w:val="1"/>
-      <w:numFmt w:val="lowerLetter"/>
-      <w:lvlText w:val="%5."/>
+        <w:ind w:left="1528" w:hanging="720"/>
+      </w:pPr>
+      <w:rPr>
+        <w:rFonts w:hint="default"/>
+      </w:rPr>
+    </w:lvl>
+    <w:lvl w:ilvl="3">
+      <w:start w:val="1"/>
+      <w:numFmt w:val="decimal"/>
+      <w:isLgl/>
+      <w:lvlText w:val="%1.%2.%3.%4"/>
       <w:lvlJc w:val="left"/>
       <w:pPr>
-        <w:ind w:left="4048" w:hanging="360"/>
-      </w:pPr>
-    </w:lvl>
-    <w:lvl w:ilvl="5" w:tplc="0809001B" w:tentative="1">
-      <w:start w:val="1"/>
-      <w:numFmt w:val="lowerRoman"/>
-      <w:lvlText w:val="%6."/>
-      <w:lvlJc w:val="right"/>
-      <w:pPr>
-        <w:ind w:left="4768" w:hanging="180"/>
-      </w:pPr>
-    </w:lvl>
-    <w:lvl w:ilvl="6" w:tplc="0809000F" w:tentative="1">
+        <w:ind w:left="1528" w:hanging="720"/>
+      </w:pPr>
+      <w:rPr>
+        <w:rFonts w:hint="default"/>
+      </w:rPr>
+    </w:lvl>
+    <w:lvl w:ilvl="4">
       <w:start w:val="1"/>
       <w:numFmt w:val="decimal"/>
-      <w:lvlText w:val="%7."/>
+      <w:isLgl/>
+      <w:lvlText w:val="%1.%2.%3.%4.%5"/>
       <w:lvlJc w:val="left"/>
       <w:pPr>
-        <w:ind w:left="5488" w:hanging="360"/>
-      </w:pPr>
-    </w:lvl>
-    <w:lvl w:ilvl="7" w:tplc="08090019" w:tentative="1">
-      <w:start w:val="1"/>
-      <w:numFmt w:val="lowerLetter"/>
-      <w:lvlText w:val="%8."/>
+        <w:ind w:left="1888" w:hanging="1080"/>
+      </w:pPr>
+      <w:rPr>
+        <w:rFonts w:hint="default"/>
+      </w:rPr>
+    </w:lvl>
+    <w:lvl w:ilvl="5">
+      <w:start w:val="1"/>
+      <w:numFmt w:val="decimal"/>
+      <w:isLgl/>
+      <w:lvlText w:val="%1.%2.%3.%4.%5.%6"/>
       <w:lvlJc w:val="left"/>
       <w:pPr>
-        <w:ind w:left="6208" w:hanging="360"/>
-      </w:pPr>
-    </w:lvl>
-    <w:lvl w:ilvl="8" w:tplc="0809001B" w:tentative="1">
-      <w:start w:val="1"/>
-      <w:numFmt w:val="lowerRoman"/>
-      <w:lvlText w:val="%9."/>
-      <w:lvlJc w:val="right"/>
-      <w:pPr>
-        <w:ind w:left="6928" w:hanging="180"/>
-      </w:pPr>
+        <w:ind w:left="2248" w:hanging="1440"/>
+      </w:pPr>
+      <w:rPr>
+        <w:rFonts w:hint="default"/>
+      </w:rPr>
+    </w:lvl>
+    <w:lvl w:ilvl="6">
+      <w:start w:val="1"/>
+      <w:numFmt w:val="decimal"/>
+      <w:isLgl/>
+      <w:lvlText w:val="%1.%2.%3.%4.%5.%6.%7"/>
+      <w:lvlJc w:val="left"/>
+      <w:pPr>
+        <w:ind w:left="2248" w:hanging="1440"/>
+      </w:pPr>
+      <w:rPr>
+        <w:rFonts w:hint="default"/>
+      </w:rPr>
+    </w:lvl>
+    <w:lvl w:ilvl="7">
+      <w:start w:val="1"/>
+      <w:numFmt w:val="decimal"/>
+      <w:isLgl/>
+      <w:lvlText w:val="%1.%2.%3.%4.%5.%6.%7.%8"/>
+      <w:lvlJc w:val="left"/>
+      <w:pPr>
+        <w:ind w:left="2608" w:hanging="1800"/>
+      </w:pPr>
+      <w:rPr>
+        <w:rFonts w:hint="default"/>
+      </w:rPr>
+    </w:lvl>
+    <w:lvl w:ilvl="8">
+      <w:start w:val="1"/>
+      <w:numFmt w:val="decimal"/>
+      <w:isLgl/>
+      <w:lvlText w:val="%1.%2.%3.%4.%5.%6.%7.%8.%9"/>
+      <w:lvlJc w:val="left"/>
+      <w:pPr>
+        <w:ind w:left="2608" w:hanging="1800"/>
+      </w:pPr>
+      <w:rPr>
+        <w:rFonts w:hint="default"/>
+      </w:rPr>
     </w:lvl>
   </w:abstractNum>
   <w:abstractNum w:abstractNumId="1" w15:restartNumberingAfterBreak="0">
@@ -8673,6 +10532,95 @@
     </w:lvl>
   </w:abstractNum>
   <w:abstractNum w:abstractNumId="5" w15:restartNumberingAfterBreak="0">
+    <w:nsid w:val="30211CA0"/>
+    <w:multiLevelType w:val="hybridMultilevel"/>
+    <w:tmpl w:val="5A222E2A"/>
+    <w:lvl w:ilvl="0" w:tplc="C00C0314">
+      <w:start w:val="1"/>
+      <w:numFmt w:val="decimal"/>
+      <w:lvlText w:val="%1."/>
+      <w:lvlJc w:val="left"/>
+      <w:pPr>
+        <w:ind w:left="808" w:hanging="360"/>
+      </w:pPr>
+      <w:rPr>
+        <w:rFonts w:hint="default"/>
+      </w:rPr>
+    </w:lvl>
+    <w:lvl w:ilvl="1" w:tplc="08090019" w:tentative="1">
+      <w:start w:val="1"/>
+      <w:numFmt w:val="lowerLetter"/>
+      <w:lvlText w:val="%2."/>
+      <w:lvlJc w:val="left"/>
+      <w:pPr>
+        <w:ind w:left="1528" w:hanging="360"/>
+      </w:pPr>
+    </w:lvl>
+    <w:lvl w:ilvl="2" w:tplc="0809001B" w:tentative="1">
+      <w:start w:val="1"/>
+      <w:numFmt w:val="lowerRoman"/>
+      <w:lvlText w:val="%3."/>
+      <w:lvlJc w:val="right"/>
+      <w:pPr>
+        <w:ind w:left="2248" w:hanging="180"/>
+      </w:pPr>
+    </w:lvl>
+    <w:lvl w:ilvl="3" w:tplc="0809000F" w:tentative="1">
+      <w:start w:val="1"/>
+      <w:numFmt w:val="decimal"/>
+      <w:lvlText w:val="%4."/>
+      <w:lvlJc w:val="left"/>
+      <w:pPr>
+        <w:ind w:left="2968" w:hanging="360"/>
+      </w:pPr>
+    </w:lvl>
+    <w:lvl w:ilvl="4" w:tplc="08090019" w:tentative="1">
+      <w:start w:val="1"/>
+      <w:numFmt w:val="lowerLetter"/>
+      <w:lvlText w:val="%5."/>
+      <w:lvlJc w:val="left"/>
+      <w:pPr>
+        <w:ind w:left="3688" w:hanging="360"/>
+      </w:pPr>
+    </w:lvl>
+    <w:lvl w:ilvl="5" w:tplc="0809001B" w:tentative="1">
+      <w:start w:val="1"/>
+      <w:numFmt w:val="lowerRoman"/>
+      <w:lvlText w:val="%6."/>
+      <w:lvlJc w:val="right"/>
+      <w:pPr>
+        <w:ind w:left="4408" w:hanging="180"/>
+      </w:pPr>
+    </w:lvl>
+    <w:lvl w:ilvl="6" w:tplc="0809000F" w:tentative="1">
+      <w:start w:val="1"/>
+      <w:numFmt w:val="decimal"/>
+      <w:lvlText w:val="%7."/>
+      <w:lvlJc w:val="left"/>
+      <w:pPr>
+        <w:ind w:left="5128" w:hanging="360"/>
+      </w:pPr>
+    </w:lvl>
+    <w:lvl w:ilvl="7" w:tplc="08090019" w:tentative="1">
+      <w:start w:val="1"/>
+      <w:numFmt w:val="lowerLetter"/>
+      <w:lvlText w:val="%8."/>
+      <w:lvlJc w:val="left"/>
+      <w:pPr>
+        <w:ind w:left="5848" w:hanging="360"/>
+      </w:pPr>
+    </w:lvl>
+    <w:lvl w:ilvl="8" w:tplc="0809001B" w:tentative="1">
+      <w:start w:val="1"/>
+      <w:numFmt w:val="lowerRoman"/>
+      <w:lvlText w:val="%9."/>
+      <w:lvlJc w:val="right"/>
+      <w:pPr>
+        <w:ind w:left="6568" w:hanging="180"/>
+      </w:pPr>
+    </w:lvl>
+  </w:abstractNum>
+  <w:abstractNum w:abstractNumId="6" w15:restartNumberingAfterBreak="0">
     <w:nsid w:val="306559B1"/>
     <w:multiLevelType w:val="multilevel"/>
     <w:tmpl w:val="D6AC3C54"/>
@@ -8790,7 +10738,7 @@
       </w:rPr>
     </w:lvl>
   </w:abstractNum>
-  <w:abstractNum w:abstractNumId="6" w15:restartNumberingAfterBreak="0">
+  <w:abstractNum w:abstractNumId="7" w15:restartNumberingAfterBreak="0">
     <w:nsid w:val="324B12CD"/>
     <w:multiLevelType w:val="hybridMultilevel"/>
     <w:tmpl w:val="CA9A238C"/>
@@ -8876,7 +10824,7 @@
       </w:pPr>
     </w:lvl>
   </w:abstractNum>
-  <w:abstractNum w:abstractNumId="7" w15:restartNumberingAfterBreak="0">
+  <w:abstractNum w:abstractNumId="8" w15:restartNumberingAfterBreak="0">
     <w:nsid w:val="32A52AF6"/>
     <w:multiLevelType w:val="hybridMultilevel"/>
     <w:tmpl w:val="B2ECAA38"/>
@@ -8962,11 +10910,11 @@
       </w:pPr>
     </w:lvl>
   </w:abstractNum>
-  <w:abstractNum w:abstractNumId="8" w15:restartNumberingAfterBreak="0">
+  <w:abstractNum w:abstractNumId="9" w15:restartNumberingAfterBreak="0">
     <w:nsid w:val="39E95665"/>
-    <w:multiLevelType w:val="hybridMultilevel"/>
-    <w:tmpl w:val="03623932"/>
-    <w:lvl w:ilvl="0" w:tplc="FFFFFFFF">
+    <w:multiLevelType w:val="multilevel"/>
+    <w:tmpl w:val="F5044D14"/>
+    <w:lvl w:ilvl="0">
       <w:start w:val="1"/>
       <w:numFmt w:val="decimal"/>
       <w:lvlText w:val="%1."/>
@@ -8975,80 +10923,112 @@
         <w:ind w:left="1168" w:hanging="360"/>
       </w:pPr>
     </w:lvl>
-    <w:lvl w:ilvl="1" w:tplc="FFFFFFFF" w:tentative="1">
-      <w:start w:val="1"/>
-      <w:numFmt w:val="lowerLetter"/>
-      <w:lvlText w:val="%2."/>
+    <w:lvl w:ilvl="1">
+      <w:start w:val="2"/>
+      <w:numFmt w:val="decimal"/>
+      <w:isLgl/>
+      <w:lvlText w:val="%1.%2"/>
       <w:lvlJc w:val="left"/>
       <w:pPr>
-        <w:ind w:left="1888" w:hanging="360"/>
-      </w:pPr>
-    </w:lvl>
-    <w:lvl w:ilvl="2" w:tplc="FFFFFFFF" w:tentative="1">
-      <w:start w:val="1"/>
-      <w:numFmt w:val="lowerRoman"/>
-      <w:lvlText w:val="%3."/>
-      <w:lvlJc w:val="right"/>
-      <w:pPr>
-        <w:ind w:left="2608" w:hanging="180"/>
-      </w:pPr>
-    </w:lvl>
-    <w:lvl w:ilvl="3" w:tplc="FFFFFFFF" w:tentative="1">
+        <w:ind w:left="1198" w:hanging="390"/>
+      </w:pPr>
+      <w:rPr>
+        <w:rFonts w:hint="default"/>
+      </w:rPr>
+    </w:lvl>
+    <w:lvl w:ilvl="2">
       <w:start w:val="1"/>
       <w:numFmt w:val="decimal"/>
-      <w:lvlText w:val="%4."/>
+      <w:isLgl/>
+      <w:lvlText w:val="%1.%2.%3"/>
       <w:lvlJc w:val="left"/>
       <w:pPr>
-        <w:ind w:left="3328" w:hanging="360"/>
-      </w:pPr>
-    </w:lvl>
-    <w:lvl w:ilvl="4" w:tplc="FFFFFFFF" w:tentative="1">
-      <w:start w:val="1"/>
-      <w:numFmt w:val="lowerLetter"/>
-      <w:lvlText w:val="%5."/>
+        <w:ind w:left="1528" w:hanging="720"/>
+      </w:pPr>
+      <w:rPr>
+        <w:rFonts w:hint="default"/>
+      </w:rPr>
+    </w:lvl>
+    <w:lvl w:ilvl="3">
+      <w:start w:val="1"/>
+      <w:numFmt w:val="decimal"/>
+      <w:isLgl/>
+      <w:lvlText w:val="%1.%2.%3.%4"/>
       <w:lvlJc w:val="left"/>
       <w:pPr>
-        <w:ind w:left="4048" w:hanging="360"/>
-      </w:pPr>
-    </w:lvl>
-    <w:lvl w:ilvl="5" w:tplc="FFFFFFFF" w:tentative="1">
-      <w:start w:val="1"/>
-      <w:numFmt w:val="lowerRoman"/>
-      <w:lvlText w:val="%6."/>
-      <w:lvlJc w:val="right"/>
-      <w:pPr>
-        <w:ind w:left="4768" w:hanging="180"/>
-      </w:pPr>
-    </w:lvl>
-    <w:lvl w:ilvl="6" w:tplc="FFFFFFFF" w:tentative="1">
+        <w:ind w:left="1528" w:hanging="720"/>
+      </w:pPr>
+      <w:rPr>
+        <w:rFonts w:hint="default"/>
+      </w:rPr>
+    </w:lvl>
+    <w:lvl w:ilvl="4">
       <w:start w:val="1"/>
       <w:numFmt w:val="decimal"/>
-      <w:lvlText w:val="%7."/>
+      <w:isLgl/>
+      <w:lvlText w:val="%1.%2.%3.%4.%5"/>
       <w:lvlJc w:val="left"/>
       <w:pPr>
-        <w:ind w:left="5488" w:hanging="360"/>
-      </w:pPr>
-    </w:lvl>
-    <w:lvl w:ilvl="7" w:tplc="FFFFFFFF" w:tentative="1">
-      <w:start w:val="1"/>
-      <w:numFmt w:val="lowerLetter"/>
-      <w:lvlText w:val="%8."/>
+        <w:ind w:left="1888" w:hanging="1080"/>
+      </w:pPr>
+      <w:rPr>
+        <w:rFonts w:hint="default"/>
+      </w:rPr>
+    </w:lvl>
+    <w:lvl w:ilvl="5">
+      <w:start w:val="1"/>
+      <w:numFmt w:val="decimal"/>
+      <w:isLgl/>
+      <w:lvlText w:val="%1.%2.%3.%4.%5.%6"/>
       <w:lvlJc w:val="left"/>
       <w:pPr>
-        <w:ind w:left="6208" w:hanging="360"/>
-      </w:pPr>
-    </w:lvl>
-    <w:lvl w:ilvl="8" w:tplc="FFFFFFFF" w:tentative="1">
-      <w:start w:val="1"/>
-      <w:numFmt w:val="lowerRoman"/>
-      <w:lvlText w:val="%9."/>
-      <w:lvlJc w:val="right"/>
-      <w:pPr>
-        <w:ind w:left="6928" w:hanging="180"/>
-      </w:pPr>
+        <w:ind w:left="1888" w:hanging="1080"/>
+      </w:pPr>
+      <w:rPr>
+        <w:rFonts w:hint="default"/>
+      </w:rPr>
+    </w:lvl>
+    <w:lvl w:ilvl="6">
+      <w:start w:val="1"/>
+      <w:numFmt w:val="decimal"/>
+      <w:isLgl/>
+      <w:lvlText w:val="%1.%2.%3.%4.%5.%6.%7"/>
+      <w:lvlJc w:val="left"/>
+      <w:pPr>
+        <w:ind w:left="2248" w:hanging="1440"/>
+      </w:pPr>
+      <w:rPr>
+        <w:rFonts w:hint="default"/>
+      </w:rPr>
+    </w:lvl>
+    <w:lvl w:ilvl="7">
+      <w:start w:val="1"/>
+      <w:numFmt w:val="decimal"/>
+      <w:isLgl/>
+      <w:lvlText w:val="%1.%2.%3.%4.%5.%6.%7.%8"/>
+      <w:lvlJc w:val="left"/>
+      <w:pPr>
+        <w:ind w:left="2248" w:hanging="1440"/>
+      </w:pPr>
+      <w:rPr>
+        <w:rFonts w:hint="default"/>
+      </w:rPr>
+    </w:lvl>
+    <w:lvl w:ilvl="8">
+      <w:start w:val="1"/>
+      <w:numFmt w:val="decimal"/>
+      <w:isLgl/>
+      <w:lvlText w:val="%1.%2.%3.%4.%5.%6.%7.%8.%9"/>
+      <w:lvlJc w:val="left"/>
+      <w:pPr>
+        <w:ind w:left="2248" w:hanging="1440"/>
+      </w:pPr>
+      <w:rPr>
+        <w:rFonts w:hint="default"/>
+      </w:rPr>
     </w:lvl>
   </w:abstractNum>
-  <w:abstractNum w:abstractNumId="9" w15:restartNumberingAfterBreak="0">
+  <w:abstractNum w:abstractNumId="10" w15:restartNumberingAfterBreak="0">
     <w:nsid w:val="3CC6404F"/>
     <w:multiLevelType w:val="hybridMultilevel"/>
     <w:tmpl w:val="B84CABAC"/>
@@ -9134,7 +11114,7 @@
       </w:pPr>
     </w:lvl>
   </w:abstractNum>
-  <w:abstractNum w:abstractNumId="10" w15:restartNumberingAfterBreak="0">
+  <w:abstractNum w:abstractNumId="11" w15:restartNumberingAfterBreak="0">
     <w:nsid w:val="407D4A2E"/>
     <w:multiLevelType w:val="hybridMultilevel"/>
     <w:tmpl w:val="0BC4B5A6"/>
@@ -9220,7 +11200,7 @@
       </w:pPr>
     </w:lvl>
   </w:abstractNum>
-  <w:abstractNum w:abstractNumId="11" w15:restartNumberingAfterBreak="0">
+  <w:abstractNum w:abstractNumId="12" w15:restartNumberingAfterBreak="0">
     <w:nsid w:val="424A4C64"/>
     <w:multiLevelType w:val="hybridMultilevel"/>
     <w:tmpl w:val="970AEF36"/>
@@ -9306,7 +11286,7 @@
       </w:pPr>
     </w:lvl>
   </w:abstractNum>
-  <w:abstractNum w:abstractNumId="12" w15:restartNumberingAfterBreak="0">
+  <w:abstractNum w:abstractNumId="13" w15:restartNumberingAfterBreak="0">
     <w:nsid w:val="4C773AE7"/>
     <w:multiLevelType w:val="hybridMultilevel"/>
     <w:tmpl w:val="D9CE6C68"/>
@@ -9392,7 +11372,7 @@
       </w:pPr>
     </w:lvl>
   </w:abstractNum>
-  <w:abstractNum w:abstractNumId="13" w15:restartNumberingAfterBreak="0">
+  <w:abstractNum w:abstractNumId="14" w15:restartNumberingAfterBreak="0">
     <w:nsid w:val="626622E7"/>
     <w:multiLevelType w:val="hybridMultilevel"/>
     <w:tmpl w:val="41409084"/>
@@ -9478,7 +11458,7 @@
       </w:pPr>
     </w:lvl>
   </w:abstractNum>
-  <w:abstractNum w:abstractNumId="14" w15:restartNumberingAfterBreak="0">
+  <w:abstractNum w:abstractNumId="15" w15:restartNumberingAfterBreak="0">
     <w:nsid w:val="78103E95"/>
     <w:multiLevelType w:val="hybridMultilevel"/>
     <w:tmpl w:val="4A4CB26A"/>
@@ -9568,7 +11548,7 @@
       </w:pPr>
     </w:lvl>
   </w:abstractNum>
-  <w:abstractNum w:abstractNumId="15" w15:restartNumberingAfterBreak="0">
+  <w:abstractNum w:abstractNumId="16" w15:restartNumberingAfterBreak="0">
     <w:nsid w:val="79B57529"/>
     <w:multiLevelType w:val="hybridMultilevel"/>
     <w:tmpl w:val="DB00334C"/>
@@ -9655,40 +11635,40 @@
     </w:lvl>
   </w:abstractNum>
   <w:num w:numId="1" w16cid:durableId="509180635">
-    <w:abstractNumId w:val="14"/>
+    <w:abstractNumId w:val="15"/>
   </w:num>
   <w:num w:numId="2" w16cid:durableId="1899508887">
     <w:abstractNumId w:val="3"/>
   </w:num>
   <w:num w:numId="3" w16cid:durableId="1887328507">
-    <w:abstractNumId w:val="14"/>
+    <w:abstractNumId w:val="15"/>
     <w:lvlOverride w:ilvl="0">
       <w:startOverride w:val="1"/>
     </w:lvlOverride>
   </w:num>
   <w:num w:numId="4" w16cid:durableId="1356888130">
-    <w:abstractNumId w:val="11"/>
+    <w:abstractNumId w:val="12"/>
   </w:num>
   <w:num w:numId="5" w16cid:durableId="1743983777">
     <w:abstractNumId w:val="4"/>
   </w:num>
   <w:num w:numId="6" w16cid:durableId="1025400752">
+    <w:abstractNumId w:val="11"/>
+  </w:num>
+  <w:num w:numId="7" w16cid:durableId="805779425">
+    <w:abstractNumId w:val="14"/>
+  </w:num>
+  <w:num w:numId="8" w16cid:durableId="781846794">
+    <w:abstractNumId w:val="16"/>
+  </w:num>
+  <w:num w:numId="9" w16cid:durableId="209154593">
     <w:abstractNumId w:val="10"/>
   </w:num>
-  <w:num w:numId="7" w16cid:durableId="805779425">
-    <w:abstractNumId w:val="13"/>
-  </w:num>
-  <w:num w:numId="8" w16cid:durableId="781846794">
-    <w:abstractNumId w:val="15"/>
-  </w:num>
-  <w:num w:numId="9" w16cid:durableId="209154593">
-    <w:abstractNumId w:val="9"/>
-  </w:num>
   <w:num w:numId="10" w16cid:durableId="1825588049">
-    <w:abstractNumId w:val="6"/>
+    <w:abstractNumId w:val="7"/>
   </w:num>
   <w:num w:numId="11" w16cid:durableId="1040935848">
-    <w:abstractNumId w:val="12"/>
+    <w:abstractNumId w:val="13"/>
   </w:num>
   <w:num w:numId="12" w16cid:durableId="1532263522">
     <w:abstractNumId w:val="0"/>
@@ -9697,16 +11677,19 @@
     <w:abstractNumId w:val="1"/>
   </w:num>
   <w:num w:numId="14" w16cid:durableId="817645683">
-    <w:abstractNumId w:val="8"/>
+    <w:abstractNumId w:val="9"/>
   </w:num>
   <w:num w:numId="15" w16cid:durableId="751201737">
-    <w:abstractNumId w:val="5"/>
+    <w:abstractNumId w:val="6"/>
   </w:num>
   <w:num w:numId="16" w16cid:durableId="1743989730">
-    <w:abstractNumId w:val="7"/>
+    <w:abstractNumId w:val="8"/>
   </w:num>
   <w:num w:numId="17" w16cid:durableId="17121180">
     <w:abstractNumId w:val="2"/>
+  </w:num>
+  <w:num w:numId="18" w16cid:durableId="1622421202">
+    <w:abstractNumId w:val="5"/>
   </w:num>
   <w:numIdMacAtCleanup w:val="17"/>
 </w:numbering>

</xml_diff>